<commit_message>
here the minute document has been updated and some changes have been made to other documentation
</commit_message>
<xml_diff>
--- a/Documents/finalDD.docx
+++ b/Documents/finalDD.docx
@@ -149,9 +149,6 @@
                 </w:rPr>
                 <w:alias w:val="Subtitle"/>
                 <w:id w:val="15524255"/>
-                <w:placeholder>
-                  <w:docPart w:val="A2E1AFC822BD49C28E43E63EAD13793C"/>
-                </w:placeholder>
                 <w:dataBinding w:prefixMappings="xmlns:ns0='http://schemas.openxmlformats.org/package/2006/metadata/core-properties' xmlns:ns1='http://purl.org/dc/elements/1.1/'" w:xpath="/ns0:coreProperties[1]/ns1:subject[1]" w:storeItemID="{6C3C8BC8-F283-45AE-878A-BAB7291924A1}"/>
                 <w:text/>
               </w:sdtPr>
@@ -2179,7 +2176,10 @@
       <w:bookmarkStart w:id="0" w:name="_Toc410657622"/>
       <w:r>
         <w:lastRenderedPageBreak/>
-        <w:t>Introduction</w:t>
+        <w:t>I</w:t>
+      </w:r>
+      <w:r>
+        <w:t>ntroduction</w:t>
       </w:r>
       <w:bookmarkEnd w:id="0"/>
     </w:p>
@@ -2422,6 +2422,9 @@
         <w:jc w:val="both"/>
       </w:pPr>
       <w:r>
+        <w:rPr>
+          <w:noProof/>
+        </w:rPr>
         <w:drawing>
           <wp:inline distT="0" distB="0" distL="0" distR="0" wp14:anchorId="6D9DB28A" wp14:editId="55D75975">
             <wp:extent cx="4781550" cy="5905500"/>
@@ -2574,6 +2577,9 @@
         <w:jc w:val="center"/>
       </w:pPr>
       <w:r>
+        <w:rPr>
+          <w:noProof/>
+        </w:rPr>
         <w:drawing>
           <wp:inline distT="0" distB="0" distL="0" distR="0" wp14:anchorId="13998052" wp14:editId="02DC946C">
             <wp:extent cx="3140557" cy="2867025"/>
@@ -2789,6 +2795,69 @@
         </w:rPr>
         <w:drawing>
           <wp:inline distT="0" distB="0" distL="0" distR="0">
+            <wp:extent cx="5932805" cy="2998470"/>
+            <wp:effectExtent l="0" t="0" r="0" b="0"/>
+            <wp:docPr id="4" name="Picture 4" descr="C:\xampp\htdocs\DesignerDrugsDatabase\Documents\ERdiagram.png"/>
+            <wp:cNvGraphicFramePr>
+              <a:graphicFrameLocks xmlns:a="http://schemas.openxmlformats.org/drawingml/2006/main" noChangeAspect="1"/>
+            </wp:cNvGraphicFramePr>
+            <a:graphic xmlns:a="http://schemas.openxmlformats.org/drawingml/2006/main">
+              <a:graphicData uri="http://schemas.openxmlformats.org/drawingml/2006/picture">
+                <pic:pic xmlns:pic="http://schemas.openxmlformats.org/drawingml/2006/picture">
+                  <pic:nvPicPr>
+                    <pic:cNvPr id="0" name="Picture 1" descr="C:\xampp\htdocs\DesignerDrugsDatabase\Documents\ERdiagram.png"/>
+                    <pic:cNvPicPr>
+                      <a:picLocks noChangeAspect="1" noChangeArrowheads="1"/>
+                    </pic:cNvPicPr>
+                  </pic:nvPicPr>
+                  <pic:blipFill>
+                    <a:blip r:embed="rId11">
+                      <a:extLst>
+                        <a:ext uri="{28A0092B-C50C-407E-A947-70E740481C1C}">
+                          <a14:useLocalDpi xmlns:a14="http://schemas.microsoft.com/office/drawing/2010/main" val="0"/>
+                        </a:ext>
+                      </a:extLst>
+                    </a:blip>
+                    <a:srcRect/>
+                    <a:stretch>
+                      <a:fillRect/>
+                    </a:stretch>
+                  </pic:blipFill>
+                  <pic:spPr bwMode="auto">
+                    <a:xfrm>
+                      <a:off x="0" y="0"/>
+                      <a:ext cx="5932805" cy="2998470"/>
+                    </a:xfrm>
+                    <a:prstGeom prst="rect">
+                      <a:avLst/>
+                    </a:prstGeom>
+                    <a:noFill/>
+                    <a:ln>
+                      <a:noFill/>
+                    </a:ln>
+                  </pic:spPr>
+                </pic:pic>
+              </a:graphicData>
+            </a:graphic>
+          </wp:inline>
+        </w:drawing>
+      </w:r>
+      <w:bookmarkStart w:id="10" w:name="_GoBack"/>
+      <w:bookmarkEnd w:id="10"/>
+    </w:p>
+    <w:p>
+      <w:pPr>
+        <w:spacing w:before="120" w:after="120" w:line="240" w:lineRule="auto"/>
+        <w:ind w:left="792"/>
+        <w:jc w:val="both"/>
+      </w:pPr>
+      <w:r>
+        <w:rPr>
+          <w:noProof/>
+        </w:rPr>
+        <w:lastRenderedPageBreak/>
+        <w:drawing>
+          <wp:inline distT="0" distB="0" distL="0" distR="0">
             <wp:extent cx="5943600" cy="2705100"/>
             <wp:effectExtent l="0" t="0" r="0" b="0"/>
             <wp:docPr id="3" name="Picture 3" descr="C:\xampp\htdocs\DesignerDrugsDatabase\Documents\Persistant data managment.jpg"/>
@@ -2805,7 +2874,7 @@
                     </pic:cNvPicPr>
                   </pic:nvPicPr>
                   <pic:blipFill>
-                    <a:blip r:embed="rId11">
+                    <a:blip r:embed="rId12">
                       <a:extLst>
                         <a:ext uri="{28A0092B-C50C-407E-A947-70E740481C1C}">
                           <a14:useLocalDpi xmlns:a14="http://schemas.microsoft.com/office/drawing/2010/main" val="0"/>
@@ -2842,17 +2911,14 @@
         <w:pStyle w:val="Heading2"/>
         <w:ind w:left="720"/>
       </w:pPr>
-      <w:bookmarkStart w:id="10" w:name="_Toc410657632"/>
-      <w:bookmarkStart w:id="11" w:name="_GoBack"/>
+      <w:bookmarkStart w:id="11" w:name="_Toc410657632"/>
+      <w:r>
+        <w:t xml:space="preserve">2.5 </w:t>
+      </w:r>
+      <w:r>
+        <w:t>Security/Privacy – describe user authentication processes, encryption of data, and use of firewalls or security servers.</w:t>
+      </w:r>
       <w:bookmarkEnd w:id="11"/>
-      <w:r>
-        <w:lastRenderedPageBreak/>
-        <w:t xml:space="preserve">2.5 </w:t>
-      </w:r>
-      <w:r>
-        <w:t>Security/Privacy – describe user authentication processes, encryption of data, and use of firewalls or security servers.</w:t>
-      </w:r>
-      <w:bookmarkEnd w:id="10"/>
     </w:p>
     <w:p>
       <w:pPr>
@@ -3109,7 +3175,7 @@
                     </pic:cNvPicPr>
                   </pic:nvPicPr>
                   <pic:blipFill>
-                    <a:blip r:embed="rId12">
+                    <a:blip r:embed="rId13">
                       <a:extLst>
                         <a:ext uri="{28A0092B-C50C-407E-A947-70E740481C1C}">
                           <a14:useLocalDpi xmlns:a14="http://schemas.microsoft.com/office/drawing/2010/main" val="0"/>
@@ -4336,6 +4402,7 @@
   <w:style w:type="character" w:default="1" w:styleId="DefaultParagraphFont">
     <w:name w:val="Default Paragraph Font"/>
     <w:uiPriority w:val="1"/>
+    <w:semiHidden/>
     <w:unhideWhenUsed/>
   </w:style>
   <w:style w:type="table" w:default="1" w:styleId="TableNormal">
@@ -4807,6 +4874,7 @@
   <w:style w:type="character" w:default="1" w:styleId="DefaultParagraphFont">
     <w:name w:val="Default Paragraph Font"/>
     <w:uiPriority w:val="1"/>
+    <w:semiHidden/>
     <w:unhideWhenUsed/>
   </w:style>
   <w:style w:type="table" w:default="1" w:styleId="TableNormal">
@@ -5074,37 +5142,6 @@
               <w:caps/>
             </w:rPr>
             <w:t>[Type the company name]</w:t>
-          </w:r>
-        </w:p>
-      </w:docPartBody>
-    </w:docPart>
-    <w:docPart>
-      <w:docPartPr>
-        <w:name w:val="4073DDF4D3E84D19B1BE16BE2FB2F406"/>
-        <w:category>
-          <w:name w:val="General"/>
-          <w:gallery w:val="placeholder"/>
-        </w:category>
-        <w:types>
-          <w:type w:val="bbPlcHdr"/>
-        </w:types>
-        <w:behaviors>
-          <w:behavior w:val="content"/>
-        </w:behaviors>
-        <w:guid w:val="{A7BE11F9-A593-4D04-BF8F-5D8639FCB4F6}"/>
-      </w:docPartPr>
-      <w:docPartBody>
-        <w:p>
-          <w:pPr>
-            <w:pStyle w:val="4073DDF4D3E84D19B1BE16BE2FB2F406"/>
-          </w:pPr>
-          <w:r>
-            <w:rPr>
-              <w:rFonts w:asciiTheme="majorHAnsi" w:eastAsiaTheme="majorEastAsia" w:hAnsiTheme="majorHAnsi" w:cstheme="majorBidi"/>
-              <w:sz w:val="80"/>
-              <w:szCs w:val="80"/>
-            </w:rPr>
-            <w:t>[Type the document title]</w:t>
           </w:r>
         </w:p>
       </w:docPartBody>
@@ -5161,8 +5198,9 @@
     <w:panose1 w:val="020B0604030504040204"/>
     <w:charset w:val="00"/>
     <w:family w:val="swiss"/>
+    <w:notTrueType/>
     <w:pitch w:val="variable"/>
-    <w:sig w:usb0="E1002EFF" w:usb1="C000605B" w:usb2="00000029" w:usb3="00000000" w:csb0="000101FF" w:csb1="00000000"/>
+    <w:sig w:usb0="00000003" w:usb1="00000000" w:usb2="00000000" w:usb3="00000000" w:csb0="00000001" w:csb1="00000000"/>
   </w:font>
 </w:fonts>
 </file>
@@ -5185,6 +5223,7 @@
     <w:rsid w:val="002D7413"/>
     <w:rsid w:val="009B129E"/>
     <w:rsid w:val="00AF1D68"/>
+    <w:rsid w:val="00C706E3"/>
     <w:rsid w:val="00D57133"/>
     <w:rsid w:val="00F32D7D"/>
   </w:rsids>
@@ -6000,7 +6039,7 @@
 </file>
 
 <file path=customXml/itemProps2.xml><?xml version="1.0" encoding="utf-8"?>
-<ds:datastoreItem xmlns:ds="http://schemas.openxmlformats.org/officeDocument/2006/customXml" ds:itemID="{5ADC9512-008B-4515-99E8-1F4935A7C3C2}">
+<ds:datastoreItem xmlns:ds="http://schemas.openxmlformats.org/officeDocument/2006/customXml" ds:itemID="{8014E232-0782-4D70-8496-146DDA9886E7}">
   <ds:schemaRefs>
     <ds:schemaRef ds:uri="http://schemas.openxmlformats.org/officeDocument/2006/bibliography"/>
   </ds:schemaRefs>

</xml_diff>

<commit_message>
compound module worked on, also database config updated
</commit_message>
<xml_diff>
--- a/Documents/finalDD.docx
+++ b/Documents/finalDD.docx
@@ -96,13 +96,9 @@
                 </w:rPr>
                 <w:alias w:val="Title"/>
                 <w:id w:val="15524250"/>
-                <w:placeholder>
-                  <w:docPart w:val="4073DDF4D3E84D19B1BE16BE2FB2F406"/>
-                </w:placeholder>
                 <w:dataBinding w:prefixMappings="xmlns:ns0='http://schemas.openxmlformats.org/package/2006/metadata/core-properties' xmlns:ns1='http://purl.org/dc/elements/1.1/'" w:xpath="/ns0:coreProperties[1]/ns1:title[1]" w:storeItemID="{6C3C8BC8-F283-45AE-878A-BAB7291924A1}"/>
                 <w:text/>
               </w:sdtPr>
-              <w:sdtEndPr/>
               <w:sdtContent>
                 <w:tc>
                   <w:tcPr>
@@ -152,7 +148,6 @@
                 <w:dataBinding w:prefixMappings="xmlns:ns0='http://schemas.openxmlformats.org/package/2006/metadata/core-properties' xmlns:ns1='http://purl.org/dc/elements/1.1/'" w:xpath="/ns0:coreProperties[1]/ns1:subject[1]" w:storeItemID="{6C3C8BC8-F283-45AE-878A-BAB7291924A1}"/>
                 <w:text/>
               </w:sdtPr>
-              <w:sdtEndPr/>
               <w:sdtContent>
                 <w:tc>
                   <w:tcPr>
@@ -258,7 +253,6 @@
                 <w:dataBinding w:prefixMappings="xmlns:ns0='http://schemas.openxmlformats.org/package/2006/metadata/core-properties' xmlns:ns1='http://purl.org/dc/elements/1.1/'" w:xpath="/ns0:coreProperties[1]/ns1:creator[1]" w:storeItemID="{6C3C8BC8-F283-45AE-878A-BAB7291924A1}"/>
                 <w:text/>
               </w:sdtPr>
-              <w:sdtEndPr/>
               <w:sdtContent>
                 <w:tc>
                   <w:tcPr>
@@ -307,7 +301,6 @@
                   <w:calendar w:val="gregorian"/>
                 </w:date>
               </w:sdtPr>
-              <w:sdtEndPr/>
               <w:sdtContent>
                 <w:tc>
                   <w:tcPr>
@@ -2842,8 +2835,6 @@
           </wp:inline>
         </w:drawing>
       </w:r>
-      <w:bookmarkStart w:id="10" w:name="_GoBack"/>
-      <w:bookmarkEnd w:id="10"/>
     </w:p>
     <w:p>
       <w:pPr>
@@ -2911,14 +2902,14 @@
         <w:pStyle w:val="Heading2"/>
         <w:ind w:left="720"/>
       </w:pPr>
-      <w:bookmarkStart w:id="11" w:name="_Toc410657632"/>
+      <w:bookmarkStart w:id="10" w:name="_Toc410657632"/>
       <w:r>
         <w:t xml:space="preserve">2.5 </w:t>
       </w:r>
       <w:r>
         <w:t>Security/Privacy – describe user authentication processes, encryption of data, and use of firewalls or security servers.</w:t>
       </w:r>
-      <w:bookmarkEnd w:id="11"/>
+      <w:bookmarkEnd w:id="10"/>
     </w:p>
     <w:p>
       <w:pPr>
@@ -2965,12 +2956,12 @@
           <w:numId w:val="9"/>
         </w:numPr>
       </w:pPr>
-      <w:bookmarkStart w:id="12" w:name="_Toc410657633"/>
+      <w:bookmarkStart w:id="11" w:name="_Toc410657633"/>
       <w:r>
         <w:lastRenderedPageBreak/>
         <w:t>Detailed Design</w:t>
       </w:r>
-      <w:bookmarkEnd w:id="12"/>
+      <w:bookmarkEnd w:id="11"/>
     </w:p>
     <w:p>
       <w:pPr>
@@ -2986,14 +2977,14 @@
         <w:pStyle w:val="Heading2"/>
         <w:ind w:left="720"/>
       </w:pPr>
-      <w:bookmarkStart w:id="13" w:name="_Toc410657634"/>
+      <w:bookmarkStart w:id="12" w:name="_Toc410657634"/>
       <w:r>
         <w:t xml:space="preserve">3.1 </w:t>
       </w:r>
       <w:r>
         <w:t>Overview – briefly describe the behavior and structure of each subsystem.</w:t>
       </w:r>
-      <w:bookmarkEnd w:id="13"/>
+      <w:bookmarkEnd w:id="12"/>
       <w:r>
         <w:t xml:space="preserve">   </w:t>
       </w:r>
@@ -3004,7 +2995,7 @@
         <w:ind w:left="792"/>
         <w:jc w:val="both"/>
       </w:pPr>
-      <w:bookmarkStart w:id="14" w:name="_Toc410657635"/>
+      <w:bookmarkStart w:id="13" w:name="_Toc410657635"/>
       <w:r>
         <w:t>The user component will do all user operations. A user can be added, deleted, and modified. All this is possible given that the user has the appropriate permission. Moreover, the user component must handle request of name, email, and any other data storage in the user table and related tables.</w:t>
       </w:r>
@@ -3030,7 +3021,7 @@
       <w:r>
         <w:t>Static model – detailed description of the structure for each subsystem.  May include detailed class diagrams.  Place diagrams (e.g., minimal class diagram, detailed class diagram per subsystem) inline.  Use at least four (4) design patterns.</w:t>
       </w:r>
-      <w:bookmarkEnd w:id="14"/>
+      <w:bookmarkEnd w:id="13"/>
     </w:p>
     <w:p>
       <w:pPr>
@@ -3046,7 +3037,7 @@
         <w:pStyle w:val="Heading2"/>
         <w:ind w:left="720"/>
       </w:pPr>
-      <w:bookmarkStart w:id="15" w:name="_Toc410657636"/>
+      <w:bookmarkStart w:id="14" w:name="_Toc410657636"/>
       <w:r>
         <w:t xml:space="preserve">3.3 </w:t>
       </w:r>
@@ -3062,7 +3053,7 @@
       <w:r>
         <w:t xml:space="preserve"> used in the problem solution.  Refinement of the sequence diagram from the analysis model.  Place diagrams inline.</w:t>
       </w:r>
-      <w:bookmarkEnd w:id="15"/>
+      <w:bookmarkEnd w:id="14"/>
     </w:p>
     <w:p>
       <w:pPr>
@@ -3078,14 +3069,14 @@
         <w:pStyle w:val="Heading2"/>
         <w:ind w:left="720"/>
       </w:pPr>
-      <w:bookmarkStart w:id="16" w:name="_Toc410657637"/>
+      <w:bookmarkStart w:id="15" w:name="_Toc410657637"/>
       <w:r>
         <w:t xml:space="preserve">3.4 </w:t>
       </w:r>
       <w:r>
         <w:t>Code Specification - describe the class interfaces (attributes and method signatures) and constraint (invariants, pre-condition and post-conditions) for the main control object in each system.  Code should be in Appendix C.</w:t>
       </w:r>
-      <w:bookmarkEnd w:id="16"/>
+      <w:bookmarkEnd w:id="15"/>
     </w:p>
     <w:p>
       <w:r>
@@ -3104,49 +3095,40 @@
           <w:numId w:val="9"/>
         </w:numPr>
       </w:pPr>
-      <w:bookmarkStart w:id="17" w:name="_Toc410657638"/>
+      <w:bookmarkStart w:id="16" w:name="_Toc410657638"/>
       <w:r>
         <w:lastRenderedPageBreak/>
         <w:t>Glossary - define terms used in document, especially domain specific terms.</w:t>
+      </w:r>
+      <w:bookmarkEnd w:id="16"/>
+    </w:p>
+    <w:p>
+      <w:r>
+        <w:t xml:space="preserve"> </w:t>
+      </w:r>
+      <w:r>
+        <w:br w:type="page"/>
+      </w:r>
+      <w:bookmarkStart w:id="17" w:name="_Toc410657639"/>
+      <w:r>
+        <w:lastRenderedPageBreak/>
+        <w:t>Appendix</w:t>
       </w:r>
       <w:bookmarkEnd w:id="17"/>
     </w:p>
     <w:p>
-      <w:r>
-        <w:t xml:space="preserve"> </w:t>
-      </w:r>
-      <w:r>
-        <w:br w:type="page"/>
-      </w:r>
-    </w:p>
-    <w:p>
-      <w:pPr>
-        <w:pStyle w:val="Heading1"/>
-        <w:numPr>
-          <w:ilvl w:val="0"/>
-          <w:numId w:val="9"/>
-        </w:numPr>
-      </w:pPr>
-      <w:bookmarkStart w:id="18" w:name="_Toc410657639"/>
-      <w:r>
-        <w:lastRenderedPageBreak/>
-        <w:t>Appendix</w:t>
-      </w:r>
-      <w:bookmarkEnd w:id="18"/>
-    </w:p>
-    <w:p>
       <w:pPr>
         <w:pStyle w:val="Heading2"/>
         <w:ind w:firstLine="360"/>
       </w:pPr>
-      <w:bookmarkStart w:id="19" w:name="_Toc410657640"/>
+      <w:bookmarkStart w:id="18" w:name="_Toc410657640"/>
       <w:r>
         <w:t xml:space="preserve">5.1 </w:t>
       </w:r>
       <w:r>
         <w:t>Appendix A - Use case diagram for use cases being implemented.</w:t>
       </w:r>
-      <w:bookmarkEnd w:id="19"/>
+      <w:bookmarkEnd w:id="18"/>
     </w:p>
     <w:p>
       <w:pPr>
@@ -3208,18 +3190,2641 @@
       </w:r>
     </w:p>
     <w:p>
+      <w:r>
+        <w:br w:type="page"/>
+      </w:r>
+    </w:p>
+    <w:tbl>
+      <w:tblPr>
+        <w:tblStyle w:val="TableGrid"/>
+        <w:tblW w:w="0" w:type="auto"/>
+        <w:tblInd w:w="792" w:type="dxa"/>
+        <w:tblLook w:val="04A0" w:firstRow="1" w:lastRow="0" w:firstColumn="1" w:lastColumn="0" w:noHBand="0" w:noVBand="1"/>
+      </w:tblPr>
+      <w:tblGrid>
+        <w:gridCol w:w="8784"/>
+      </w:tblGrid>
+      <w:tr>
+        <w:tc>
+          <w:tcPr>
+            <w:tcW w:w="8784" w:type="dxa"/>
+          </w:tcPr>
+          <w:p>
+            <w:pPr>
+              <w:spacing w:before="120" w:after="120"/>
+            </w:pPr>
+            <w:r>
+              <w:lastRenderedPageBreak/>
+              <w:t>Name: SearchForCompound</w:t>
+            </w:r>
+          </w:p>
+        </w:tc>
+      </w:tr>
+      <w:tr>
+        <w:tc>
+          <w:tcPr>
+            <w:tcW w:w="8784" w:type="dxa"/>
+          </w:tcPr>
+          <w:p>
+            <w:pPr>
+              <w:spacing w:before="120" w:after="120"/>
+            </w:pPr>
+            <w:r>
+              <w:t>Participating actor: any of the three actors in the system</w:t>
+            </w:r>
+          </w:p>
+        </w:tc>
+      </w:tr>
+      <w:tr>
+        <w:tc>
+          <w:tcPr>
+            <w:tcW w:w="8784" w:type="dxa"/>
+          </w:tcPr>
+          <w:p>
+            <w:pPr>
+              <w:spacing w:before="120" w:after="120"/>
+            </w:pPr>
+            <w:r>
+              <w:t xml:space="preserve">Entry condition: </w:t>
+            </w:r>
+          </w:p>
+          <w:p>
+            <w:pPr>
+              <w:pStyle w:val="ListParagraph"/>
+              <w:numPr>
+                <w:ilvl w:val="0"/>
+                <w:numId w:val="10"/>
+              </w:numPr>
+              <w:spacing w:before="120" w:after="120"/>
+            </w:pPr>
+            <w:r>
+              <w:t>User is in main page or home page</w:t>
+            </w:r>
+          </w:p>
+        </w:tc>
+      </w:tr>
+      <w:tr>
+        <w:tc>
+          <w:tcPr>
+            <w:tcW w:w="8784" w:type="dxa"/>
+          </w:tcPr>
+          <w:p>
+            <w:pPr>
+              <w:spacing w:before="120" w:after="120"/>
+            </w:pPr>
+            <w:r>
+              <w:t>Exit condition:</w:t>
+            </w:r>
+          </w:p>
+          <w:p>
+            <w:pPr>
+              <w:pStyle w:val="ListParagraph"/>
+              <w:numPr>
+                <w:ilvl w:val="0"/>
+                <w:numId w:val="10"/>
+              </w:numPr>
+              <w:spacing w:before="120" w:after="120"/>
+            </w:pPr>
+            <w:r>
+              <w:t xml:space="preserve">User </w:t>
+            </w:r>
+            <w:r>
+              <w:t>found the data of the search compound</w:t>
+            </w:r>
+          </w:p>
+        </w:tc>
+      </w:tr>
+      <w:tr>
+        <w:tc>
+          <w:tcPr>
+            <w:tcW w:w="8784" w:type="dxa"/>
+          </w:tcPr>
+          <w:p>
+            <w:pPr>
+              <w:spacing w:before="120" w:after="120"/>
+            </w:pPr>
+            <w:r>
+              <w:t xml:space="preserve"> Event flow:</w:t>
+            </w:r>
+          </w:p>
+          <w:p>
+            <w:pPr>
+              <w:pStyle w:val="ListParagraph"/>
+              <w:numPr>
+                <w:ilvl w:val="0"/>
+                <w:numId w:val="11"/>
+              </w:numPr>
+              <w:spacing w:before="120" w:after="120"/>
+            </w:pPr>
+            <w:r>
+              <w:t>User click on the box where the search criteria is supposed to be entered</w:t>
+            </w:r>
+          </w:p>
+          <w:p>
+            <w:pPr>
+              <w:pStyle w:val="ListParagraph"/>
+              <w:numPr>
+                <w:ilvl w:val="0"/>
+                <w:numId w:val="11"/>
+              </w:numPr>
+              <w:spacing w:before="120" w:after="120"/>
+            </w:pPr>
+            <w:r>
+              <w:t>User enters criteria to search a compound, which could be the name of the formula of the compound.</w:t>
+            </w:r>
+          </w:p>
+          <w:p>
+            <w:pPr>
+              <w:pStyle w:val="ListParagraph"/>
+              <w:numPr>
+                <w:ilvl w:val="0"/>
+                <w:numId w:val="11"/>
+              </w:numPr>
+              <w:spacing w:before="120" w:after="120"/>
+            </w:pPr>
+            <w:r>
+              <w:t>User clicks the search button.</w:t>
+            </w:r>
+          </w:p>
+          <w:p>
+            <w:pPr>
+              <w:pStyle w:val="ListParagraph"/>
+              <w:numPr>
+                <w:ilvl w:val="0"/>
+                <w:numId w:val="11"/>
+              </w:numPr>
+              <w:spacing w:before="120" w:after="120"/>
+            </w:pPr>
+            <w:r>
+              <w:t>If search produced more than one result.</w:t>
+            </w:r>
+            <w:r>
+              <w:br/>
+              <w:t>-  User will get a window to pick the right compound, once it picks the right compound, it will go to the page with the data of the compound</w:t>
+            </w:r>
+            <w:r>
+              <w:br/>
+              <w:t>- Otherwise it will go to the page with the information of the compound.</w:t>
+            </w:r>
+          </w:p>
+        </w:tc>
+      </w:tr>
+      <w:tr>
+        <w:tc>
+          <w:tcPr>
+            <w:tcW w:w="8784" w:type="dxa"/>
+          </w:tcPr>
+          <w:p>
+            <w:pPr>
+              <w:spacing w:before="120" w:after="120"/>
+            </w:pPr>
+            <w:r>
+              <w:t xml:space="preserve">Alternative Exit condition: Compound is not found and user is prompted </w:t>
+            </w:r>
+          </w:p>
+        </w:tc>
+      </w:tr>
+    </w:tbl>
+    <w:p>
+      <w:pPr>
+        <w:spacing w:before="120" w:after="120" w:line="240" w:lineRule="auto"/>
+        <w:ind w:left="792"/>
+      </w:pPr>
+    </w:p>
+    <w:tbl>
+      <w:tblPr>
+        <w:tblStyle w:val="TableGrid"/>
+        <w:tblW w:w="0" w:type="auto"/>
+        <w:tblInd w:w="792" w:type="dxa"/>
+        <w:tblLook w:val="04A0" w:firstRow="1" w:lastRow="0" w:firstColumn="1" w:lastColumn="0" w:noHBand="0" w:noVBand="1"/>
+      </w:tblPr>
+      <w:tblGrid>
+        <w:gridCol w:w="8784"/>
+      </w:tblGrid>
+      <w:tr>
+        <w:tc>
+          <w:tcPr>
+            <w:tcW w:w="8784" w:type="dxa"/>
+          </w:tcPr>
+          <w:p>
+            <w:pPr>
+              <w:spacing w:before="120" w:after="120"/>
+            </w:pPr>
+            <w:bookmarkStart w:id="19" w:name="_Toc410657641"/>
+            <w:r>
+              <w:t xml:space="preserve">Name: </w:t>
+            </w:r>
+            <w:proofErr w:type="spellStart"/>
+            <w:r>
+              <w:t>DownloadCompound</w:t>
+            </w:r>
+            <w:r>
+              <w:t>Class</w:t>
+            </w:r>
+            <w:proofErr w:type="spellEnd"/>
+          </w:p>
+        </w:tc>
+      </w:tr>
+      <w:tr>
+        <w:tc>
+          <w:tcPr>
+            <w:tcW w:w="8784" w:type="dxa"/>
+          </w:tcPr>
+          <w:p>
+            <w:pPr>
+              <w:spacing w:before="120" w:after="120"/>
+            </w:pPr>
+            <w:r>
+              <w:t>Participating actor: any of the three actors in the system</w:t>
+            </w:r>
+          </w:p>
+        </w:tc>
+      </w:tr>
+      <w:tr>
+        <w:tc>
+          <w:tcPr>
+            <w:tcW w:w="8784" w:type="dxa"/>
+          </w:tcPr>
+          <w:p>
+            <w:pPr>
+              <w:spacing w:before="120" w:after="120"/>
+            </w:pPr>
+            <w:r>
+              <w:t xml:space="preserve">Entry condition: </w:t>
+            </w:r>
+          </w:p>
+          <w:p>
+            <w:pPr>
+              <w:pStyle w:val="ListParagraph"/>
+              <w:numPr>
+                <w:ilvl w:val="0"/>
+                <w:numId w:val="10"/>
+              </w:numPr>
+              <w:spacing w:before="120" w:after="120"/>
+            </w:pPr>
+            <w:r>
+              <w:t>User is in main page or home page</w:t>
+            </w:r>
+          </w:p>
+        </w:tc>
+      </w:tr>
+      <w:tr>
+        <w:tc>
+          <w:tcPr>
+            <w:tcW w:w="8784" w:type="dxa"/>
+          </w:tcPr>
+          <w:p>
+            <w:pPr>
+              <w:spacing w:before="120" w:after="120"/>
+            </w:pPr>
+            <w:r>
+              <w:t>Exit condition:</w:t>
+            </w:r>
+          </w:p>
+          <w:p>
+            <w:pPr>
+              <w:pStyle w:val="ListParagraph"/>
+              <w:numPr>
+                <w:ilvl w:val="0"/>
+                <w:numId w:val="10"/>
+              </w:numPr>
+              <w:spacing w:before="120" w:after="120"/>
+            </w:pPr>
+            <w:r>
+              <w:t xml:space="preserve">User </w:t>
+            </w:r>
+            <w:r>
+              <w:t>saved to his computer the desired data</w:t>
+            </w:r>
+          </w:p>
+        </w:tc>
+      </w:tr>
+      <w:tr>
+        <w:tc>
+          <w:tcPr>
+            <w:tcW w:w="8784" w:type="dxa"/>
+          </w:tcPr>
+          <w:p>
+            <w:pPr>
+              <w:spacing w:before="120" w:after="120"/>
+            </w:pPr>
+            <w:r>
+              <w:t xml:space="preserve"> Event flow:</w:t>
+            </w:r>
+          </w:p>
+          <w:p>
+            <w:pPr>
+              <w:pStyle w:val="ListParagraph"/>
+              <w:numPr>
+                <w:ilvl w:val="0"/>
+                <w:numId w:val="12"/>
+              </w:numPr>
+              <w:spacing w:before="120" w:after="120"/>
+            </w:pPr>
+            <w:r>
+              <w:t>User searches for the class of the compound he desires to download in the class download list</w:t>
+            </w:r>
+          </w:p>
+          <w:p>
+            <w:pPr>
+              <w:pStyle w:val="ListParagraph"/>
+              <w:numPr>
+                <w:ilvl w:val="0"/>
+                <w:numId w:val="12"/>
+              </w:numPr>
+              <w:spacing w:before="120" w:after="120"/>
+            </w:pPr>
+            <w:r>
+              <w:t>User click download button</w:t>
+            </w:r>
+          </w:p>
+          <w:p>
+            <w:pPr>
+              <w:pStyle w:val="ListParagraph"/>
+              <w:numPr>
+                <w:ilvl w:val="0"/>
+                <w:numId w:val="12"/>
+              </w:numPr>
+              <w:spacing w:before="120" w:after="120"/>
+            </w:pPr>
+            <w:r>
+              <w:t>A window is pop up to ask user where he wants to save the information</w:t>
+            </w:r>
+          </w:p>
+          <w:p>
+            <w:pPr>
+              <w:pStyle w:val="ListParagraph"/>
+              <w:numPr>
+                <w:ilvl w:val="0"/>
+                <w:numId w:val="12"/>
+              </w:numPr>
+              <w:spacing w:before="120" w:after="120"/>
+            </w:pPr>
+            <w:r>
+              <w:t>User pick location where information will be saved</w:t>
+            </w:r>
+          </w:p>
+          <w:p>
+            <w:pPr>
+              <w:pStyle w:val="ListParagraph"/>
+              <w:numPr>
+                <w:ilvl w:val="0"/>
+                <w:numId w:val="12"/>
+              </w:numPr>
+              <w:spacing w:before="120" w:after="120"/>
+            </w:pPr>
+            <w:r>
+              <w:t>User click save</w:t>
+            </w:r>
+          </w:p>
+        </w:tc>
+      </w:tr>
+    </w:tbl>
+    <w:p/>
+    <w:p>
+      <w:r>
+        <w:br w:type="page"/>
+      </w:r>
+    </w:p>
+    <w:tbl>
+      <w:tblPr>
+        <w:tblStyle w:val="TableGrid"/>
+        <w:tblW w:w="0" w:type="auto"/>
+        <w:tblInd w:w="792" w:type="dxa"/>
+        <w:tblLook w:val="04A0" w:firstRow="1" w:lastRow="0" w:firstColumn="1" w:lastColumn="0" w:noHBand="0" w:noVBand="1"/>
+      </w:tblPr>
+      <w:tblGrid>
+        <w:gridCol w:w="8784"/>
+      </w:tblGrid>
+      <w:tr>
+        <w:tc>
+          <w:tcPr>
+            <w:tcW w:w="8784" w:type="dxa"/>
+          </w:tcPr>
+          <w:p>
+            <w:pPr>
+              <w:spacing w:before="120" w:after="120"/>
+            </w:pPr>
+            <w:r>
+              <w:lastRenderedPageBreak/>
+              <w:t xml:space="preserve">Name: </w:t>
+            </w:r>
+            <w:proofErr w:type="spellStart"/>
+            <w:r>
+              <w:t>addCompound</w:t>
+            </w:r>
+            <w:proofErr w:type="spellEnd"/>
+          </w:p>
+        </w:tc>
+      </w:tr>
+      <w:tr>
+        <w:tc>
+          <w:tcPr>
+            <w:tcW w:w="8784" w:type="dxa"/>
+          </w:tcPr>
+          <w:p>
+            <w:pPr>
+              <w:spacing w:before="120" w:after="120"/>
+            </w:pPr>
+            <w:r>
+              <w:t xml:space="preserve">Participating actor: either an admin or a </w:t>
+            </w:r>
+            <w:proofErr w:type="spellStart"/>
+            <w:r>
+              <w:t>labOP</w:t>
+            </w:r>
+            <w:proofErr w:type="spellEnd"/>
+          </w:p>
+        </w:tc>
+      </w:tr>
+      <w:tr>
+        <w:tc>
+          <w:tcPr>
+            <w:tcW w:w="8784" w:type="dxa"/>
+          </w:tcPr>
+          <w:p>
+            <w:pPr>
+              <w:spacing w:before="120" w:after="120"/>
+            </w:pPr>
+            <w:r>
+              <w:t xml:space="preserve">Entry condition: </w:t>
+            </w:r>
+          </w:p>
+          <w:p>
+            <w:pPr>
+              <w:pStyle w:val="ListParagraph"/>
+              <w:numPr>
+                <w:ilvl w:val="0"/>
+                <w:numId w:val="10"/>
+              </w:numPr>
+              <w:spacing w:before="120" w:after="120"/>
+            </w:pPr>
+            <w:r>
+              <w:t>User is logged in the system</w:t>
+            </w:r>
+          </w:p>
+          <w:p>
+            <w:pPr>
+              <w:pStyle w:val="ListParagraph"/>
+              <w:numPr>
+                <w:ilvl w:val="0"/>
+                <w:numId w:val="10"/>
+              </w:numPr>
+              <w:spacing w:before="120" w:after="120"/>
+            </w:pPr>
+            <w:r>
+              <w:t>User is in their account home page.</w:t>
+            </w:r>
+          </w:p>
+        </w:tc>
+      </w:tr>
+      <w:tr>
+        <w:tc>
+          <w:tcPr>
+            <w:tcW w:w="8784" w:type="dxa"/>
+          </w:tcPr>
+          <w:p>
+            <w:pPr>
+              <w:spacing w:before="120" w:after="120"/>
+            </w:pPr>
+            <w:r>
+              <w:t>Exit condition:</w:t>
+            </w:r>
+            <w:r>
+              <w:t xml:space="preserve"> </w:t>
+            </w:r>
+            <w:r>
+              <w:t xml:space="preserve">Compound data is </w:t>
+            </w:r>
+            <w:r>
+              <w:t xml:space="preserve">added </w:t>
+            </w:r>
+            <w:r>
+              <w:t>in the system</w:t>
+            </w:r>
+          </w:p>
+        </w:tc>
+      </w:tr>
+      <w:tr>
+        <w:tc>
+          <w:tcPr>
+            <w:tcW w:w="8784" w:type="dxa"/>
+          </w:tcPr>
+          <w:p>
+            <w:pPr>
+              <w:spacing w:before="120" w:after="120"/>
+            </w:pPr>
+            <w:r>
+              <w:t xml:space="preserve"> Event flow:</w:t>
+            </w:r>
+          </w:p>
+          <w:p>
+            <w:pPr>
+              <w:pStyle w:val="ListParagraph"/>
+              <w:numPr>
+                <w:ilvl w:val="0"/>
+                <w:numId w:val="15"/>
+              </w:numPr>
+              <w:spacing w:before="120" w:after="120"/>
+            </w:pPr>
+            <w:r>
+              <w:t>User click on the compound menu option</w:t>
+            </w:r>
+          </w:p>
+          <w:p>
+            <w:pPr>
+              <w:pStyle w:val="ListParagraph"/>
+              <w:numPr>
+                <w:ilvl w:val="0"/>
+                <w:numId w:val="15"/>
+              </w:numPr>
+              <w:spacing w:before="120" w:after="120"/>
+            </w:pPr>
+            <w:r>
+              <w:t>User click on the add compound button</w:t>
+            </w:r>
+          </w:p>
+          <w:p>
+            <w:pPr>
+              <w:pStyle w:val="ListParagraph"/>
+              <w:numPr>
+                <w:ilvl w:val="0"/>
+                <w:numId w:val="15"/>
+              </w:numPr>
+              <w:spacing w:before="120" w:after="120"/>
+            </w:pPr>
+            <w:r>
+              <w:t>User selects the picture of the compound</w:t>
+            </w:r>
+          </w:p>
+          <w:p>
+            <w:pPr>
+              <w:pStyle w:val="ListParagraph"/>
+              <w:numPr>
+                <w:ilvl w:val="0"/>
+                <w:numId w:val="15"/>
+              </w:numPr>
+              <w:spacing w:before="120" w:after="120"/>
+            </w:pPr>
+            <w:r>
+              <w:t xml:space="preserve">User add the </w:t>
+            </w:r>
+            <w:r>
+              <w:t xml:space="preserve">following </w:t>
+            </w:r>
+            <w:r>
+              <w:t>data</w:t>
+            </w:r>
+            <w:r>
+              <w:t xml:space="preserve"> of the compound in their respective fields: name, formula, other name, mass, fragments, retention time, precursor, CAS</w:t>
+            </w:r>
+          </w:p>
+          <w:p>
+            <w:pPr>
+              <w:pStyle w:val="ListParagraph"/>
+              <w:numPr>
+                <w:ilvl w:val="0"/>
+                <w:numId w:val="15"/>
+              </w:numPr>
+              <w:spacing w:before="120" w:after="120"/>
+            </w:pPr>
+            <w:r>
+              <w:t xml:space="preserve">User </w:t>
+            </w:r>
+            <w:r>
+              <w:t>selects the class this compound is from the select option.</w:t>
+            </w:r>
+          </w:p>
+          <w:p>
+            <w:pPr>
+              <w:pStyle w:val="ListParagraph"/>
+              <w:numPr>
+                <w:ilvl w:val="0"/>
+                <w:numId w:val="15"/>
+              </w:numPr>
+              <w:spacing w:before="120" w:after="120"/>
+            </w:pPr>
+            <w:r>
+              <w:t xml:space="preserve">User adds as many transitions as the compound has by clicking in a Add transition button, entering the information and click on </w:t>
+            </w:r>
+            <w:proofErr w:type="gramStart"/>
+            <w:r>
+              <w:t>add</w:t>
+            </w:r>
+            <w:proofErr w:type="gramEnd"/>
+            <w:r>
+              <w:t xml:space="preserve"> button.</w:t>
+            </w:r>
+          </w:p>
+          <w:p>
+            <w:pPr>
+              <w:pStyle w:val="ListParagraph"/>
+              <w:numPr>
+                <w:ilvl w:val="0"/>
+                <w:numId w:val="15"/>
+              </w:numPr>
+              <w:spacing w:before="120" w:after="120"/>
+            </w:pPr>
+            <w:r>
+              <w:t>User click submit all button.</w:t>
+            </w:r>
+          </w:p>
+        </w:tc>
+      </w:tr>
+    </w:tbl>
+    <w:p/>
+    <w:tbl>
+      <w:tblPr>
+        <w:tblStyle w:val="TableGrid"/>
+        <w:tblW w:w="0" w:type="auto"/>
+        <w:tblInd w:w="792" w:type="dxa"/>
+        <w:tblLook w:val="04A0" w:firstRow="1" w:lastRow="0" w:firstColumn="1" w:lastColumn="0" w:noHBand="0" w:noVBand="1"/>
+      </w:tblPr>
+      <w:tblGrid>
+        <w:gridCol w:w="8784"/>
+      </w:tblGrid>
+      <w:tr>
+        <w:tc>
+          <w:tcPr>
+            <w:tcW w:w="8784" w:type="dxa"/>
+          </w:tcPr>
+          <w:p>
+            <w:pPr>
+              <w:spacing w:before="120" w:after="120"/>
+            </w:pPr>
+            <w:r>
+              <w:t xml:space="preserve">Name: </w:t>
+            </w:r>
+            <w:proofErr w:type="spellStart"/>
+            <w:r>
+              <w:t>delete</w:t>
+            </w:r>
+            <w:r>
+              <w:t>Compound</w:t>
+            </w:r>
+            <w:proofErr w:type="spellEnd"/>
+          </w:p>
+        </w:tc>
+      </w:tr>
+      <w:tr>
+        <w:tc>
+          <w:tcPr>
+            <w:tcW w:w="8784" w:type="dxa"/>
+          </w:tcPr>
+          <w:p>
+            <w:pPr>
+              <w:spacing w:before="120" w:after="120"/>
+            </w:pPr>
+            <w:r>
+              <w:t xml:space="preserve">Participating actor: either an admin or a </w:t>
+            </w:r>
+            <w:proofErr w:type="spellStart"/>
+            <w:r>
+              <w:t>labOP</w:t>
+            </w:r>
+            <w:proofErr w:type="spellEnd"/>
+          </w:p>
+        </w:tc>
+      </w:tr>
+      <w:tr>
+        <w:tc>
+          <w:tcPr>
+            <w:tcW w:w="8784" w:type="dxa"/>
+          </w:tcPr>
+          <w:p>
+            <w:pPr>
+              <w:spacing w:before="120" w:after="120"/>
+            </w:pPr>
+            <w:r>
+              <w:t xml:space="preserve">Entry condition: </w:t>
+            </w:r>
+          </w:p>
+          <w:p>
+            <w:pPr>
+              <w:pStyle w:val="ListParagraph"/>
+              <w:numPr>
+                <w:ilvl w:val="0"/>
+                <w:numId w:val="10"/>
+              </w:numPr>
+              <w:spacing w:before="120" w:after="120"/>
+            </w:pPr>
+            <w:r>
+              <w:t>User is logged in the system</w:t>
+            </w:r>
+          </w:p>
+          <w:p>
+            <w:pPr>
+              <w:pStyle w:val="ListParagraph"/>
+              <w:numPr>
+                <w:ilvl w:val="0"/>
+                <w:numId w:val="10"/>
+              </w:numPr>
+              <w:spacing w:before="120" w:after="120"/>
+            </w:pPr>
+            <w:r>
+              <w:t>User is in their account home page.</w:t>
+            </w:r>
+          </w:p>
+        </w:tc>
+      </w:tr>
+      <w:tr>
+        <w:tc>
+          <w:tcPr>
+            <w:tcW w:w="8784" w:type="dxa"/>
+          </w:tcPr>
+          <w:p>
+            <w:pPr>
+              <w:spacing w:before="120" w:after="120"/>
+            </w:pPr>
+            <w:r>
+              <w:t>Exit condition:</w:t>
+            </w:r>
+            <w:r>
+              <w:t xml:space="preserve"> </w:t>
+            </w:r>
+            <w:r>
+              <w:t>Compound data is</w:t>
+            </w:r>
+            <w:r>
+              <w:t xml:space="preserve"> deleted from</w:t>
+            </w:r>
+            <w:r>
+              <w:t xml:space="preserve"> the system</w:t>
+            </w:r>
+          </w:p>
+        </w:tc>
+      </w:tr>
+      <w:tr>
+        <w:tc>
+          <w:tcPr>
+            <w:tcW w:w="8784" w:type="dxa"/>
+          </w:tcPr>
+          <w:p>
+            <w:pPr>
+              <w:pStyle w:val="ListParagraph"/>
+              <w:numPr>
+                <w:ilvl w:val="0"/>
+                <w:numId w:val="13"/>
+              </w:numPr>
+              <w:spacing w:before="120" w:after="120"/>
+            </w:pPr>
+            <w:r>
+              <w:t>Event flow:</w:t>
+            </w:r>
+          </w:p>
+          <w:p>
+            <w:pPr>
+              <w:pStyle w:val="ListParagraph"/>
+              <w:numPr>
+                <w:ilvl w:val="0"/>
+                <w:numId w:val="13"/>
+              </w:numPr>
+              <w:spacing w:before="120" w:after="120"/>
+            </w:pPr>
+            <w:r>
+              <w:t>User click on the compound menu option</w:t>
+            </w:r>
+          </w:p>
+          <w:p>
+            <w:pPr>
+              <w:pStyle w:val="ListParagraph"/>
+              <w:numPr>
+                <w:ilvl w:val="0"/>
+                <w:numId w:val="13"/>
+              </w:numPr>
+              <w:spacing w:before="120" w:after="120"/>
+            </w:pPr>
+            <w:r>
+              <w:t>User click enter the name or formula in the search box.</w:t>
+            </w:r>
+          </w:p>
+          <w:p>
+            <w:pPr>
+              <w:pStyle w:val="ListParagraph"/>
+              <w:numPr>
+                <w:ilvl w:val="0"/>
+                <w:numId w:val="13"/>
+              </w:numPr>
+              <w:spacing w:before="120" w:after="120"/>
+            </w:pPr>
+            <w:r>
+              <w:t>User clicks the search button.</w:t>
+            </w:r>
+          </w:p>
+          <w:p>
+            <w:pPr>
+              <w:pStyle w:val="ListParagraph"/>
+              <w:numPr>
+                <w:ilvl w:val="0"/>
+                <w:numId w:val="13"/>
+              </w:numPr>
+              <w:spacing w:before="120" w:after="120"/>
+            </w:pPr>
+            <w:r>
+              <w:t>If search produced more than one result.</w:t>
+            </w:r>
+          </w:p>
+          <w:p>
+            <w:pPr>
+              <w:pStyle w:val="ListParagraph"/>
+              <w:numPr>
+                <w:ilvl w:val="0"/>
+                <w:numId w:val="14"/>
+              </w:numPr>
+              <w:spacing w:before="120" w:after="120"/>
+            </w:pPr>
+            <w:r>
+              <w:t>User will get a window to pick the right compound, once it picks the right compound, it will go to the page with the data of the compound</w:t>
+            </w:r>
+            <w:r>
+              <w:t xml:space="preserve"> to be modified</w:t>
+            </w:r>
+          </w:p>
+          <w:p>
+            <w:pPr>
+              <w:pStyle w:val="ListParagraph"/>
+              <w:numPr>
+                <w:ilvl w:val="0"/>
+                <w:numId w:val="14"/>
+              </w:numPr>
+              <w:spacing w:before="120" w:after="120"/>
+            </w:pPr>
+            <w:r>
+              <w:t>Otherwise it will go to the page with the information of the compound</w:t>
+            </w:r>
+            <w:r>
+              <w:t xml:space="preserve"> to be modified</w:t>
+            </w:r>
+            <w:r>
+              <w:t>.</w:t>
+            </w:r>
+          </w:p>
+          <w:p>
+            <w:pPr>
+              <w:pStyle w:val="ListParagraph"/>
+              <w:numPr>
+                <w:ilvl w:val="0"/>
+                <w:numId w:val="13"/>
+              </w:numPr>
+              <w:spacing w:before="120" w:after="120"/>
+            </w:pPr>
+            <w:r>
+              <w:t>User clicks delete compound.</w:t>
+            </w:r>
+          </w:p>
+        </w:tc>
+      </w:tr>
+      <w:tr>
+        <w:tc>
+          <w:tcPr>
+            <w:tcW w:w="8784" w:type="dxa"/>
+          </w:tcPr>
+          <w:p>
+            <w:pPr>
+              <w:spacing w:before="120" w:after="120"/>
+            </w:pPr>
+            <w:r>
+              <w:t xml:space="preserve">Name: </w:t>
+            </w:r>
+            <w:proofErr w:type="spellStart"/>
+            <w:r>
+              <w:t>editCompound</w:t>
+            </w:r>
+            <w:proofErr w:type="spellEnd"/>
+          </w:p>
+        </w:tc>
+      </w:tr>
+      <w:tr>
+        <w:tc>
+          <w:tcPr>
+            <w:tcW w:w="8784" w:type="dxa"/>
+          </w:tcPr>
+          <w:p>
+            <w:pPr>
+              <w:spacing w:before="120" w:after="120"/>
+            </w:pPr>
+            <w:r>
+              <w:lastRenderedPageBreak/>
+              <w:t xml:space="preserve">Participating actor: either an admin or a </w:t>
+            </w:r>
+            <w:proofErr w:type="spellStart"/>
+            <w:r>
+              <w:t>labOP</w:t>
+            </w:r>
+            <w:proofErr w:type="spellEnd"/>
+          </w:p>
+        </w:tc>
+      </w:tr>
+      <w:tr>
+        <w:tc>
+          <w:tcPr>
+            <w:tcW w:w="8784" w:type="dxa"/>
+          </w:tcPr>
+          <w:p>
+            <w:pPr>
+              <w:spacing w:before="120" w:after="120"/>
+            </w:pPr>
+            <w:r>
+              <w:t xml:space="preserve">Entry condition: </w:t>
+            </w:r>
+          </w:p>
+          <w:p>
+            <w:pPr>
+              <w:pStyle w:val="ListParagraph"/>
+              <w:numPr>
+                <w:ilvl w:val="0"/>
+                <w:numId w:val="10"/>
+              </w:numPr>
+              <w:spacing w:before="120" w:after="120"/>
+            </w:pPr>
+            <w:r>
+              <w:t>User is logged in the system</w:t>
+            </w:r>
+          </w:p>
+          <w:p>
+            <w:pPr>
+              <w:pStyle w:val="ListParagraph"/>
+              <w:numPr>
+                <w:ilvl w:val="0"/>
+                <w:numId w:val="10"/>
+              </w:numPr>
+              <w:spacing w:before="120" w:after="120"/>
+            </w:pPr>
+            <w:r>
+              <w:t>User is in their account home page.</w:t>
+            </w:r>
+          </w:p>
+        </w:tc>
+      </w:tr>
+      <w:tr>
+        <w:tc>
+          <w:tcPr>
+            <w:tcW w:w="8784" w:type="dxa"/>
+          </w:tcPr>
+          <w:p>
+            <w:pPr>
+              <w:spacing w:before="120" w:after="120"/>
+            </w:pPr>
+            <w:r>
+              <w:t xml:space="preserve">Exit condition: </w:t>
+            </w:r>
+            <w:r>
+              <w:t>Compound data is updated in the system</w:t>
+            </w:r>
+          </w:p>
+        </w:tc>
+      </w:tr>
+      <w:tr>
+        <w:tc>
+          <w:tcPr>
+            <w:tcW w:w="8784" w:type="dxa"/>
+          </w:tcPr>
+          <w:p>
+            <w:pPr>
+              <w:pStyle w:val="ListParagraph"/>
+              <w:numPr>
+                <w:ilvl w:val="0"/>
+                <w:numId w:val="18"/>
+              </w:numPr>
+              <w:spacing w:before="120" w:after="120"/>
+            </w:pPr>
+            <w:r>
+              <w:t>Event flow:</w:t>
+            </w:r>
+          </w:p>
+          <w:p>
+            <w:pPr>
+              <w:pStyle w:val="ListParagraph"/>
+              <w:numPr>
+                <w:ilvl w:val="0"/>
+                <w:numId w:val="18"/>
+              </w:numPr>
+              <w:spacing w:before="120" w:after="120"/>
+            </w:pPr>
+            <w:r>
+              <w:t>User click on the compound menu option</w:t>
+            </w:r>
+          </w:p>
+          <w:p>
+            <w:pPr>
+              <w:pStyle w:val="ListParagraph"/>
+              <w:numPr>
+                <w:ilvl w:val="0"/>
+                <w:numId w:val="18"/>
+              </w:numPr>
+              <w:spacing w:before="120" w:after="120"/>
+            </w:pPr>
+            <w:r>
+              <w:t>User click enter the name or formula in the search box.</w:t>
+            </w:r>
+          </w:p>
+          <w:p>
+            <w:pPr>
+              <w:pStyle w:val="ListParagraph"/>
+              <w:numPr>
+                <w:ilvl w:val="0"/>
+                <w:numId w:val="18"/>
+              </w:numPr>
+              <w:spacing w:before="120" w:after="120"/>
+            </w:pPr>
+            <w:r>
+              <w:t xml:space="preserve">User can modify any of the following data: </w:t>
+            </w:r>
+          </w:p>
+          <w:p>
+            <w:pPr>
+              <w:pStyle w:val="ListParagraph"/>
+              <w:numPr>
+                <w:ilvl w:val="0"/>
+                <w:numId w:val="20"/>
+              </w:numPr>
+              <w:spacing w:before="120" w:after="120"/>
+            </w:pPr>
+            <w:proofErr w:type="gramStart"/>
+            <w:r>
+              <w:t>name</w:t>
+            </w:r>
+            <w:proofErr w:type="gramEnd"/>
+            <w:r>
+              <w:t>, formula, other name, mass, fragments, retention time, precursor, CAS.</w:t>
+            </w:r>
+          </w:p>
+          <w:p>
+            <w:pPr>
+              <w:pStyle w:val="ListParagraph"/>
+              <w:numPr>
+                <w:ilvl w:val="0"/>
+                <w:numId w:val="20"/>
+              </w:numPr>
+              <w:spacing w:before="120" w:after="120"/>
+            </w:pPr>
+            <w:r>
+              <w:t>Different class in the class select menu for this compound.</w:t>
+            </w:r>
+          </w:p>
+          <w:p>
+            <w:pPr>
+              <w:pStyle w:val="ListParagraph"/>
+              <w:numPr>
+                <w:ilvl w:val="0"/>
+                <w:numId w:val="20"/>
+              </w:numPr>
+              <w:spacing w:before="120" w:after="120"/>
+            </w:pPr>
+            <w:proofErr w:type="gramStart"/>
+            <w:r>
+              <w:t>adds</w:t>
+            </w:r>
+            <w:proofErr w:type="gramEnd"/>
+            <w:r>
+              <w:t xml:space="preserve"> as many transitions as wanted by clicking in the Add transition button, entering the information and click on add button.</w:t>
+            </w:r>
+          </w:p>
+          <w:p>
+            <w:pPr>
+              <w:pStyle w:val="ListParagraph"/>
+              <w:numPr>
+                <w:ilvl w:val="0"/>
+                <w:numId w:val="20"/>
+              </w:numPr>
+              <w:spacing w:before="120" w:after="120"/>
+            </w:pPr>
+            <w:proofErr w:type="gramStart"/>
+            <w:r>
+              <w:t>delete</w:t>
+            </w:r>
+            <w:proofErr w:type="gramEnd"/>
+            <w:r>
+              <w:t xml:space="preserve"> as many transitions as wanted by locating desire transition and clicking in the Delete transition button.</w:t>
+            </w:r>
+          </w:p>
+          <w:p>
+            <w:pPr>
+              <w:pStyle w:val="ListParagraph"/>
+              <w:numPr>
+                <w:ilvl w:val="0"/>
+                <w:numId w:val="20"/>
+              </w:numPr>
+              <w:spacing w:before="120" w:after="120"/>
+            </w:pPr>
+            <w:proofErr w:type="gramStart"/>
+            <w:r>
+              <w:t>editing</w:t>
+            </w:r>
+            <w:proofErr w:type="gramEnd"/>
+            <w:r>
+              <w:t xml:space="preserve"> as many transitions as wanted by locating desire transition and clicking in the edit transition button, entering the information and click on update button.</w:t>
+            </w:r>
+          </w:p>
+          <w:p>
+            <w:pPr>
+              <w:pStyle w:val="ListParagraph"/>
+              <w:numPr>
+                <w:ilvl w:val="0"/>
+                <w:numId w:val="18"/>
+              </w:numPr>
+              <w:spacing w:before="120" w:after="120"/>
+            </w:pPr>
+            <w:r>
+              <w:t>User click submit all button.</w:t>
+            </w:r>
+          </w:p>
+        </w:tc>
+      </w:tr>
+    </w:tbl>
+    <w:p>
+      <w:pPr>
+        <w:rPr>
+          <w:sz w:val="16"/>
+          <w:szCs w:val="16"/>
+        </w:rPr>
+      </w:pPr>
+    </w:p>
+    <w:tbl>
+      <w:tblPr>
+        <w:tblStyle w:val="TableGrid"/>
+        <w:tblW w:w="0" w:type="auto"/>
+        <w:tblInd w:w="792" w:type="dxa"/>
+        <w:tblLook w:val="04A0" w:firstRow="1" w:lastRow="0" w:firstColumn="1" w:lastColumn="0" w:noHBand="0" w:noVBand="1"/>
+      </w:tblPr>
+      <w:tblGrid>
+        <w:gridCol w:w="8784"/>
+      </w:tblGrid>
+      <w:tr>
+        <w:tc>
+          <w:tcPr>
+            <w:tcW w:w="8784" w:type="dxa"/>
+          </w:tcPr>
+          <w:p>
+            <w:pPr>
+              <w:spacing w:before="120" w:after="120"/>
+            </w:pPr>
+            <w:r>
+              <w:t xml:space="preserve">Name: </w:t>
+            </w:r>
+            <w:proofErr w:type="spellStart"/>
+            <w:r>
+              <w:t>importCompound</w:t>
+            </w:r>
+            <w:proofErr w:type="spellEnd"/>
+          </w:p>
+        </w:tc>
+      </w:tr>
+      <w:tr>
+        <w:tc>
+          <w:tcPr>
+            <w:tcW w:w="8784" w:type="dxa"/>
+          </w:tcPr>
+          <w:p>
+            <w:pPr>
+              <w:spacing w:before="120" w:after="120"/>
+            </w:pPr>
+            <w:r>
+              <w:t xml:space="preserve">Participating actor: either an admin or a </w:t>
+            </w:r>
+            <w:proofErr w:type="spellStart"/>
+            <w:r>
+              <w:t>labOP</w:t>
+            </w:r>
+            <w:proofErr w:type="spellEnd"/>
+          </w:p>
+        </w:tc>
+      </w:tr>
+      <w:tr>
+        <w:tc>
+          <w:tcPr>
+            <w:tcW w:w="8784" w:type="dxa"/>
+          </w:tcPr>
+          <w:p>
+            <w:pPr>
+              <w:spacing w:before="120" w:after="120"/>
+            </w:pPr>
+            <w:r>
+              <w:t xml:space="preserve">Entry condition: </w:t>
+            </w:r>
+          </w:p>
+          <w:p>
+            <w:pPr>
+              <w:pStyle w:val="ListParagraph"/>
+              <w:numPr>
+                <w:ilvl w:val="0"/>
+                <w:numId w:val="10"/>
+              </w:numPr>
+              <w:spacing w:before="120" w:after="120"/>
+            </w:pPr>
+            <w:r>
+              <w:t>User is logged in the system</w:t>
+            </w:r>
+          </w:p>
+          <w:p>
+            <w:pPr>
+              <w:pStyle w:val="ListParagraph"/>
+              <w:numPr>
+                <w:ilvl w:val="0"/>
+                <w:numId w:val="10"/>
+              </w:numPr>
+              <w:spacing w:before="120" w:after="120"/>
+            </w:pPr>
+            <w:r>
+              <w:t>User is in their account home page.</w:t>
+            </w:r>
+          </w:p>
+          <w:p>
+            <w:pPr>
+              <w:pStyle w:val="ListParagraph"/>
+              <w:numPr>
+                <w:ilvl w:val="0"/>
+                <w:numId w:val="10"/>
+              </w:numPr>
+              <w:spacing w:before="120" w:after="120"/>
+            </w:pPr>
+            <w:r>
+              <w:t xml:space="preserve">User file to be imported meets the following </w:t>
+            </w:r>
+            <w:proofErr w:type="spellStart"/>
+            <w:r>
+              <w:t>criterias</w:t>
+            </w:r>
+            <w:proofErr w:type="spellEnd"/>
+            <w:r>
+              <w:t xml:space="preserve">: </w:t>
+            </w:r>
+          </w:p>
+          <w:p>
+            <w:pPr>
+              <w:pStyle w:val="ListParagraph"/>
+              <w:numPr>
+                <w:ilvl w:val="1"/>
+                <w:numId w:val="10"/>
+              </w:numPr>
+              <w:spacing w:before="120" w:after="120"/>
+            </w:pPr>
+            <w:r>
+              <w:t>Has a csv extension</w:t>
+            </w:r>
+          </w:p>
+          <w:p>
+            <w:pPr>
+              <w:pStyle w:val="ListParagraph"/>
+              <w:numPr>
+                <w:ilvl w:val="1"/>
+                <w:numId w:val="10"/>
+              </w:numPr>
+              <w:spacing w:before="120" w:after="120"/>
+            </w:pPr>
+            <w:r>
+              <w:t xml:space="preserve">Keeps  the following rows: </w:t>
+            </w:r>
+            <w:r>
+              <w:t>Compound Name, Compound Class, Formula, Mass, Precursor, Product, No. of Transitions, Frag, CE, Abundance, Relative Ion Intensity, RT (</w:t>
+            </w:r>
+            <w:proofErr w:type="spellStart"/>
+            <w:r>
+              <w:t>Zorbax</w:t>
+            </w:r>
+            <w:proofErr w:type="spellEnd"/>
+            <w:r>
+              <w:t>), CAS</w:t>
+            </w:r>
+          </w:p>
+        </w:tc>
+      </w:tr>
+      <w:tr>
+        <w:tc>
+          <w:tcPr>
+            <w:tcW w:w="8784" w:type="dxa"/>
+          </w:tcPr>
+          <w:p>
+            <w:pPr>
+              <w:spacing w:before="120" w:after="120"/>
+            </w:pPr>
+            <w:r>
+              <w:t>Exit condition:</w:t>
+            </w:r>
+            <w:r>
+              <w:t xml:space="preserve"> </w:t>
+            </w:r>
+            <w:r>
+              <w:t>Compounds data in csv file has been added to the system</w:t>
+            </w:r>
+          </w:p>
+        </w:tc>
+      </w:tr>
+      <w:tr>
+        <w:tc>
+          <w:tcPr>
+            <w:tcW w:w="8784" w:type="dxa"/>
+          </w:tcPr>
+          <w:p>
+            <w:pPr>
+              <w:spacing w:before="120" w:after="120"/>
+            </w:pPr>
+            <w:r>
+              <w:t>Event flow:</w:t>
+            </w:r>
+          </w:p>
+          <w:p>
+            <w:pPr>
+              <w:pStyle w:val="ListParagraph"/>
+              <w:numPr>
+                <w:ilvl w:val="0"/>
+                <w:numId w:val="23"/>
+              </w:numPr>
+              <w:spacing w:before="120" w:after="120"/>
+            </w:pPr>
+            <w:r>
+              <w:t>User click on the compound menu option</w:t>
+            </w:r>
+          </w:p>
+          <w:p>
+            <w:pPr>
+              <w:pStyle w:val="ListParagraph"/>
+              <w:numPr>
+                <w:ilvl w:val="0"/>
+                <w:numId w:val="23"/>
+              </w:numPr>
+              <w:spacing w:before="120" w:after="120"/>
+            </w:pPr>
+            <w:r>
+              <w:t>User click in the import compound button</w:t>
+            </w:r>
+          </w:p>
+          <w:p>
+            <w:pPr>
+              <w:pStyle w:val="ListParagraph"/>
+              <w:numPr>
+                <w:ilvl w:val="0"/>
+                <w:numId w:val="23"/>
+              </w:numPr>
+              <w:spacing w:before="120" w:after="120"/>
+            </w:pPr>
+            <w:r>
+              <w:t>A pop up menu will show for user to choose the file he wishes to import.</w:t>
+            </w:r>
+          </w:p>
+          <w:p>
+            <w:pPr>
+              <w:pStyle w:val="ListParagraph"/>
+              <w:numPr>
+                <w:ilvl w:val="0"/>
+                <w:numId w:val="23"/>
+              </w:numPr>
+              <w:spacing w:before="120" w:after="120"/>
+            </w:pPr>
+            <w:r>
+              <w:t>User selects the csv file</w:t>
+            </w:r>
+          </w:p>
+          <w:p>
+            <w:pPr>
+              <w:pStyle w:val="ListParagraph"/>
+              <w:numPr>
+                <w:ilvl w:val="0"/>
+                <w:numId w:val="23"/>
+              </w:numPr>
+              <w:spacing w:before="120" w:after="120"/>
+            </w:pPr>
+            <w:r>
+              <w:t>User clicks submit button.</w:t>
+            </w:r>
+          </w:p>
+        </w:tc>
+      </w:tr>
+    </w:tbl>
+    <w:p>
+      <w:r>
+        <w:br w:type="page"/>
+      </w:r>
+    </w:p>
+    <w:tbl>
+      <w:tblPr>
+        <w:tblStyle w:val="TableGrid"/>
+        <w:tblW w:w="0" w:type="auto"/>
+        <w:tblInd w:w="792" w:type="dxa"/>
+        <w:tblLook w:val="04A0" w:firstRow="1" w:lastRow="0" w:firstColumn="1" w:lastColumn="0" w:noHBand="0" w:noVBand="1"/>
+      </w:tblPr>
+      <w:tblGrid>
+        <w:gridCol w:w="8784"/>
+      </w:tblGrid>
+      <w:tr>
+        <w:tc>
+          <w:tcPr>
+            <w:tcW w:w="8784" w:type="dxa"/>
+          </w:tcPr>
+          <w:p>
+            <w:pPr>
+              <w:spacing w:before="120" w:after="120"/>
+            </w:pPr>
+            <w:r>
+              <w:lastRenderedPageBreak/>
+              <w:t xml:space="preserve">Name: </w:t>
+            </w:r>
+            <w:proofErr w:type="spellStart"/>
+            <w:r>
+              <w:t>userModifyItsName</w:t>
+            </w:r>
+            <w:proofErr w:type="spellEnd"/>
+          </w:p>
+        </w:tc>
+      </w:tr>
+      <w:tr>
+        <w:tc>
+          <w:tcPr>
+            <w:tcW w:w="8784" w:type="dxa"/>
+          </w:tcPr>
+          <w:p>
+            <w:pPr>
+              <w:spacing w:before="120" w:after="120"/>
+            </w:pPr>
+            <w:r>
+              <w:t xml:space="preserve">Participating actor: either an admin or a </w:t>
+            </w:r>
+            <w:proofErr w:type="spellStart"/>
+            <w:r>
+              <w:t>labOP</w:t>
+            </w:r>
+            <w:proofErr w:type="spellEnd"/>
+          </w:p>
+        </w:tc>
+      </w:tr>
+      <w:tr>
+        <w:tc>
+          <w:tcPr>
+            <w:tcW w:w="8784" w:type="dxa"/>
+          </w:tcPr>
+          <w:p>
+            <w:pPr>
+              <w:spacing w:before="120" w:after="120"/>
+            </w:pPr>
+            <w:r>
+              <w:t xml:space="preserve">Entry condition: </w:t>
+            </w:r>
+          </w:p>
+          <w:p>
+            <w:pPr>
+              <w:pStyle w:val="ListParagraph"/>
+              <w:numPr>
+                <w:ilvl w:val="0"/>
+                <w:numId w:val="10"/>
+              </w:numPr>
+              <w:spacing w:before="120" w:after="120"/>
+            </w:pPr>
+            <w:r>
+              <w:t>User is logged in the system</w:t>
+            </w:r>
+          </w:p>
+          <w:p>
+            <w:pPr>
+              <w:pStyle w:val="ListParagraph"/>
+              <w:numPr>
+                <w:ilvl w:val="0"/>
+                <w:numId w:val="10"/>
+              </w:numPr>
+              <w:spacing w:before="120" w:after="120"/>
+            </w:pPr>
+            <w:r>
+              <w:t>User is in their account home page.</w:t>
+            </w:r>
+          </w:p>
+        </w:tc>
+      </w:tr>
+      <w:tr>
+        <w:tc>
+          <w:tcPr>
+            <w:tcW w:w="8784" w:type="dxa"/>
+          </w:tcPr>
+          <w:p>
+            <w:pPr>
+              <w:spacing w:before="120" w:after="120"/>
+            </w:pPr>
+            <w:r>
+              <w:t>Exit condition: User Information is updated</w:t>
+            </w:r>
+          </w:p>
+        </w:tc>
+      </w:tr>
+      <w:tr>
+        <w:tc>
+          <w:tcPr>
+            <w:tcW w:w="8784" w:type="dxa"/>
+          </w:tcPr>
+          <w:p>
+            <w:pPr>
+              <w:spacing w:before="120" w:after="120"/>
+            </w:pPr>
+            <w:r>
+              <w:t>Event flow:</w:t>
+            </w:r>
+          </w:p>
+          <w:p>
+            <w:pPr>
+              <w:pStyle w:val="ListParagraph"/>
+              <w:numPr>
+                <w:ilvl w:val="0"/>
+                <w:numId w:val="24"/>
+              </w:numPr>
+              <w:spacing w:before="120" w:after="120"/>
+            </w:pPr>
+            <w:r>
+              <w:t>User click on the account details menu</w:t>
+            </w:r>
+          </w:p>
+          <w:p>
+            <w:pPr>
+              <w:pStyle w:val="ListParagraph"/>
+              <w:numPr>
+                <w:ilvl w:val="0"/>
+                <w:numId w:val="24"/>
+              </w:numPr>
+              <w:spacing w:before="120" w:after="120"/>
+            </w:pPr>
+            <w:r>
+              <w:t xml:space="preserve">User click </w:t>
+            </w:r>
+            <w:r>
+              <w:t>where its name is displayed on the account details panel</w:t>
+            </w:r>
+            <w:r>
+              <w:t>.</w:t>
+            </w:r>
+          </w:p>
+          <w:p>
+            <w:pPr>
+              <w:pStyle w:val="ListParagraph"/>
+              <w:numPr>
+                <w:ilvl w:val="0"/>
+                <w:numId w:val="24"/>
+              </w:numPr>
+              <w:spacing w:before="120" w:after="120"/>
+            </w:pPr>
+            <w:r>
+              <w:t>A pop up menu will show for user to modify its name.</w:t>
+            </w:r>
+          </w:p>
+          <w:p>
+            <w:pPr>
+              <w:pStyle w:val="ListParagraph"/>
+              <w:numPr>
+                <w:ilvl w:val="0"/>
+                <w:numId w:val="24"/>
+              </w:numPr>
+              <w:spacing w:before="120" w:after="120"/>
+            </w:pPr>
+            <w:r>
+              <w:t>User delete old name and enters the new name.</w:t>
+            </w:r>
+          </w:p>
+          <w:p>
+            <w:pPr>
+              <w:pStyle w:val="ListParagraph"/>
+              <w:numPr>
+                <w:ilvl w:val="0"/>
+                <w:numId w:val="24"/>
+              </w:numPr>
+              <w:spacing w:before="120" w:after="120"/>
+            </w:pPr>
+            <w:r>
+              <w:t>User clicks submit button.</w:t>
+            </w:r>
+          </w:p>
+        </w:tc>
+      </w:tr>
+    </w:tbl>
+    <w:p/>
+    <w:tbl>
+      <w:tblPr>
+        <w:tblStyle w:val="TableGrid"/>
+        <w:tblW w:w="0" w:type="auto"/>
+        <w:tblInd w:w="792" w:type="dxa"/>
+        <w:tblLook w:val="04A0" w:firstRow="1" w:lastRow="0" w:firstColumn="1" w:lastColumn="0" w:noHBand="0" w:noVBand="1"/>
+      </w:tblPr>
+      <w:tblGrid>
+        <w:gridCol w:w="8784"/>
+      </w:tblGrid>
+      <w:tr>
+        <w:tc>
+          <w:tcPr>
+            <w:tcW w:w="8784" w:type="dxa"/>
+          </w:tcPr>
+          <w:p>
+            <w:pPr>
+              <w:spacing w:before="120" w:after="120"/>
+            </w:pPr>
+            <w:r>
+              <w:t xml:space="preserve">Name: </w:t>
+            </w:r>
+            <w:proofErr w:type="spellStart"/>
+            <w:r>
+              <w:t>userModifyItsPassword</w:t>
+            </w:r>
+            <w:proofErr w:type="spellEnd"/>
+          </w:p>
+        </w:tc>
+      </w:tr>
+      <w:tr>
+        <w:tc>
+          <w:tcPr>
+            <w:tcW w:w="8784" w:type="dxa"/>
+          </w:tcPr>
+          <w:p>
+            <w:pPr>
+              <w:spacing w:before="120" w:after="120"/>
+            </w:pPr>
+            <w:r>
+              <w:t xml:space="preserve">Participating actor: either an admin or a </w:t>
+            </w:r>
+            <w:proofErr w:type="spellStart"/>
+            <w:r>
+              <w:t>labOP</w:t>
+            </w:r>
+            <w:proofErr w:type="spellEnd"/>
+          </w:p>
+        </w:tc>
+      </w:tr>
+      <w:tr>
+        <w:tc>
+          <w:tcPr>
+            <w:tcW w:w="8784" w:type="dxa"/>
+          </w:tcPr>
+          <w:p>
+            <w:pPr>
+              <w:spacing w:before="120" w:after="120"/>
+            </w:pPr>
+            <w:r>
+              <w:t xml:space="preserve">Entry condition: </w:t>
+            </w:r>
+          </w:p>
+          <w:p>
+            <w:pPr>
+              <w:pStyle w:val="ListParagraph"/>
+              <w:numPr>
+                <w:ilvl w:val="0"/>
+                <w:numId w:val="10"/>
+              </w:numPr>
+              <w:spacing w:before="120" w:after="120"/>
+            </w:pPr>
+            <w:r>
+              <w:t>User is logged in the system</w:t>
+            </w:r>
+          </w:p>
+          <w:p>
+            <w:pPr>
+              <w:pStyle w:val="ListParagraph"/>
+              <w:numPr>
+                <w:ilvl w:val="0"/>
+                <w:numId w:val="10"/>
+              </w:numPr>
+              <w:spacing w:before="120" w:after="120"/>
+            </w:pPr>
+            <w:r>
+              <w:t>User is in their account home page.</w:t>
+            </w:r>
+          </w:p>
+        </w:tc>
+      </w:tr>
+      <w:tr>
+        <w:tc>
+          <w:tcPr>
+            <w:tcW w:w="8784" w:type="dxa"/>
+          </w:tcPr>
+          <w:p>
+            <w:pPr>
+              <w:spacing w:before="120" w:after="120"/>
+            </w:pPr>
+            <w:r>
+              <w:t>Exit condition: User Information is updated</w:t>
+            </w:r>
+          </w:p>
+        </w:tc>
+      </w:tr>
+      <w:tr>
+        <w:tc>
+          <w:tcPr>
+            <w:tcW w:w="8784" w:type="dxa"/>
+          </w:tcPr>
+          <w:p>
+            <w:pPr>
+              <w:spacing w:before="120" w:after="120"/>
+            </w:pPr>
+            <w:r>
+              <w:t>Event flow:</w:t>
+            </w:r>
+          </w:p>
+          <w:p>
+            <w:pPr>
+              <w:pStyle w:val="ListParagraph"/>
+              <w:numPr>
+                <w:ilvl w:val="0"/>
+                <w:numId w:val="25"/>
+              </w:numPr>
+              <w:spacing w:before="120" w:after="120"/>
+            </w:pPr>
+            <w:r>
+              <w:t>User click on the account details menu</w:t>
+            </w:r>
+          </w:p>
+          <w:p>
+            <w:pPr>
+              <w:pStyle w:val="ListParagraph"/>
+              <w:numPr>
+                <w:ilvl w:val="0"/>
+                <w:numId w:val="25"/>
+              </w:numPr>
+              <w:spacing w:before="120" w:after="120"/>
+            </w:pPr>
+            <w:r>
+              <w:t xml:space="preserve">User click </w:t>
+            </w:r>
+            <w:r>
+              <w:t>where password is displayed on the account details panel</w:t>
+            </w:r>
+          </w:p>
+          <w:p>
+            <w:pPr>
+              <w:pStyle w:val="ListParagraph"/>
+              <w:numPr>
+                <w:ilvl w:val="0"/>
+                <w:numId w:val="25"/>
+              </w:numPr>
+              <w:spacing w:before="120" w:after="120"/>
+            </w:pPr>
+            <w:r>
+              <w:t>A pop up menu will show for user to modify its</w:t>
+            </w:r>
+            <w:r>
+              <w:t xml:space="preserve"> password</w:t>
+            </w:r>
+            <w:r>
+              <w:t>.</w:t>
+            </w:r>
+          </w:p>
+          <w:p>
+            <w:pPr>
+              <w:pStyle w:val="ListParagraph"/>
+              <w:numPr>
+                <w:ilvl w:val="0"/>
+                <w:numId w:val="25"/>
+              </w:numPr>
+              <w:spacing w:before="120" w:after="120"/>
+            </w:pPr>
+            <w:r>
+              <w:t>User enters the old password, new password and then again the new password to confirm a mistake was not made.</w:t>
+            </w:r>
+          </w:p>
+          <w:p>
+            <w:pPr>
+              <w:pStyle w:val="ListParagraph"/>
+              <w:numPr>
+                <w:ilvl w:val="0"/>
+                <w:numId w:val="25"/>
+              </w:numPr>
+              <w:spacing w:before="120" w:after="120"/>
+            </w:pPr>
+            <w:r>
+              <w:t>User clicks submit button.</w:t>
+            </w:r>
+          </w:p>
+        </w:tc>
+      </w:tr>
+    </w:tbl>
+    <w:p>
+      <w:r>
+        <w:br w:type="page"/>
+      </w:r>
+    </w:p>
+    <w:p/>
+    <w:tbl>
+      <w:tblPr>
+        <w:tblStyle w:val="TableGrid"/>
+        <w:tblW w:w="0" w:type="auto"/>
+        <w:tblInd w:w="792" w:type="dxa"/>
+        <w:tblLook w:val="04A0" w:firstRow="1" w:lastRow="0" w:firstColumn="1" w:lastColumn="0" w:noHBand="0" w:noVBand="1"/>
+      </w:tblPr>
+      <w:tblGrid>
+        <w:gridCol w:w="8784"/>
+      </w:tblGrid>
+      <w:tr>
+        <w:tc>
+          <w:tcPr>
+            <w:tcW w:w="8784" w:type="dxa"/>
+          </w:tcPr>
+          <w:p>
+            <w:pPr>
+              <w:spacing w:before="120" w:after="120"/>
+              <w:rPr>
+                <w:highlight w:val="yellow"/>
+              </w:rPr>
+            </w:pPr>
+            <w:r>
+              <w:rPr>
+                <w:highlight w:val="yellow"/>
+              </w:rPr>
+              <w:t xml:space="preserve">Name: </w:t>
+            </w:r>
+            <w:proofErr w:type="spellStart"/>
+            <w:r>
+              <w:rPr>
+                <w:highlight w:val="yellow"/>
+              </w:rPr>
+              <w:t>AddNewUser</w:t>
+            </w:r>
+            <w:proofErr w:type="spellEnd"/>
+          </w:p>
+        </w:tc>
+      </w:tr>
+      <w:tr>
+        <w:tc>
+          <w:tcPr>
+            <w:tcW w:w="8784" w:type="dxa"/>
+          </w:tcPr>
+          <w:p>
+            <w:pPr>
+              <w:spacing w:before="120" w:after="120"/>
+            </w:pPr>
+            <w:r>
+              <w:t xml:space="preserve">Participating actor: admin </w:t>
+            </w:r>
+            <w:r>
+              <w:t>user</w:t>
+            </w:r>
+          </w:p>
+        </w:tc>
+      </w:tr>
+      <w:tr>
+        <w:tc>
+          <w:tcPr>
+            <w:tcW w:w="8784" w:type="dxa"/>
+          </w:tcPr>
+          <w:p>
+            <w:pPr>
+              <w:spacing w:before="120" w:after="120"/>
+            </w:pPr>
+            <w:r>
+              <w:t xml:space="preserve">Entry condition: </w:t>
+            </w:r>
+          </w:p>
+          <w:p>
+            <w:pPr>
+              <w:pStyle w:val="ListParagraph"/>
+              <w:numPr>
+                <w:ilvl w:val="0"/>
+                <w:numId w:val="10"/>
+              </w:numPr>
+              <w:spacing w:before="120" w:after="120"/>
+            </w:pPr>
+            <w:r>
+              <w:t>User is logged in the system</w:t>
+            </w:r>
+          </w:p>
+          <w:p>
+            <w:pPr>
+              <w:pStyle w:val="ListParagraph"/>
+              <w:numPr>
+                <w:ilvl w:val="0"/>
+                <w:numId w:val="10"/>
+              </w:numPr>
+              <w:spacing w:before="120" w:after="120"/>
+            </w:pPr>
+            <w:r>
+              <w:t>User is in their account home page.</w:t>
+            </w:r>
+          </w:p>
+          <w:p>
+            <w:pPr>
+              <w:pStyle w:val="ListParagraph"/>
+              <w:numPr>
+                <w:ilvl w:val="0"/>
+                <w:numId w:val="10"/>
+              </w:numPr>
+              <w:spacing w:before="120" w:after="120"/>
+            </w:pPr>
+            <w:r>
+              <w:t>User has admin rights</w:t>
+            </w:r>
+            <w:bookmarkStart w:id="20" w:name="_GoBack"/>
+            <w:bookmarkEnd w:id="20"/>
+          </w:p>
+        </w:tc>
+      </w:tr>
+      <w:tr>
+        <w:tc>
+          <w:tcPr>
+            <w:tcW w:w="8784" w:type="dxa"/>
+          </w:tcPr>
+          <w:p>
+            <w:pPr>
+              <w:spacing w:before="120" w:after="120"/>
+            </w:pPr>
+            <w:r>
+              <w:t>Exit condition: User Information is updated</w:t>
+            </w:r>
+          </w:p>
+        </w:tc>
+      </w:tr>
+      <w:tr>
+        <w:tc>
+          <w:tcPr>
+            <w:tcW w:w="8784" w:type="dxa"/>
+          </w:tcPr>
+          <w:p>
+            <w:pPr>
+              <w:spacing w:before="120" w:after="120"/>
+            </w:pPr>
+            <w:r>
+              <w:t>Event flow:</w:t>
+            </w:r>
+          </w:p>
+          <w:p>
+            <w:pPr>
+              <w:pStyle w:val="ListParagraph"/>
+              <w:numPr>
+                <w:ilvl w:val="0"/>
+                <w:numId w:val="25"/>
+              </w:numPr>
+              <w:spacing w:before="120" w:after="120"/>
+            </w:pPr>
+            <w:r>
+              <w:t>User click on the account details menu</w:t>
+            </w:r>
+          </w:p>
+          <w:p>
+            <w:pPr>
+              <w:pStyle w:val="ListParagraph"/>
+              <w:numPr>
+                <w:ilvl w:val="0"/>
+                <w:numId w:val="25"/>
+              </w:numPr>
+              <w:spacing w:before="120" w:after="120"/>
+            </w:pPr>
+            <w:r>
+              <w:t>User click where password is displayed on the account details panel</w:t>
+            </w:r>
+          </w:p>
+          <w:p>
+            <w:pPr>
+              <w:pStyle w:val="ListParagraph"/>
+              <w:numPr>
+                <w:ilvl w:val="0"/>
+                <w:numId w:val="25"/>
+              </w:numPr>
+              <w:spacing w:before="120" w:after="120"/>
+            </w:pPr>
+            <w:r>
+              <w:t>A pop up menu will show for user to modify its password.</w:t>
+            </w:r>
+          </w:p>
+          <w:p>
+            <w:pPr>
+              <w:pStyle w:val="ListParagraph"/>
+              <w:numPr>
+                <w:ilvl w:val="0"/>
+                <w:numId w:val="25"/>
+              </w:numPr>
+              <w:spacing w:before="120" w:after="120"/>
+            </w:pPr>
+            <w:r>
+              <w:t>User enters the old password, new password and then again the new password to confirm a mistake was not made.</w:t>
+            </w:r>
+          </w:p>
+          <w:p>
+            <w:pPr>
+              <w:pStyle w:val="ListParagraph"/>
+              <w:numPr>
+                <w:ilvl w:val="0"/>
+                <w:numId w:val="25"/>
+              </w:numPr>
+              <w:spacing w:before="120" w:after="120"/>
+            </w:pPr>
+            <w:r>
+              <w:t>User clicks submit button.</w:t>
+            </w:r>
+          </w:p>
+        </w:tc>
+      </w:tr>
+    </w:tbl>
+    <w:p/>
+    <w:tbl>
+      <w:tblPr>
+        <w:tblStyle w:val="TableGrid"/>
+        <w:tblW w:w="0" w:type="auto"/>
+        <w:tblInd w:w="792" w:type="dxa"/>
+        <w:tblLook w:val="04A0" w:firstRow="1" w:lastRow="0" w:firstColumn="1" w:lastColumn="0" w:noHBand="0" w:noVBand="1"/>
+      </w:tblPr>
+      <w:tblGrid>
+        <w:gridCol w:w="8784"/>
+      </w:tblGrid>
+      <w:tr>
+        <w:tc>
+          <w:tcPr>
+            <w:tcW w:w="8784" w:type="dxa"/>
+          </w:tcPr>
+          <w:p>
+            <w:pPr>
+              <w:spacing w:before="120" w:after="120"/>
+              <w:rPr>
+                <w:highlight w:val="yellow"/>
+              </w:rPr>
+            </w:pPr>
+            <w:r>
+              <w:rPr>
+                <w:highlight w:val="yellow"/>
+              </w:rPr>
+              <w:t xml:space="preserve">Name: </w:t>
+            </w:r>
+            <w:proofErr w:type="spellStart"/>
+            <w:r>
+              <w:rPr>
+                <w:highlight w:val="yellow"/>
+              </w:rPr>
+              <w:t>editUserRights</w:t>
+            </w:r>
+            <w:proofErr w:type="spellEnd"/>
+          </w:p>
+        </w:tc>
+      </w:tr>
+      <w:tr>
+        <w:tc>
+          <w:tcPr>
+            <w:tcW w:w="8784" w:type="dxa"/>
+          </w:tcPr>
+          <w:p>
+            <w:pPr>
+              <w:spacing w:before="120" w:after="120"/>
+            </w:pPr>
+            <w:r>
+              <w:t xml:space="preserve">Participating actor: either an admin or a </w:t>
+            </w:r>
+            <w:proofErr w:type="spellStart"/>
+            <w:r>
+              <w:t>labOP</w:t>
+            </w:r>
+            <w:proofErr w:type="spellEnd"/>
+          </w:p>
+        </w:tc>
+      </w:tr>
+      <w:tr>
+        <w:tc>
+          <w:tcPr>
+            <w:tcW w:w="8784" w:type="dxa"/>
+          </w:tcPr>
+          <w:p>
+            <w:pPr>
+              <w:spacing w:before="120" w:after="120"/>
+            </w:pPr>
+            <w:r>
+              <w:t xml:space="preserve">Entry condition: </w:t>
+            </w:r>
+          </w:p>
+          <w:p>
+            <w:pPr>
+              <w:pStyle w:val="ListParagraph"/>
+              <w:numPr>
+                <w:ilvl w:val="0"/>
+                <w:numId w:val="10"/>
+              </w:numPr>
+              <w:spacing w:before="120" w:after="120"/>
+            </w:pPr>
+            <w:r>
+              <w:t>User is logged in the system</w:t>
+            </w:r>
+          </w:p>
+          <w:p>
+            <w:pPr>
+              <w:pStyle w:val="ListParagraph"/>
+              <w:numPr>
+                <w:ilvl w:val="0"/>
+                <w:numId w:val="10"/>
+              </w:numPr>
+              <w:spacing w:before="120" w:after="120"/>
+            </w:pPr>
+            <w:r>
+              <w:t>User is in their account home page.</w:t>
+            </w:r>
+          </w:p>
+        </w:tc>
+      </w:tr>
+      <w:tr>
+        <w:tc>
+          <w:tcPr>
+            <w:tcW w:w="8784" w:type="dxa"/>
+          </w:tcPr>
+          <w:p>
+            <w:pPr>
+              <w:spacing w:before="120" w:after="120"/>
+            </w:pPr>
+            <w:r>
+              <w:t>Exit condition: User Information is updated</w:t>
+            </w:r>
+          </w:p>
+        </w:tc>
+      </w:tr>
+      <w:tr>
+        <w:tc>
+          <w:tcPr>
+            <w:tcW w:w="8784" w:type="dxa"/>
+          </w:tcPr>
+          <w:p>
+            <w:pPr>
+              <w:spacing w:before="120" w:after="120"/>
+            </w:pPr>
+            <w:r>
+              <w:t>Event flow:</w:t>
+            </w:r>
+          </w:p>
+          <w:p>
+            <w:pPr>
+              <w:pStyle w:val="ListParagraph"/>
+              <w:numPr>
+                <w:ilvl w:val="0"/>
+                <w:numId w:val="25"/>
+              </w:numPr>
+              <w:spacing w:before="120" w:after="120"/>
+            </w:pPr>
+            <w:r>
+              <w:t>User click on the account details menu</w:t>
+            </w:r>
+          </w:p>
+          <w:p>
+            <w:pPr>
+              <w:pStyle w:val="ListParagraph"/>
+              <w:numPr>
+                <w:ilvl w:val="0"/>
+                <w:numId w:val="25"/>
+              </w:numPr>
+              <w:spacing w:before="120" w:after="120"/>
+            </w:pPr>
+            <w:r>
+              <w:t>User click where password is displayed on the account details panel</w:t>
+            </w:r>
+          </w:p>
+          <w:p>
+            <w:pPr>
+              <w:pStyle w:val="ListParagraph"/>
+              <w:numPr>
+                <w:ilvl w:val="0"/>
+                <w:numId w:val="25"/>
+              </w:numPr>
+              <w:spacing w:before="120" w:after="120"/>
+            </w:pPr>
+            <w:r>
+              <w:t>A pop up menu will show for user to modify its password.</w:t>
+            </w:r>
+          </w:p>
+          <w:p>
+            <w:pPr>
+              <w:pStyle w:val="ListParagraph"/>
+              <w:numPr>
+                <w:ilvl w:val="0"/>
+                <w:numId w:val="25"/>
+              </w:numPr>
+              <w:spacing w:before="120" w:after="120"/>
+            </w:pPr>
+            <w:r>
+              <w:t>User enters the old password, new password and then again the new password to confirm a mistake was not made.</w:t>
+            </w:r>
+          </w:p>
+          <w:p>
+            <w:pPr>
+              <w:pStyle w:val="ListParagraph"/>
+              <w:numPr>
+                <w:ilvl w:val="0"/>
+                <w:numId w:val="25"/>
+              </w:numPr>
+              <w:spacing w:before="120" w:after="120"/>
+            </w:pPr>
+            <w:r>
+              <w:t>User clicks submit button.</w:t>
+            </w:r>
+          </w:p>
+        </w:tc>
+      </w:tr>
+    </w:tbl>
+    <w:p/>
+    <w:p>
+      <w:r>
+        <w:br w:type="page"/>
+      </w:r>
+    </w:p>
+    <w:tbl>
+      <w:tblPr>
+        <w:tblStyle w:val="TableGrid"/>
+        <w:tblW w:w="0" w:type="auto"/>
+        <w:tblInd w:w="792" w:type="dxa"/>
+        <w:tblLook w:val="04A0" w:firstRow="1" w:lastRow="0" w:firstColumn="1" w:lastColumn="0" w:noHBand="0" w:noVBand="1"/>
+      </w:tblPr>
+      <w:tblGrid>
+        <w:gridCol w:w="8784"/>
+      </w:tblGrid>
+      <w:tr>
+        <w:tc>
+          <w:tcPr>
+            <w:tcW w:w="8784" w:type="dxa"/>
+          </w:tcPr>
+          <w:p>
+            <w:pPr>
+              <w:spacing w:before="120" w:after="120"/>
+              <w:rPr>
+                <w:highlight w:val="yellow"/>
+              </w:rPr>
+            </w:pPr>
+            <w:r>
+              <w:rPr>
+                <w:highlight w:val="yellow"/>
+              </w:rPr>
+              <w:lastRenderedPageBreak/>
+              <w:t xml:space="preserve">Name: </w:t>
+            </w:r>
+            <w:proofErr w:type="spellStart"/>
+            <w:r>
+              <w:rPr>
+                <w:highlight w:val="yellow"/>
+              </w:rPr>
+              <w:t>deleteUser</w:t>
+            </w:r>
+            <w:proofErr w:type="spellEnd"/>
+          </w:p>
+        </w:tc>
+      </w:tr>
+      <w:tr>
+        <w:tc>
+          <w:tcPr>
+            <w:tcW w:w="8784" w:type="dxa"/>
+          </w:tcPr>
+          <w:p>
+            <w:pPr>
+              <w:spacing w:before="120" w:after="120"/>
+            </w:pPr>
+            <w:r>
+              <w:t xml:space="preserve">Participating actor: either an admin or a </w:t>
+            </w:r>
+            <w:proofErr w:type="spellStart"/>
+            <w:r>
+              <w:t>labOP</w:t>
+            </w:r>
+            <w:proofErr w:type="spellEnd"/>
+          </w:p>
+        </w:tc>
+      </w:tr>
+      <w:tr>
+        <w:tc>
+          <w:tcPr>
+            <w:tcW w:w="8784" w:type="dxa"/>
+          </w:tcPr>
+          <w:p>
+            <w:pPr>
+              <w:spacing w:before="120" w:after="120"/>
+            </w:pPr>
+            <w:r>
+              <w:t xml:space="preserve">Entry condition: </w:t>
+            </w:r>
+          </w:p>
+          <w:p>
+            <w:pPr>
+              <w:pStyle w:val="ListParagraph"/>
+              <w:numPr>
+                <w:ilvl w:val="0"/>
+                <w:numId w:val="10"/>
+              </w:numPr>
+              <w:spacing w:before="120" w:after="120"/>
+            </w:pPr>
+            <w:r>
+              <w:t>User is logged in the system</w:t>
+            </w:r>
+          </w:p>
+          <w:p>
+            <w:pPr>
+              <w:pStyle w:val="ListParagraph"/>
+              <w:numPr>
+                <w:ilvl w:val="0"/>
+                <w:numId w:val="10"/>
+              </w:numPr>
+              <w:spacing w:before="120" w:after="120"/>
+            </w:pPr>
+            <w:r>
+              <w:t>User is in their account home page.</w:t>
+            </w:r>
+          </w:p>
+        </w:tc>
+      </w:tr>
+      <w:tr>
+        <w:tc>
+          <w:tcPr>
+            <w:tcW w:w="8784" w:type="dxa"/>
+          </w:tcPr>
+          <w:p>
+            <w:pPr>
+              <w:spacing w:before="120" w:after="120"/>
+            </w:pPr>
+            <w:r>
+              <w:t>Exit condition: User Information is updated</w:t>
+            </w:r>
+          </w:p>
+        </w:tc>
+      </w:tr>
+      <w:tr>
+        <w:tc>
+          <w:tcPr>
+            <w:tcW w:w="8784" w:type="dxa"/>
+          </w:tcPr>
+          <w:p>
+            <w:pPr>
+              <w:spacing w:before="120" w:after="120"/>
+            </w:pPr>
+            <w:r>
+              <w:t>Event flow:</w:t>
+            </w:r>
+          </w:p>
+          <w:p>
+            <w:pPr>
+              <w:pStyle w:val="ListParagraph"/>
+              <w:numPr>
+                <w:ilvl w:val="0"/>
+                <w:numId w:val="25"/>
+              </w:numPr>
+              <w:spacing w:before="120" w:after="120"/>
+            </w:pPr>
+            <w:r>
+              <w:t>User click on the account details menu</w:t>
+            </w:r>
+          </w:p>
+          <w:p>
+            <w:pPr>
+              <w:pStyle w:val="ListParagraph"/>
+              <w:numPr>
+                <w:ilvl w:val="0"/>
+                <w:numId w:val="25"/>
+              </w:numPr>
+              <w:spacing w:before="120" w:after="120"/>
+            </w:pPr>
+            <w:r>
+              <w:t>User click where password is displayed on the account details panel</w:t>
+            </w:r>
+          </w:p>
+          <w:p>
+            <w:pPr>
+              <w:pStyle w:val="ListParagraph"/>
+              <w:numPr>
+                <w:ilvl w:val="0"/>
+                <w:numId w:val="25"/>
+              </w:numPr>
+              <w:spacing w:before="120" w:after="120"/>
+            </w:pPr>
+            <w:r>
+              <w:t>A pop up menu will show for user to modify its password.</w:t>
+            </w:r>
+          </w:p>
+          <w:p>
+            <w:pPr>
+              <w:pStyle w:val="ListParagraph"/>
+              <w:numPr>
+                <w:ilvl w:val="0"/>
+                <w:numId w:val="25"/>
+              </w:numPr>
+              <w:spacing w:before="120" w:after="120"/>
+            </w:pPr>
+            <w:r>
+              <w:t>User enters the old password, new password and then again the new password to confirm a mistake was not made.</w:t>
+            </w:r>
+          </w:p>
+          <w:p>
+            <w:pPr>
+              <w:pStyle w:val="ListParagraph"/>
+              <w:numPr>
+                <w:ilvl w:val="0"/>
+                <w:numId w:val="25"/>
+              </w:numPr>
+              <w:spacing w:before="120" w:after="120"/>
+            </w:pPr>
+            <w:r>
+              <w:t>User clicks submit button.</w:t>
+            </w:r>
+          </w:p>
+        </w:tc>
+      </w:tr>
+    </w:tbl>
+    <w:p/>
+    <w:tbl>
+      <w:tblPr>
+        <w:tblStyle w:val="TableGrid"/>
+        <w:tblW w:w="0" w:type="auto"/>
+        <w:tblInd w:w="792" w:type="dxa"/>
+        <w:tblLook w:val="04A0" w:firstRow="1" w:lastRow="0" w:firstColumn="1" w:lastColumn="0" w:noHBand="0" w:noVBand="1"/>
+      </w:tblPr>
+      <w:tblGrid>
+        <w:gridCol w:w="8784"/>
+      </w:tblGrid>
+      <w:tr>
+        <w:tc>
+          <w:tcPr>
+            <w:tcW w:w="8784" w:type="dxa"/>
+          </w:tcPr>
+          <w:p>
+            <w:pPr>
+              <w:spacing w:before="120" w:after="120"/>
+            </w:pPr>
+            <w:r>
+              <w:rPr>
+                <w:highlight w:val="yellow"/>
+              </w:rPr>
+              <w:t xml:space="preserve">Name: </w:t>
+            </w:r>
+            <w:proofErr w:type="spellStart"/>
+            <w:r>
+              <w:rPr>
+                <w:highlight w:val="yellow"/>
+              </w:rPr>
+              <w:t>acceptNewUserInvitation</w:t>
+            </w:r>
+            <w:proofErr w:type="spellEnd"/>
+          </w:p>
+        </w:tc>
+      </w:tr>
+      <w:tr>
+        <w:tc>
+          <w:tcPr>
+            <w:tcW w:w="8784" w:type="dxa"/>
+          </w:tcPr>
+          <w:p>
+            <w:pPr>
+              <w:spacing w:before="120" w:after="120"/>
+            </w:pPr>
+            <w:r>
+              <w:t xml:space="preserve">Participating actor: either an admin or a </w:t>
+            </w:r>
+            <w:proofErr w:type="spellStart"/>
+            <w:r>
+              <w:t>labOP</w:t>
+            </w:r>
+            <w:proofErr w:type="spellEnd"/>
+          </w:p>
+        </w:tc>
+      </w:tr>
+      <w:tr>
+        <w:tc>
+          <w:tcPr>
+            <w:tcW w:w="8784" w:type="dxa"/>
+          </w:tcPr>
+          <w:p>
+            <w:pPr>
+              <w:spacing w:before="120" w:after="120"/>
+            </w:pPr>
+            <w:r>
+              <w:t xml:space="preserve">Entry condition: </w:t>
+            </w:r>
+          </w:p>
+          <w:p>
+            <w:pPr>
+              <w:pStyle w:val="ListParagraph"/>
+              <w:numPr>
+                <w:ilvl w:val="0"/>
+                <w:numId w:val="10"/>
+              </w:numPr>
+              <w:spacing w:before="120" w:after="120"/>
+            </w:pPr>
+            <w:r>
+              <w:t>User is logged in the system</w:t>
+            </w:r>
+          </w:p>
+          <w:p>
+            <w:pPr>
+              <w:pStyle w:val="ListParagraph"/>
+              <w:numPr>
+                <w:ilvl w:val="0"/>
+                <w:numId w:val="10"/>
+              </w:numPr>
+              <w:spacing w:before="120" w:after="120"/>
+            </w:pPr>
+            <w:r>
+              <w:t>User is in their account home page.</w:t>
+            </w:r>
+          </w:p>
+        </w:tc>
+      </w:tr>
+      <w:tr>
+        <w:tc>
+          <w:tcPr>
+            <w:tcW w:w="8784" w:type="dxa"/>
+          </w:tcPr>
+          <w:p>
+            <w:pPr>
+              <w:spacing w:before="120" w:after="120"/>
+            </w:pPr>
+            <w:r>
+              <w:t>Exit condition: User Information is updated</w:t>
+            </w:r>
+          </w:p>
+        </w:tc>
+      </w:tr>
+      <w:tr>
+        <w:tc>
+          <w:tcPr>
+            <w:tcW w:w="8784" w:type="dxa"/>
+          </w:tcPr>
+          <w:p>
+            <w:pPr>
+              <w:spacing w:before="120" w:after="120"/>
+            </w:pPr>
+            <w:r>
+              <w:t>Event flow:</w:t>
+            </w:r>
+          </w:p>
+          <w:p>
+            <w:pPr>
+              <w:pStyle w:val="ListParagraph"/>
+              <w:numPr>
+                <w:ilvl w:val="0"/>
+                <w:numId w:val="25"/>
+              </w:numPr>
+              <w:spacing w:before="120" w:after="120"/>
+            </w:pPr>
+            <w:r>
+              <w:t>User click on the account details menu</w:t>
+            </w:r>
+          </w:p>
+          <w:p>
+            <w:pPr>
+              <w:pStyle w:val="ListParagraph"/>
+              <w:numPr>
+                <w:ilvl w:val="0"/>
+                <w:numId w:val="25"/>
+              </w:numPr>
+              <w:spacing w:before="120" w:after="120"/>
+            </w:pPr>
+            <w:r>
+              <w:t>User click where password is displayed on the account details panel</w:t>
+            </w:r>
+          </w:p>
+          <w:p>
+            <w:pPr>
+              <w:pStyle w:val="ListParagraph"/>
+              <w:numPr>
+                <w:ilvl w:val="0"/>
+                <w:numId w:val="25"/>
+              </w:numPr>
+              <w:spacing w:before="120" w:after="120"/>
+            </w:pPr>
+            <w:r>
+              <w:t>A pop up menu will show for user to modify its password.</w:t>
+            </w:r>
+          </w:p>
+          <w:p>
+            <w:pPr>
+              <w:pStyle w:val="ListParagraph"/>
+              <w:numPr>
+                <w:ilvl w:val="0"/>
+                <w:numId w:val="25"/>
+              </w:numPr>
+              <w:spacing w:before="120" w:after="120"/>
+            </w:pPr>
+            <w:r>
+              <w:t>User enters the old password, new password and then again the new password to confirm a mistake was not made.</w:t>
+            </w:r>
+          </w:p>
+          <w:p>
+            <w:pPr>
+              <w:pStyle w:val="ListParagraph"/>
+              <w:numPr>
+                <w:ilvl w:val="0"/>
+                <w:numId w:val="25"/>
+              </w:numPr>
+              <w:spacing w:before="120" w:after="120"/>
+            </w:pPr>
+            <w:r>
+              <w:t>User clicks submit button.</w:t>
+            </w:r>
+          </w:p>
+        </w:tc>
+      </w:tr>
+    </w:tbl>
+    <w:p/>
+    <w:p>
+      <w:pPr>
+        <w:rPr>
+          <w:rFonts w:asciiTheme="majorHAnsi" w:eastAsiaTheme="majorEastAsia" w:hAnsiTheme="majorHAnsi" w:cstheme="majorBidi"/>
+          <w:b/>
+          <w:bCs/>
+          <w:color w:val="4F81BD" w:themeColor="accent1"/>
+          <w:sz w:val="26"/>
+          <w:szCs w:val="26"/>
+        </w:rPr>
+      </w:pPr>
+      <w:r>
+        <w:br w:type="page"/>
+      </w:r>
+    </w:p>
+    <w:p>
       <w:pPr>
         <w:pStyle w:val="Heading2"/>
         <w:ind w:firstLine="720"/>
       </w:pPr>
-      <w:bookmarkStart w:id="20" w:name="_Toc410657641"/>
-      <w:r>
+      <w:r>
+        <w:lastRenderedPageBreak/>
         <w:t xml:space="preserve">5.2 </w:t>
       </w:r>
       <w:r>
         <w:t>Appendix B - Use cases being implemented (from the RD).</w:t>
       </w:r>
-      <w:bookmarkEnd w:id="20"/>
+      <w:bookmarkEnd w:id="19"/>
       <w:r>
         <w:t xml:space="preserve">  </w:t>
       </w:r>
@@ -3482,6 +6087,291 @@
     </w:lvl>
   </w:abstractNum>
   <w:abstractNum w:abstractNumId="2">
+    <w:nsid w:val="16752F57"/>
+    <w:multiLevelType w:val="hybridMultilevel"/>
+    <w:tmpl w:val="C99ABBEC"/>
+    <w:lvl w:ilvl="0" w:tplc="04090011">
+      <w:start w:val="1"/>
+      <w:numFmt w:val="decimal"/>
+      <w:lvlText w:val="%1)"/>
+      <w:lvlJc w:val="left"/>
+      <w:pPr>
+        <w:ind w:left="1080" w:hanging="360"/>
+      </w:pPr>
+    </w:lvl>
+    <w:lvl w:ilvl="1" w:tplc="04090019" w:tentative="1">
+      <w:start w:val="1"/>
+      <w:numFmt w:val="lowerLetter"/>
+      <w:lvlText w:val="%2."/>
+      <w:lvlJc w:val="left"/>
+      <w:pPr>
+        <w:ind w:left="1800" w:hanging="360"/>
+      </w:pPr>
+    </w:lvl>
+    <w:lvl w:ilvl="2" w:tplc="0409001B" w:tentative="1">
+      <w:start w:val="1"/>
+      <w:numFmt w:val="lowerRoman"/>
+      <w:lvlText w:val="%3."/>
+      <w:lvlJc w:val="right"/>
+      <w:pPr>
+        <w:ind w:left="2520" w:hanging="180"/>
+      </w:pPr>
+    </w:lvl>
+    <w:lvl w:ilvl="3" w:tplc="0409000F" w:tentative="1">
+      <w:start w:val="1"/>
+      <w:numFmt w:val="decimal"/>
+      <w:lvlText w:val="%4."/>
+      <w:lvlJc w:val="left"/>
+      <w:pPr>
+        <w:ind w:left="3240" w:hanging="360"/>
+      </w:pPr>
+    </w:lvl>
+    <w:lvl w:ilvl="4" w:tplc="04090019" w:tentative="1">
+      <w:start w:val="1"/>
+      <w:numFmt w:val="lowerLetter"/>
+      <w:lvlText w:val="%5."/>
+      <w:lvlJc w:val="left"/>
+      <w:pPr>
+        <w:ind w:left="3960" w:hanging="360"/>
+      </w:pPr>
+    </w:lvl>
+    <w:lvl w:ilvl="5" w:tplc="0409001B" w:tentative="1">
+      <w:start w:val="1"/>
+      <w:numFmt w:val="lowerRoman"/>
+      <w:lvlText w:val="%6."/>
+      <w:lvlJc w:val="right"/>
+      <w:pPr>
+        <w:ind w:left="4680" w:hanging="180"/>
+      </w:pPr>
+    </w:lvl>
+    <w:lvl w:ilvl="6" w:tplc="0409000F" w:tentative="1">
+      <w:start w:val="1"/>
+      <w:numFmt w:val="decimal"/>
+      <w:lvlText w:val="%7."/>
+      <w:lvlJc w:val="left"/>
+      <w:pPr>
+        <w:ind w:left="5400" w:hanging="360"/>
+      </w:pPr>
+    </w:lvl>
+    <w:lvl w:ilvl="7" w:tplc="04090019" w:tentative="1">
+      <w:start w:val="1"/>
+      <w:numFmt w:val="lowerLetter"/>
+      <w:lvlText w:val="%8."/>
+      <w:lvlJc w:val="left"/>
+      <w:pPr>
+        <w:ind w:left="6120" w:hanging="360"/>
+      </w:pPr>
+    </w:lvl>
+    <w:lvl w:ilvl="8" w:tplc="0409001B" w:tentative="1">
+      <w:start w:val="1"/>
+      <w:numFmt w:val="lowerRoman"/>
+      <w:lvlText w:val="%9."/>
+      <w:lvlJc w:val="right"/>
+      <w:pPr>
+        <w:ind w:left="6840" w:hanging="180"/>
+      </w:pPr>
+    </w:lvl>
+  </w:abstractNum>
+  <w:abstractNum w:abstractNumId="3">
+    <w:nsid w:val="16DF17B4"/>
+    <w:multiLevelType w:val="hybridMultilevel"/>
+    <w:tmpl w:val="3146C7F4"/>
+    <w:lvl w:ilvl="0" w:tplc="AFCE0D38">
+      <w:start w:val="5"/>
+      <w:numFmt w:val="bullet"/>
+      <w:lvlText w:val="-"/>
+      <w:lvlJc w:val="left"/>
+      <w:pPr>
+        <w:ind w:left="720" w:hanging="360"/>
+      </w:pPr>
+      <w:rPr>
+        <w:rFonts w:ascii="Calibri" w:eastAsiaTheme="minorHAnsi" w:hAnsi="Calibri" w:cstheme="minorBidi" w:hint="default"/>
+      </w:rPr>
+    </w:lvl>
+    <w:lvl w:ilvl="1" w:tplc="AFCE0D38">
+      <w:start w:val="5"/>
+      <w:numFmt w:val="bullet"/>
+      <w:lvlText w:val="-"/>
+      <w:lvlJc w:val="left"/>
+      <w:pPr>
+        <w:ind w:left="1440" w:hanging="360"/>
+      </w:pPr>
+      <w:rPr>
+        <w:rFonts w:ascii="Calibri" w:eastAsiaTheme="minorHAnsi" w:hAnsi="Calibri" w:cstheme="minorBidi" w:hint="default"/>
+      </w:rPr>
+    </w:lvl>
+    <w:lvl w:ilvl="2" w:tplc="04090005" w:tentative="1">
+      <w:start w:val="1"/>
+      <w:numFmt w:val="bullet"/>
+      <w:lvlText w:val=""/>
+      <w:lvlJc w:val="left"/>
+      <w:pPr>
+        <w:ind w:left="2160" w:hanging="360"/>
+      </w:pPr>
+      <w:rPr>
+        <w:rFonts w:ascii="Wingdings" w:hAnsi="Wingdings" w:hint="default"/>
+      </w:rPr>
+    </w:lvl>
+    <w:lvl w:ilvl="3" w:tplc="04090001" w:tentative="1">
+      <w:start w:val="1"/>
+      <w:numFmt w:val="bullet"/>
+      <w:lvlText w:val=""/>
+      <w:lvlJc w:val="left"/>
+      <w:pPr>
+        <w:ind w:left="2880" w:hanging="360"/>
+      </w:pPr>
+      <w:rPr>
+        <w:rFonts w:ascii="Symbol" w:hAnsi="Symbol" w:hint="default"/>
+      </w:rPr>
+    </w:lvl>
+    <w:lvl w:ilvl="4" w:tplc="04090003" w:tentative="1">
+      <w:start w:val="1"/>
+      <w:numFmt w:val="bullet"/>
+      <w:lvlText w:val="o"/>
+      <w:lvlJc w:val="left"/>
+      <w:pPr>
+        <w:ind w:left="3600" w:hanging="360"/>
+      </w:pPr>
+      <w:rPr>
+        <w:rFonts w:ascii="Courier New" w:hAnsi="Courier New" w:cs="Courier New" w:hint="default"/>
+      </w:rPr>
+    </w:lvl>
+    <w:lvl w:ilvl="5" w:tplc="04090005" w:tentative="1">
+      <w:start w:val="1"/>
+      <w:numFmt w:val="bullet"/>
+      <w:lvlText w:val=""/>
+      <w:lvlJc w:val="left"/>
+      <w:pPr>
+        <w:ind w:left="4320" w:hanging="360"/>
+      </w:pPr>
+      <w:rPr>
+        <w:rFonts w:ascii="Wingdings" w:hAnsi="Wingdings" w:hint="default"/>
+      </w:rPr>
+    </w:lvl>
+    <w:lvl w:ilvl="6" w:tplc="04090001" w:tentative="1">
+      <w:start w:val="1"/>
+      <w:numFmt w:val="bullet"/>
+      <w:lvlText w:val=""/>
+      <w:lvlJc w:val="left"/>
+      <w:pPr>
+        <w:ind w:left="5040" w:hanging="360"/>
+      </w:pPr>
+      <w:rPr>
+        <w:rFonts w:ascii="Symbol" w:hAnsi="Symbol" w:hint="default"/>
+      </w:rPr>
+    </w:lvl>
+    <w:lvl w:ilvl="7" w:tplc="04090003" w:tentative="1">
+      <w:start w:val="1"/>
+      <w:numFmt w:val="bullet"/>
+      <w:lvlText w:val="o"/>
+      <w:lvlJc w:val="left"/>
+      <w:pPr>
+        <w:ind w:left="5760" w:hanging="360"/>
+      </w:pPr>
+      <w:rPr>
+        <w:rFonts w:ascii="Courier New" w:hAnsi="Courier New" w:cs="Courier New" w:hint="default"/>
+      </w:rPr>
+    </w:lvl>
+    <w:lvl w:ilvl="8" w:tplc="04090005" w:tentative="1">
+      <w:start w:val="1"/>
+      <w:numFmt w:val="bullet"/>
+      <w:lvlText w:val=""/>
+      <w:lvlJc w:val="left"/>
+      <w:pPr>
+        <w:ind w:left="6480" w:hanging="360"/>
+      </w:pPr>
+      <w:rPr>
+        <w:rFonts w:ascii="Wingdings" w:hAnsi="Wingdings" w:hint="default"/>
+      </w:rPr>
+    </w:lvl>
+  </w:abstractNum>
+  <w:abstractNum w:abstractNumId="4">
+    <w:nsid w:val="1F327F25"/>
+    <w:multiLevelType w:val="hybridMultilevel"/>
+    <w:tmpl w:val="17600038"/>
+    <w:lvl w:ilvl="0" w:tplc="0409000F">
+      <w:start w:val="1"/>
+      <w:numFmt w:val="decimal"/>
+      <w:lvlText w:val="%1."/>
+      <w:lvlJc w:val="left"/>
+      <w:pPr>
+        <w:ind w:left="720" w:hanging="360"/>
+      </w:pPr>
+    </w:lvl>
+    <w:lvl w:ilvl="1" w:tplc="04090019" w:tentative="1">
+      <w:start w:val="1"/>
+      <w:numFmt w:val="lowerLetter"/>
+      <w:lvlText w:val="%2."/>
+      <w:lvlJc w:val="left"/>
+      <w:pPr>
+        <w:ind w:left="1440" w:hanging="360"/>
+      </w:pPr>
+    </w:lvl>
+    <w:lvl w:ilvl="2" w:tplc="0409001B" w:tentative="1">
+      <w:start w:val="1"/>
+      <w:numFmt w:val="lowerRoman"/>
+      <w:lvlText w:val="%3."/>
+      <w:lvlJc w:val="right"/>
+      <w:pPr>
+        <w:ind w:left="2160" w:hanging="180"/>
+      </w:pPr>
+    </w:lvl>
+    <w:lvl w:ilvl="3" w:tplc="0409000F" w:tentative="1">
+      <w:start w:val="1"/>
+      <w:numFmt w:val="decimal"/>
+      <w:lvlText w:val="%4."/>
+      <w:lvlJc w:val="left"/>
+      <w:pPr>
+        <w:ind w:left="2880" w:hanging="360"/>
+      </w:pPr>
+    </w:lvl>
+    <w:lvl w:ilvl="4" w:tplc="04090019" w:tentative="1">
+      <w:start w:val="1"/>
+      <w:numFmt w:val="lowerLetter"/>
+      <w:lvlText w:val="%5."/>
+      <w:lvlJc w:val="left"/>
+      <w:pPr>
+        <w:ind w:left="3600" w:hanging="360"/>
+      </w:pPr>
+    </w:lvl>
+    <w:lvl w:ilvl="5" w:tplc="0409001B" w:tentative="1">
+      <w:start w:val="1"/>
+      <w:numFmt w:val="lowerRoman"/>
+      <w:lvlText w:val="%6."/>
+      <w:lvlJc w:val="right"/>
+      <w:pPr>
+        <w:ind w:left="4320" w:hanging="180"/>
+      </w:pPr>
+    </w:lvl>
+    <w:lvl w:ilvl="6" w:tplc="0409000F" w:tentative="1">
+      <w:start w:val="1"/>
+      <w:numFmt w:val="decimal"/>
+      <w:lvlText w:val="%7."/>
+      <w:lvlJc w:val="left"/>
+      <w:pPr>
+        <w:ind w:left="5040" w:hanging="360"/>
+      </w:pPr>
+    </w:lvl>
+    <w:lvl w:ilvl="7" w:tplc="04090019" w:tentative="1">
+      <w:start w:val="1"/>
+      <w:numFmt w:val="lowerLetter"/>
+      <w:lvlText w:val="%8."/>
+      <w:lvlJc w:val="left"/>
+      <w:pPr>
+        <w:ind w:left="5760" w:hanging="360"/>
+      </w:pPr>
+    </w:lvl>
+    <w:lvl w:ilvl="8" w:tplc="0409001B" w:tentative="1">
+      <w:start w:val="1"/>
+      <w:numFmt w:val="lowerRoman"/>
+      <w:lvlText w:val="%9."/>
+      <w:lvlJc w:val="right"/>
+      <w:pPr>
+        <w:ind w:left="6480" w:hanging="180"/>
+      </w:pPr>
+    </w:lvl>
+  </w:abstractNum>
+  <w:abstractNum w:abstractNumId="5">
     <w:nsid w:val="2052133B"/>
     <w:multiLevelType w:val="multilevel"/>
     <w:tmpl w:val="0409001F"/>
@@ -3595,7 +6485,93 @@
       </w:pPr>
     </w:lvl>
   </w:abstractNum>
-  <w:abstractNum w:abstractNumId="3">
+  <w:abstractNum w:abstractNumId="6">
+    <w:nsid w:val="22915DF8"/>
+    <w:multiLevelType w:val="hybridMultilevel"/>
+    <w:tmpl w:val="6224789A"/>
+    <w:lvl w:ilvl="0" w:tplc="0409000F">
+      <w:start w:val="1"/>
+      <w:numFmt w:val="decimal"/>
+      <w:lvlText w:val="%1."/>
+      <w:lvlJc w:val="left"/>
+      <w:pPr>
+        <w:ind w:left="1080" w:hanging="360"/>
+      </w:pPr>
+    </w:lvl>
+    <w:lvl w:ilvl="1" w:tplc="04090019" w:tentative="1">
+      <w:start w:val="1"/>
+      <w:numFmt w:val="lowerLetter"/>
+      <w:lvlText w:val="%2."/>
+      <w:lvlJc w:val="left"/>
+      <w:pPr>
+        <w:ind w:left="1800" w:hanging="360"/>
+      </w:pPr>
+    </w:lvl>
+    <w:lvl w:ilvl="2" w:tplc="0409001B" w:tentative="1">
+      <w:start w:val="1"/>
+      <w:numFmt w:val="lowerRoman"/>
+      <w:lvlText w:val="%3."/>
+      <w:lvlJc w:val="right"/>
+      <w:pPr>
+        <w:ind w:left="2520" w:hanging="180"/>
+      </w:pPr>
+    </w:lvl>
+    <w:lvl w:ilvl="3" w:tplc="0409000F" w:tentative="1">
+      <w:start w:val="1"/>
+      <w:numFmt w:val="decimal"/>
+      <w:lvlText w:val="%4."/>
+      <w:lvlJc w:val="left"/>
+      <w:pPr>
+        <w:ind w:left="3240" w:hanging="360"/>
+      </w:pPr>
+    </w:lvl>
+    <w:lvl w:ilvl="4" w:tplc="04090019" w:tentative="1">
+      <w:start w:val="1"/>
+      <w:numFmt w:val="lowerLetter"/>
+      <w:lvlText w:val="%5."/>
+      <w:lvlJc w:val="left"/>
+      <w:pPr>
+        <w:ind w:left="3960" w:hanging="360"/>
+      </w:pPr>
+    </w:lvl>
+    <w:lvl w:ilvl="5" w:tplc="0409001B" w:tentative="1">
+      <w:start w:val="1"/>
+      <w:numFmt w:val="lowerRoman"/>
+      <w:lvlText w:val="%6."/>
+      <w:lvlJc w:val="right"/>
+      <w:pPr>
+        <w:ind w:left="4680" w:hanging="180"/>
+      </w:pPr>
+    </w:lvl>
+    <w:lvl w:ilvl="6" w:tplc="0409000F" w:tentative="1">
+      <w:start w:val="1"/>
+      <w:numFmt w:val="decimal"/>
+      <w:lvlText w:val="%7."/>
+      <w:lvlJc w:val="left"/>
+      <w:pPr>
+        <w:ind w:left="5400" w:hanging="360"/>
+      </w:pPr>
+    </w:lvl>
+    <w:lvl w:ilvl="7" w:tplc="04090019" w:tentative="1">
+      <w:start w:val="1"/>
+      <w:numFmt w:val="lowerLetter"/>
+      <w:lvlText w:val="%8."/>
+      <w:lvlJc w:val="left"/>
+      <w:pPr>
+        <w:ind w:left="6120" w:hanging="360"/>
+      </w:pPr>
+    </w:lvl>
+    <w:lvl w:ilvl="8" w:tplc="0409001B" w:tentative="1">
+      <w:start w:val="1"/>
+      <w:numFmt w:val="lowerRoman"/>
+      <w:lvlText w:val="%9."/>
+      <w:lvlJc w:val="right"/>
+      <w:pPr>
+        <w:ind w:left="6840" w:hanging="180"/>
+      </w:pPr>
+    </w:lvl>
+  </w:abstractNum>
+  <w:abstractNum w:abstractNumId="7">
     <w:nsid w:val="24E64847"/>
     <w:multiLevelType w:val="multilevel"/>
     <w:tmpl w:val="8E92D8F2"/>
@@ -3711,7 +6687,179 @@
       </w:pPr>
     </w:lvl>
   </w:abstractNum>
-  <w:abstractNum w:abstractNumId="4">
+  <w:abstractNum w:abstractNumId="8">
+    <w:nsid w:val="2A401C4C"/>
+    <w:multiLevelType w:val="hybridMultilevel"/>
+    <w:tmpl w:val="8A14B430"/>
+    <w:lvl w:ilvl="0" w:tplc="0409000F">
+      <w:start w:val="1"/>
+      <w:numFmt w:val="decimal"/>
+      <w:lvlText w:val="%1."/>
+      <w:lvlJc w:val="left"/>
+      <w:pPr>
+        <w:ind w:left="720" w:hanging="360"/>
+      </w:pPr>
+    </w:lvl>
+    <w:lvl w:ilvl="1" w:tplc="04090019" w:tentative="1">
+      <w:start w:val="1"/>
+      <w:numFmt w:val="lowerLetter"/>
+      <w:lvlText w:val="%2."/>
+      <w:lvlJc w:val="left"/>
+      <w:pPr>
+        <w:ind w:left="1440" w:hanging="360"/>
+      </w:pPr>
+    </w:lvl>
+    <w:lvl w:ilvl="2" w:tplc="0409001B" w:tentative="1">
+      <w:start w:val="1"/>
+      <w:numFmt w:val="lowerRoman"/>
+      <w:lvlText w:val="%3."/>
+      <w:lvlJc w:val="right"/>
+      <w:pPr>
+        <w:ind w:left="2160" w:hanging="180"/>
+      </w:pPr>
+    </w:lvl>
+    <w:lvl w:ilvl="3" w:tplc="0409000F" w:tentative="1">
+      <w:start w:val="1"/>
+      <w:numFmt w:val="decimal"/>
+      <w:lvlText w:val="%4."/>
+      <w:lvlJc w:val="left"/>
+      <w:pPr>
+        <w:ind w:left="2880" w:hanging="360"/>
+      </w:pPr>
+    </w:lvl>
+    <w:lvl w:ilvl="4" w:tplc="04090019" w:tentative="1">
+      <w:start w:val="1"/>
+      <w:numFmt w:val="lowerLetter"/>
+      <w:lvlText w:val="%5."/>
+      <w:lvlJc w:val="left"/>
+      <w:pPr>
+        <w:ind w:left="3600" w:hanging="360"/>
+      </w:pPr>
+    </w:lvl>
+    <w:lvl w:ilvl="5" w:tplc="0409001B" w:tentative="1">
+      <w:start w:val="1"/>
+      <w:numFmt w:val="lowerRoman"/>
+      <w:lvlText w:val="%6."/>
+      <w:lvlJc w:val="right"/>
+      <w:pPr>
+        <w:ind w:left="4320" w:hanging="180"/>
+      </w:pPr>
+    </w:lvl>
+    <w:lvl w:ilvl="6" w:tplc="0409000F" w:tentative="1">
+      <w:start w:val="1"/>
+      <w:numFmt w:val="decimal"/>
+      <w:lvlText w:val="%7."/>
+      <w:lvlJc w:val="left"/>
+      <w:pPr>
+        <w:ind w:left="5040" w:hanging="360"/>
+      </w:pPr>
+    </w:lvl>
+    <w:lvl w:ilvl="7" w:tplc="04090019" w:tentative="1">
+      <w:start w:val="1"/>
+      <w:numFmt w:val="lowerLetter"/>
+      <w:lvlText w:val="%8."/>
+      <w:lvlJc w:val="left"/>
+      <w:pPr>
+        <w:ind w:left="5760" w:hanging="360"/>
+      </w:pPr>
+    </w:lvl>
+    <w:lvl w:ilvl="8" w:tplc="0409001B" w:tentative="1">
+      <w:start w:val="1"/>
+      <w:numFmt w:val="lowerRoman"/>
+      <w:lvlText w:val="%9."/>
+      <w:lvlJc w:val="right"/>
+      <w:pPr>
+        <w:ind w:left="6480" w:hanging="180"/>
+      </w:pPr>
+    </w:lvl>
+  </w:abstractNum>
+  <w:abstractNum w:abstractNumId="9">
+    <w:nsid w:val="35652C04"/>
+    <w:multiLevelType w:val="hybridMultilevel"/>
+    <w:tmpl w:val="A13E414C"/>
+    <w:lvl w:ilvl="0" w:tplc="0409000F">
+      <w:start w:val="1"/>
+      <w:numFmt w:val="decimal"/>
+      <w:lvlText w:val="%1."/>
+      <w:lvlJc w:val="left"/>
+      <w:pPr>
+        <w:ind w:left="720" w:hanging="360"/>
+      </w:pPr>
+    </w:lvl>
+    <w:lvl w:ilvl="1" w:tplc="04090019" w:tentative="1">
+      <w:start w:val="1"/>
+      <w:numFmt w:val="lowerLetter"/>
+      <w:lvlText w:val="%2."/>
+      <w:lvlJc w:val="left"/>
+      <w:pPr>
+        <w:ind w:left="1440" w:hanging="360"/>
+      </w:pPr>
+    </w:lvl>
+    <w:lvl w:ilvl="2" w:tplc="0409001B" w:tentative="1">
+      <w:start w:val="1"/>
+      <w:numFmt w:val="lowerRoman"/>
+      <w:lvlText w:val="%3."/>
+      <w:lvlJc w:val="right"/>
+      <w:pPr>
+        <w:ind w:left="2160" w:hanging="180"/>
+      </w:pPr>
+    </w:lvl>
+    <w:lvl w:ilvl="3" w:tplc="0409000F" w:tentative="1">
+      <w:start w:val="1"/>
+      <w:numFmt w:val="decimal"/>
+      <w:lvlText w:val="%4."/>
+      <w:lvlJc w:val="left"/>
+      <w:pPr>
+        <w:ind w:left="2880" w:hanging="360"/>
+      </w:pPr>
+    </w:lvl>
+    <w:lvl w:ilvl="4" w:tplc="04090019" w:tentative="1">
+      <w:start w:val="1"/>
+      <w:numFmt w:val="lowerLetter"/>
+      <w:lvlText w:val="%5."/>
+      <w:lvlJc w:val="left"/>
+      <w:pPr>
+        <w:ind w:left="3600" w:hanging="360"/>
+      </w:pPr>
+    </w:lvl>
+    <w:lvl w:ilvl="5" w:tplc="0409001B" w:tentative="1">
+      <w:start w:val="1"/>
+      <w:numFmt w:val="lowerRoman"/>
+      <w:lvlText w:val="%6."/>
+      <w:lvlJc w:val="right"/>
+      <w:pPr>
+        <w:ind w:left="4320" w:hanging="180"/>
+      </w:pPr>
+    </w:lvl>
+    <w:lvl w:ilvl="6" w:tplc="0409000F" w:tentative="1">
+      <w:start w:val="1"/>
+      <w:numFmt w:val="decimal"/>
+      <w:lvlText w:val="%7."/>
+      <w:lvlJc w:val="left"/>
+      <w:pPr>
+        <w:ind w:left="5040" w:hanging="360"/>
+      </w:pPr>
+    </w:lvl>
+    <w:lvl w:ilvl="7" w:tplc="04090019" w:tentative="1">
+      <w:start w:val="1"/>
+      <w:numFmt w:val="lowerLetter"/>
+      <w:lvlText w:val="%8."/>
+      <w:lvlJc w:val="left"/>
+      <w:pPr>
+        <w:ind w:left="5760" w:hanging="360"/>
+      </w:pPr>
+    </w:lvl>
+    <w:lvl w:ilvl="8" w:tplc="0409001B" w:tentative="1">
+      <w:start w:val="1"/>
+      <w:numFmt w:val="lowerRoman"/>
+      <w:lvlText w:val="%9."/>
+      <w:lvlJc w:val="right"/>
+      <w:pPr>
+        <w:ind w:left="6480" w:hanging="180"/>
+      </w:pPr>
+    </w:lvl>
+  </w:abstractNum>
+  <w:abstractNum w:abstractNumId="10">
     <w:nsid w:val="395A73D2"/>
     <w:multiLevelType w:val="hybridMultilevel"/>
     <w:tmpl w:val="8278956E"/>
@@ -3800,7 +6948,182 @@
       </w:pPr>
     </w:lvl>
   </w:abstractNum>
-  <w:abstractNum w:abstractNumId="5">
+  <w:abstractNum w:abstractNumId="11">
+    <w:nsid w:val="39FF221B"/>
+    <w:multiLevelType w:val="hybridMultilevel"/>
+    <w:tmpl w:val="3DE4E014"/>
+    <w:lvl w:ilvl="0" w:tplc="AFCE0D38">
+      <w:start w:val="5"/>
+      <w:numFmt w:val="bullet"/>
+      <w:lvlText w:val="-"/>
+      <w:lvlJc w:val="left"/>
+      <w:pPr>
+        <w:ind w:left="1080" w:hanging="360"/>
+      </w:pPr>
+      <w:rPr>
+        <w:rFonts w:ascii="Calibri" w:eastAsiaTheme="minorHAnsi" w:hAnsi="Calibri" w:cstheme="minorBidi" w:hint="default"/>
+      </w:rPr>
+    </w:lvl>
+    <w:lvl w:ilvl="1" w:tplc="04090019" w:tentative="1">
+      <w:start w:val="1"/>
+      <w:numFmt w:val="lowerLetter"/>
+      <w:lvlText w:val="%2."/>
+      <w:lvlJc w:val="left"/>
+      <w:pPr>
+        <w:ind w:left="1800" w:hanging="360"/>
+      </w:pPr>
+    </w:lvl>
+    <w:lvl w:ilvl="2" w:tplc="0409001B" w:tentative="1">
+      <w:start w:val="1"/>
+      <w:numFmt w:val="lowerRoman"/>
+      <w:lvlText w:val="%3."/>
+      <w:lvlJc w:val="right"/>
+      <w:pPr>
+        <w:ind w:left="2520" w:hanging="180"/>
+      </w:pPr>
+    </w:lvl>
+    <w:lvl w:ilvl="3" w:tplc="0409000F" w:tentative="1">
+      <w:start w:val="1"/>
+      <w:numFmt w:val="decimal"/>
+      <w:lvlText w:val="%4."/>
+      <w:lvlJc w:val="left"/>
+      <w:pPr>
+        <w:ind w:left="3240" w:hanging="360"/>
+      </w:pPr>
+    </w:lvl>
+    <w:lvl w:ilvl="4" w:tplc="04090019" w:tentative="1">
+      <w:start w:val="1"/>
+      <w:numFmt w:val="lowerLetter"/>
+      <w:lvlText w:val="%5."/>
+      <w:lvlJc w:val="left"/>
+      <w:pPr>
+        <w:ind w:left="3960" w:hanging="360"/>
+      </w:pPr>
+    </w:lvl>
+    <w:lvl w:ilvl="5" w:tplc="0409001B" w:tentative="1">
+      <w:start w:val="1"/>
+      <w:numFmt w:val="lowerRoman"/>
+      <w:lvlText w:val="%6."/>
+      <w:lvlJc w:val="right"/>
+      <w:pPr>
+        <w:ind w:left="4680" w:hanging="180"/>
+      </w:pPr>
+    </w:lvl>
+    <w:lvl w:ilvl="6" w:tplc="0409000F" w:tentative="1">
+      <w:start w:val="1"/>
+      <w:numFmt w:val="decimal"/>
+      <w:lvlText w:val="%7."/>
+      <w:lvlJc w:val="left"/>
+      <w:pPr>
+        <w:ind w:left="5400" w:hanging="360"/>
+      </w:pPr>
+    </w:lvl>
+    <w:lvl w:ilvl="7" w:tplc="04090019" w:tentative="1">
+      <w:start w:val="1"/>
+      <w:numFmt w:val="lowerLetter"/>
+      <w:lvlText w:val="%8."/>
+      <w:lvlJc w:val="left"/>
+      <w:pPr>
+        <w:ind w:left="6120" w:hanging="360"/>
+      </w:pPr>
+    </w:lvl>
+    <w:lvl w:ilvl="8" w:tplc="0409001B" w:tentative="1">
+      <w:start w:val="1"/>
+      <w:numFmt w:val="lowerRoman"/>
+      <w:lvlText w:val="%9."/>
+      <w:lvlJc w:val="right"/>
+      <w:pPr>
+        <w:ind w:left="6840" w:hanging="180"/>
+      </w:pPr>
+    </w:lvl>
+  </w:abstractNum>
+  <w:abstractNum w:abstractNumId="12">
+    <w:nsid w:val="3CAF37A9"/>
+    <w:multiLevelType w:val="hybridMultilevel"/>
+    <w:tmpl w:val="69625248"/>
+    <w:lvl w:ilvl="0" w:tplc="0409000F">
+      <w:start w:val="1"/>
+      <w:numFmt w:val="decimal"/>
+      <w:lvlText w:val="%1."/>
+      <w:lvlJc w:val="left"/>
+      <w:pPr>
+        <w:ind w:left="720" w:hanging="360"/>
+      </w:pPr>
+    </w:lvl>
+    <w:lvl w:ilvl="1" w:tplc="04090019" w:tentative="1">
+      <w:start w:val="1"/>
+      <w:numFmt w:val="lowerLetter"/>
+      <w:lvlText w:val="%2."/>
+      <w:lvlJc w:val="left"/>
+      <w:pPr>
+        <w:ind w:left="1440" w:hanging="360"/>
+      </w:pPr>
+    </w:lvl>
+    <w:lvl w:ilvl="2" w:tplc="0409001B" w:tentative="1">
+      <w:start w:val="1"/>
+      <w:numFmt w:val="lowerRoman"/>
+      <w:lvlText w:val="%3."/>
+      <w:lvlJc w:val="right"/>
+      <w:pPr>
+        <w:ind w:left="2160" w:hanging="180"/>
+      </w:pPr>
+    </w:lvl>
+    <w:lvl w:ilvl="3" w:tplc="0409000F" w:tentative="1">
+      <w:start w:val="1"/>
+      <w:numFmt w:val="decimal"/>
+      <w:lvlText w:val="%4."/>
+      <w:lvlJc w:val="left"/>
+      <w:pPr>
+        <w:ind w:left="2880" w:hanging="360"/>
+      </w:pPr>
+    </w:lvl>
+    <w:lvl w:ilvl="4" w:tplc="04090019" w:tentative="1">
+      <w:start w:val="1"/>
+      <w:numFmt w:val="lowerLetter"/>
+      <w:lvlText w:val="%5."/>
+      <w:lvlJc w:val="left"/>
+      <w:pPr>
+        <w:ind w:left="3600" w:hanging="360"/>
+      </w:pPr>
+    </w:lvl>
+    <w:lvl w:ilvl="5" w:tplc="0409001B" w:tentative="1">
+      <w:start w:val="1"/>
+      <w:numFmt w:val="lowerRoman"/>
+      <w:lvlText w:val="%6."/>
+      <w:lvlJc w:val="right"/>
+      <w:pPr>
+        <w:ind w:left="4320" w:hanging="180"/>
+      </w:pPr>
+    </w:lvl>
+    <w:lvl w:ilvl="6" w:tplc="0409000F" w:tentative="1">
+      <w:start w:val="1"/>
+      <w:numFmt w:val="decimal"/>
+      <w:lvlText w:val="%7."/>
+      <w:lvlJc w:val="left"/>
+      <w:pPr>
+        <w:ind w:left="5040" w:hanging="360"/>
+      </w:pPr>
+    </w:lvl>
+    <w:lvl w:ilvl="7" w:tplc="04090019" w:tentative="1">
+      <w:start w:val="1"/>
+      <w:numFmt w:val="lowerLetter"/>
+      <w:lvlText w:val="%8."/>
+      <w:lvlJc w:val="left"/>
+      <w:pPr>
+        <w:ind w:left="5760" w:hanging="360"/>
+      </w:pPr>
+    </w:lvl>
+    <w:lvl w:ilvl="8" w:tplc="0409001B" w:tentative="1">
+      <w:start w:val="1"/>
+      <w:numFmt w:val="lowerRoman"/>
+      <w:lvlText w:val="%9."/>
+      <w:lvlJc w:val="right"/>
+      <w:pPr>
+        <w:ind w:left="6480" w:hanging="180"/>
+      </w:pPr>
+    </w:lvl>
+  </w:abstractNum>
+  <w:abstractNum w:abstractNumId="13">
     <w:nsid w:val="3D564043"/>
     <w:multiLevelType w:val="multilevel"/>
     <w:tmpl w:val="FFCCD364"/>
@@ -3913,7 +7236,93 @@
       </w:rPr>
     </w:lvl>
   </w:abstractNum>
-  <w:abstractNum w:abstractNumId="6">
+  <w:abstractNum w:abstractNumId="14">
+    <w:nsid w:val="41E127B2"/>
+    <w:multiLevelType w:val="hybridMultilevel"/>
+    <w:tmpl w:val="3EEE7C00"/>
+    <w:lvl w:ilvl="0" w:tplc="0409000F">
+      <w:start w:val="1"/>
+      <w:numFmt w:val="decimal"/>
+      <w:lvlText w:val="%1."/>
+      <w:lvlJc w:val="left"/>
+      <w:pPr>
+        <w:ind w:left="720" w:hanging="360"/>
+      </w:pPr>
+    </w:lvl>
+    <w:lvl w:ilvl="1" w:tplc="04090019" w:tentative="1">
+      <w:start w:val="1"/>
+      <w:numFmt w:val="lowerLetter"/>
+      <w:lvlText w:val="%2."/>
+      <w:lvlJc w:val="left"/>
+      <w:pPr>
+        <w:ind w:left="1440" w:hanging="360"/>
+      </w:pPr>
+    </w:lvl>
+    <w:lvl w:ilvl="2" w:tplc="0409001B" w:tentative="1">
+      <w:start w:val="1"/>
+      <w:numFmt w:val="lowerRoman"/>
+      <w:lvlText w:val="%3."/>
+      <w:lvlJc w:val="right"/>
+      <w:pPr>
+        <w:ind w:left="2160" w:hanging="180"/>
+      </w:pPr>
+    </w:lvl>
+    <w:lvl w:ilvl="3" w:tplc="0409000F" w:tentative="1">
+      <w:start w:val="1"/>
+      <w:numFmt w:val="decimal"/>
+      <w:lvlText w:val="%4."/>
+      <w:lvlJc w:val="left"/>
+      <w:pPr>
+        <w:ind w:left="2880" w:hanging="360"/>
+      </w:pPr>
+    </w:lvl>
+    <w:lvl w:ilvl="4" w:tplc="04090019" w:tentative="1">
+      <w:start w:val="1"/>
+      <w:numFmt w:val="lowerLetter"/>
+      <w:lvlText w:val="%5."/>
+      <w:lvlJc w:val="left"/>
+      <w:pPr>
+        <w:ind w:left="3600" w:hanging="360"/>
+      </w:pPr>
+    </w:lvl>
+    <w:lvl w:ilvl="5" w:tplc="0409001B" w:tentative="1">
+      <w:start w:val="1"/>
+      <w:numFmt w:val="lowerRoman"/>
+      <w:lvlText w:val="%6."/>
+      <w:lvlJc w:val="right"/>
+      <w:pPr>
+        <w:ind w:left="4320" w:hanging="180"/>
+      </w:pPr>
+    </w:lvl>
+    <w:lvl w:ilvl="6" w:tplc="0409000F" w:tentative="1">
+      <w:start w:val="1"/>
+      <w:numFmt w:val="decimal"/>
+      <w:lvlText w:val="%7."/>
+      <w:lvlJc w:val="left"/>
+      <w:pPr>
+        <w:ind w:left="5040" w:hanging="360"/>
+      </w:pPr>
+    </w:lvl>
+    <w:lvl w:ilvl="7" w:tplc="04090019" w:tentative="1">
+      <w:start w:val="1"/>
+      <w:numFmt w:val="lowerLetter"/>
+      <w:lvlText w:val="%8."/>
+      <w:lvlJc w:val="left"/>
+      <w:pPr>
+        <w:ind w:left="5760" w:hanging="360"/>
+      </w:pPr>
+    </w:lvl>
+    <w:lvl w:ilvl="8" w:tplc="0409001B" w:tentative="1">
+      <w:start w:val="1"/>
+      <w:numFmt w:val="lowerRoman"/>
+      <w:lvlText w:val="%9."/>
+      <w:lvlJc w:val="right"/>
+      <w:pPr>
+        <w:ind w:left="6480" w:hanging="180"/>
+      </w:pPr>
+    </w:lvl>
+  </w:abstractNum>
+  <w:abstractNum w:abstractNumId="15">
     <w:nsid w:val="49686BFB"/>
     <w:multiLevelType w:val="hybridMultilevel"/>
     <w:tmpl w:val="AEA80AD6"/>
@@ -4026,7 +7435,618 @@
       </w:rPr>
     </w:lvl>
   </w:abstractNum>
-  <w:abstractNum w:abstractNumId="7">
+  <w:abstractNum w:abstractNumId="16">
+    <w:nsid w:val="52A3719B"/>
+    <w:multiLevelType w:val="hybridMultilevel"/>
+    <w:tmpl w:val="44B2DF86"/>
+    <w:lvl w:ilvl="0" w:tplc="04090011">
+      <w:start w:val="1"/>
+      <w:numFmt w:val="decimal"/>
+      <w:lvlText w:val="%1)"/>
+      <w:lvlJc w:val="left"/>
+      <w:pPr>
+        <w:ind w:left="720" w:hanging="360"/>
+      </w:pPr>
+    </w:lvl>
+    <w:lvl w:ilvl="1" w:tplc="04090019" w:tentative="1">
+      <w:start w:val="1"/>
+      <w:numFmt w:val="lowerLetter"/>
+      <w:lvlText w:val="%2."/>
+      <w:lvlJc w:val="left"/>
+      <w:pPr>
+        <w:ind w:left="1440" w:hanging="360"/>
+      </w:pPr>
+    </w:lvl>
+    <w:lvl w:ilvl="2" w:tplc="0409001B" w:tentative="1">
+      <w:start w:val="1"/>
+      <w:numFmt w:val="lowerRoman"/>
+      <w:lvlText w:val="%3."/>
+      <w:lvlJc w:val="right"/>
+      <w:pPr>
+        <w:ind w:left="2160" w:hanging="180"/>
+      </w:pPr>
+    </w:lvl>
+    <w:lvl w:ilvl="3" w:tplc="0409000F" w:tentative="1">
+      <w:start w:val="1"/>
+      <w:numFmt w:val="decimal"/>
+      <w:lvlText w:val="%4."/>
+      <w:lvlJc w:val="left"/>
+      <w:pPr>
+        <w:ind w:left="2880" w:hanging="360"/>
+      </w:pPr>
+    </w:lvl>
+    <w:lvl w:ilvl="4" w:tplc="04090019" w:tentative="1">
+      <w:start w:val="1"/>
+      <w:numFmt w:val="lowerLetter"/>
+      <w:lvlText w:val="%5."/>
+      <w:lvlJc w:val="left"/>
+      <w:pPr>
+        <w:ind w:left="3600" w:hanging="360"/>
+      </w:pPr>
+    </w:lvl>
+    <w:lvl w:ilvl="5" w:tplc="0409001B" w:tentative="1">
+      <w:start w:val="1"/>
+      <w:numFmt w:val="lowerRoman"/>
+      <w:lvlText w:val="%6."/>
+      <w:lvlJc w:val="right"/>
+      <w:pPr>
+        <w:ind w:left="4320" w:hanging="180"/>
+      </w:pPr>
+    </w:lvl>
+    <w:lvl w:ilvl="6" w:tplc="0409000F" w:tentative="1">
+      <w:start w:val="1"/>
+      <w:numFmt w:val="decimal"/>
+      <w:lvlText w:val="%7."/>
+      <w:lvlJc w:val="left"/>
+      <w:pPr>
+        <w:ind w:left="5040" w:hanging="360"/>
+      </w:pPr>
+    </w:lvl>
+    <w:lvl w:ilvl="7" w:tplc="04090019" w:tentative="1">
+      <w:start w:val="1"/>
+      <w:numFmt w:val="lowerLetter"/>
+      <w:lvlText w:val="%8."/>
+      <w:lvlJc w:val="left"/>
+      <w:pPr>
+        <w:ind w:left="5760" w:hanging="360"/>
+      </w:pPr>
+    </w:lvl>
+    <w:lvl w:ilvl="8" w:tplc="0409001B" w:tentative="1">
+      <w:start w:val="1"/>
+      <w:numFmt w:val="lowerRoman"/>
+      <w:lvlText w:val="%9."/>
+      <w:lvlJc w:val="right"/>
+      <w:pPr>
+        <w:ind w:left="6480" w:hanging="180"/>
+      </w:pPr>
+    </w:lvl>
+  </w:abstractNum>
+  <w:abstractNum w:abstractNumId="17">
+    <w:nsid w:val="548F33F8"/>
+    <w:multiLevelType w:val="hybridMultilevel"/>
+    <w:tmpl w:val="86562480"/>
+    <w:lvl w:ilvl="0" w:tplc="0409000F">
+      <w:start w:val="1"/>
+      <w:numFmt w:val="decimal"/>
+      <w:lvlText w:val="%1."/>
+      <w:lvlJc w:val="left"/>
+      <w:pPr>
+        <w:ind w:left="720" w:hanging="360"/>
+      </w:pPr>
+      <w:rPr>
+        <w:rFonts w:hint="default"/>
+      </w:rPr>
+    </w:lvl>
+    <w:lvl w:ilvl="1" w:tplc="04090019" w:tentative="1">
+      <w:start w:val="1"/>
+      <w:numFmt w:val="lowerLetter"/>
+      <w:lvlText w:val="%2."/>
+      <w:lvlJc w:val="left"/>
+      <w:pPr>
+        <w:ind w:left="1440" w:hanging="360"/>
+      </w:pPr>
+    </w:lvl>
+    <w:lvl w:ilvl="2" w:tplc="0409001B" w:tentative="1">
+      <w:start w:val="1"/>
+      <w:numFmt w:val="lowerRoman"/>
+      <w:lvlText w:val="%3."/>
+      <w:lvlJc w:val="right"/>
+      <w:pPr>
+        <w:ind w:left="2160" w:hanging="180"/>
+      </w:pPr>
+    </w:lvl>
+    <w:lvl w:ilvl="3" w:tplc="0409000F" w:tentative="1">
+      <w:start w:val="1"/>
+      <w:numFmt w:val="decimal"/>
+      <w:lvlText w:val="%4."/>
+      <w:lvlJc w:val="left"/>
+      <w:pPr>
+        <w:ind w:left="2880" w:hanging="360"/>
+      </w:pPr>
+    </w:lvl>
+    <w:lvl w:ilvl="4" w:tplc="04090019" w:tentative="1">
+      <w:start w:val="1"/>
+      <w:numFmt w:val="lowerLetter"/>
+      <w:lvlText w:val="%5."/>
+      <w:lvlJc w:val="left"/>
+      <w:pPr>
+        <w:ind w:left="3600" w:hanging="360"/>
+      </w:pPr>
+    </w:lvl>
+    <w:lvl w:ilvl="5" w:tplc="0409001B" w:tentative="1">
+      <w:start w:val="1"/>
+      <w:numFmt w:val="lowerRoman"/>
+      <w:lvlText w:val="%6."/>
+      <w:lvlJc w:val="right"/>
+      <w:pPr>
+        <w:ind w:left="4320" w:hanging="180"/>
+      </w:pPr>
+    </w:lvl>
+    <w:lvl w:ilvl="6" w:tplc="0409000F" w:tentative="1">
+      <w:start w:val="1"/>
+      <w:numFmt w:val="decimal"/>
+      <w:lvlText w:val="%7."/>
+      <w:lvlJc w:val="left"/>
+      <w:pPr>
+        <w:ind w:left="5040" w:hanging="360"/>
+      </w:pPr>
+    </w:lvl>
+    <w:lvl w:ilvl="7" w:tplc="04090019" w:tentative="1">
+      <w:start w:val="1"/>
+      <w:numFmt w:val="lowerLetter"/>
+      <w:lvlText w:val="%8."/>
+      <w:lvlJc w:val="left"/>
+      <w:pPr>
+        <w:ind w:left="5760" w:hanging="360"/>
+      </w:pPr>
+    </w:lvl>
+    <w:lvl w:ilvl="8" w:tplc="0409001B" w:tentative="1">
+      <w:start w:val="1"/>
+      <w:numFmt w:val="lowerRoman"/>
+      <w:lvlText w:val="%9."/>
+      <w:lvlJc w:val="right"/>
+      <w:pPr>
+        <w:ind w:left="6480" w:hanging="180"/>
+      </w:pPr>
+    </w:lvl>
+  </w:abstractNum>
+  <w:abstractNum w:abstractNumId="18">
+    <w:nsid w:val="574E2663"/>
+    <w:multiLevelType w:val="hybridMultilevel"/>
+    <w:tmpl w:val="8118E422"/>
+    <w:lvl w:ilvl="0" w:tplc="0409000F">
+      <w:start w:val="1"/>
+      <w:numFmt w:val="decimal"/>
+      <w:lvlText w:val="%1."/>
+      <w:lvlJc w:val="left"/>
+      <w:pPr>
+        <w:ind w:left="720" w:hanging="360"/>
+      </w:pPr>
+    </w:lvl>
+    <w:lvl w:ilvl="1" w:tplc="04090019" w:tentative="1">
+      <w:start w:val="1"/>
+      <w:numFmt w:val="lowerLetter"/>
+      <w:lvlText w:val="%2."/>
+      <w:lvlJc w:val="left"/>
+      <w:pPr>
+        <w:ind w:left="1440" w:hanging="360"/>
+      </w:pPr>
+    </w:lvl>
+    <w:lvl w:ilvl="2" w:tplc="0409001B" w:tentative="1">
+      <w:start w:val="1"/>
+      <w:numFmt w:val="lowerRoman"/>
+      <w:lvlText w:val="%3."/>
+      <w:lvlJc w:val="right"/>
+      <w:pPr>
+        <w:ind w:left="2160" w:hanging="180"/>
+      </w:pPr>
+    </w:lvl>
+    <w:lvl w:ilvl="3" w:tplc="0409000F" w:tentative="1">
+      <w:start w:val="1"/>
+      <w:numFmt w:val="decimal"/>
+      <w:lvlText w:val="%4."/>
+      <w:lvlJc w:val="left"/>
+      <w:pPr>
+        <w:ind w:left="2880" w:hanging="360"/>
+      </w:pPr>
+    </w:lvl>
+    <w:lvl w:ilvl="4" w:tplc="04090019" w:tentative="1">
+      <w:start w:val="1"/>
+      <w:numFmt w:val="lowerLetter"/>
+      <w:lvlText w:val="%5."/>
+      <w:lvlJc w:val="left"/>
+      <w:pPr>
+        <w:ind w:left="3600" w:hanging="360"/>
+      </w:pPr>
+    </w:lvl>
+    <w:lvl w:ilvl="5" w:tplc="0409001B" w:tentative="1">
+      <w:start w:val="1"/>
+      <w:numFmt w:val="lowerRoman"/>
+      <w:lvlText w:val="%6."/>
+      <w:lvlJc w:val="right"/>
+      <w:pPr>
+        <w:ind w:left="4320" w:hanging="180"/>
+      </w:pPr>
+    </w:lvl>
+    <w:lvl w:ilvl="6" w:tplc="0409000F" w:tentative="1">
+      <w:start w:val="1"/>
+      <w:numFmt w:val="decimal"/>
+      <w:lvlText w:val="%7."/>
+      <w:lvlJc w:val="left"/>
+      <w:pPr>
+        <w:ind w:left="5040" w:hanging="360"/>
+      </w:pPr>
+    </w:lvl>
+    <w:lvl w:ilvl="7" w:tplc="04090019" w:tentative="1">
+      <w:start w:val="1"/>
+      <w:numFmt w:val="lowerLetter"/>
+      <w:lvlText w:val="%8."/>
+      <w:lvlJc w:val="left"/>
+      <w:pPr>
+        <w:ind w:left="5760" w:hanging="360"/>
+      </w:pPr>
+    </w:lvl>
+    <w:lvl w:ilvl="8" w:tplc="0409001B" w:tentative="1">
+      <w:start w:val="1"/>
+      <w:numFmt w:val="lowerRoman"/>
+      <w:lvlText w:val="%9."/>
+      <w:lvlJc w:val="right"/>
+      <w:pPr>
+        <w:ind w:left="6480" w:hanging="180"/>
+      </w:pPr>
+    </w:lvl>
+  </w:abstractNum>
+  <w:abstractNum w:abstractNumId="19">
+    <w:nsid w:val="697B5A6F"/>
+    <w:multiLevelType w:val="hybridMultilevel"/>
+    <w:tmpl w:val="54C46F7C"/>
+    <w:lvl w:ilvl="0" w:tplc="04090001">
+      <w:start w:val="1"/>
+      <w:numFmt w:val="bullet"/>
+      <w:lvlText w:val=""/>
+      <w:lvlJc w:val="left"/>
+      <w:pPr>
+        <w:ind w:left="1080" w:hanging="360"/>
+      </w:pPr>
+      <w:rPr>
+        <w:rFonts w:ascii="Symbol" w:hAnsi="Symbol" w:hint="default"/>
+      </w:rPr>
+    </w:lvl>
+    <w:lvl w:ilvl="1" w:tplc="04090019" w:tentative="1">
+      <w:start w:val="1"/>
+      <w:numFmt w:val="lowerLetter"/>
+      <w:lvlText w:val="%2."/>
+      <w:lvlJc w:val="left"/>
+      <w:pPr>
+        <w:ind w:left="1800" w:hanging="360"/>
+      </w:pPr>
+    </w:lvl>
+    <w:lvl w:ilvl="2" w:tplc="0409001B" w:tentative="1">
+      <w:start w:val="1"/>
+      <w:numFmt w:val="lowerRoman"/>
+      <w:lvlText w:val="%3."/>
+      <w:lvlJc w:val="right"/>
+      <w:pPr>
+        <w:ind w:left="2520" w:hanging="180"/>
+      </w:pPr>
+    </w:lvl>
+    <w:lvl w:ilvl="3" w:tplc="0409000F" w:tentative="1">
+      <w:start w:val="1"/>
+      <w:numFmt w:val="decimal"/>
+      <w:lvlText w:val="%4."/>
+      <w:lvlJc w:val="left"/>
+      <w:pPr>
+        <w:ind w:left="3240" w:hanging="360"/>
+      </w:pPr>
+    </w:lvl>
+    <w:lvl w:ilvl="4" w:tplc="04090019" w:tentative="1">
+      <w:start w:val="1"/>
+      <w:numFmt w:val="lowerLetter"/>
+      <w:lvlText w:val="%5."/>
+      <w:lvlJc w:val="left"/>
+      <w:pPr>
+        <w:ind w:left="3960" w:hanging="360"/>
+      </w:pPr>
+    </w:lvl>
+    <w:lvl w:ilvl="5" w:tplc="0409001B" w:tentative="1">
+      <w:start w:val="1"/>
+      <w:numFmt w:val="lowerRoman"/>
+      <w:lvlText w:val="%6."/>
+      <w:lvlJc w:val="right"/>
+      <w:pPr>
+        <w:ind w:left="4680" w:hanging="180"/>
+      </w:pPr>
+    </w:lvl>
+    <w:lvl w:ilvl="6" w:tplc="0409000F" w:tentative="1">
+      <w:start w:val="1"/>
+      <w:numFmt w:val="decimal"/>
+      <w:lvlText w:val="%7."/>
+      <w:lvlJc w:val="left"/>
+      <w:pPr>
+        <w:ind w:left="5400" w:hanging="360"/>
+      </w:pPr>
+    </w:lvl>
+    <w:lvl w:ilvl="7" w:tplc="04090019" w:tentative="1">
+      <w:start w:val="1"/>
+      <w:numFmt w:val="lowerLetter"/>
+      <w:lvlText w:val="%8."/>
+      <w:lvlJc w:val="left"/>
+      <w:pPr>
+        <w:ind w:left="6120" w:hanging="360"/>
+      </w:pPr>
+    </w:lvl>
+    <w:lvl w:ilvl="8" w:tplc="0409001B" w:tentative="1">
+      <w:start w:val="1"/>
+      <w:numFmt w:val="lowerRoman"/>
+      <w:lvlText w:val="%9."/>
+      <w:lvlJc w:val="right"/>
+      <w:pPr>
+        <w:ind w:left="6840" w:hanging="180"/>
+      </w:pPr>
+    </w:lvl>
+  </w:abstractNum>
+  <w:abstractNum w:abstractNumId="20">
+    <w:nsid w:val="6DDE1CA6"/>
+    <w:multiLevelType w:val="hybridMultilevel"/>
+    <w:tmpl w:val="942E15B4"/>
+    <w:lvl w:ilvl="0" w:tplc="04090011">
+      <w:start w:val="1"/>
+      <w:numFmt w:val="decimal"/>
+      <w:lvlText w:val="%1)"/>
+      <w:lvlJc w:val="left"/>
+      <w:pPr>
+        <w:ind w:left="1080" w:hanging="360"/>
+      </w:pPr>
+    </w:lvl>
+    <w:lvl w:ilvl="1" w:tplc="04090019" w:tentative="1">
+      <w:start w:val="1"/>
+      <w:numFmt w:val="lowerLetter"/>
+      <w:lvlText w:val="%2."/>
+      <w:lvlJc w:val="left"/>
+      <w:pPr>
+        <w:ind w:left="1800" w:hanging="360"/>
+      </w:pPr>
+    </w:lvl>
+    <w:lvl w:ilvl="2" w:tplc="0409001B" w:tentative="1">
+      <w:start w:val="1"/>
+      <w:numFmt w:val="lowerRoman"/>
+      <w:lvlText w:val="%3."/>
+      <w:lvlJc w:val="right"/>
+      <w:pPr>
+        <w:ind w:left="2520" w:hanging="180"/>
+      </w:pPr>
+    </w:lvl>
+    <w:lvl w:ilvl="3" w:tplc="0409000F" w:tentative="1">
+      <w:start w:val="1"/>
+      <w:numFmt w:val="decimal"/>
+      <w:lvlText w:val="%4."/>
+      <w:lvlJc w:val="left"/>
+      <w:pPr>
+        <w:ind w:left="3240" w:hanging="360"/>
+      </w:pPr>
+    </w:lvl>
+    <w:lvl w:ilvl="4" w:tplc="04090019" w:tentative="1">
+      <w:start w:val="1"/>
+      <w:numFmt w:val="lowerLetter"/>
+      <w:lvlText w:val="%5."/>
+      <w:lvlJc w:val="left"/>
+      <w:pPr>
+        <w:ind w:left="3960" w:hanging="360"/>
+      </w:pPr>
+    </w:lvl>
+    <w:lvl w:ilvl="5" w:tplc="0409001B" w:tentative="1">
+      <w:start w:val="1"/>
+      <w:numFmt w:val="lowerRoman"/>
+      <w:lvlText w:val="%6."/>
+      <w:lvlJc w:val="right"/>
+      <w:pPr>
+        <w:ind w:left="4680" w:hanging="180"/>
+      </w:pPr>
+    </w:lvl>
+    <w:lvl w:ilvl="6" w:tplc="0409000F" w:tentative="1">
+      <w:start w:val="1"/>
+      <w:numFmt w:val="decimal"/>
+      <w:lvlText w:val="%7."/>
+      <w:lvlJc w:val="left"/>
+      <w:pPr>
+        <w:ind w:left="5400" w:hanging="360"/>
+      </w:pPr>
+    </w:lvl>
+    <w:lvl w:ilvl="7" w:tplc="04090019" w:tentative="1">
+      <w:start w:val="1"/>
+      <w:numFmt w:val="lowerLetter"/>
+      <w:lvlText w:val="%8."/>
+      <w:lvlJc w:val="left"/>
+      <w:pPr>
+        <w:ind w:left="6120" w:hanging="360"/>
+      </w:pPr>
+    </w:lvl>
+    <w:lvl w:ilvl="8" w:tplc="0409001B" w:tentative="1">
+      <w:start w:val="1"/>
+      <w:numFmt w:val="lowerRoman"/>
+      <w:lvlText w:val="%9."/>
+      <w:lvlJc w:val="right"/>
+      <w:pPr>
+        <w:ind w:left="6840" w:hanging="180"/>
+      </w:pPr>
+    </w:lvl>
+  </w:abstractNum>
+  <w:abstractNum w:abstractNumId="21">
+    <w:nsid w:val="6EEF1806"/>
+    <w:multiLevelType w:val="hybridMultilevel"/>
+    <w:tmpl w:val="A1B2A6F8"/>
+    <w:lvl w:ilvl="0" w:tplc="0409000F">
+      <w:start w:val="1"/>
+      <w:numFmt w:val="decimal"/>
+      <w:lvlText w:val="%1."/>
+      <w:lvlJc w:val="left"/>
+      <w:pPr>
+        <w:ind w:left="720" w:hanging="360"/>
+      </w:pPr>
+    </w:lvl>
+    <w:lvl w:ilvl="1" w:tplc="04090019" w:tentative="1">
+      <w:start w:val="1"/>
+      <w:numFmt w:val="lowerLetter"/>
+      <w:lvlText w:val="%2."/>
+      <w:lvlJc w:val="left"/>
+      <w:pPr>
+        <w:ind w:left="1440" w:hanging="360"/>
+      </w:pPr>
+    </w:lvl>
+    <w:lvl w:ilvl="2" w:tplc="0409001B" w:tentative="1">
+      <w:start w:val="1"/>
+      <w:numFmt w:val="lowerRoman"/>
+      <w:lvlText w:val="%3."/>
+      <w:lvlJc w:val="right"/>
+      <w:pPr>
+        <w:ind w:left="2160" w:hanging="180"/>
+      </w:pPr>
+    </w:lvl>
+    <w:lvl w:ilvl="3" w:tplc="0409000F" w:tentative="1">
+      <w:start w:val="1"/>
+      <w:numFmt w:val="decimal"/>
+      <w:lvlText w:val="%4."/>
+      <w:lvlJc w:val="left"/>
+      <w:pPr>
+        <w:ind w:left="2880" w:hanging="360"/>
+      </w:pPr>
+    </w:lvl>
+    <w:lvl w:ilvl="4" w:tplc="04090019" w:tentative="1">
+      <w:start w:val="1"/>
+      <w:numFmt w:val="lowerLetter"/>
+      <w:lvlText w:val="%5."/>
+      <w:lvlJc w:val="left"/>
+      <w:pPr>
+        <w:ind w:left="3600" w:hanging="360"/>
+      </w:pPr>
+    </w:lvl>
+    <w:lvl w:ilvl="5" w:tplc="0409001B" w:tentative="1">
+      <w:start w:val="1"/>
+      <w:numFmt w:val="lowerRoman"/>
+      <w:lvlText w:val="%6."/>
+      <w:lvlJc w:val="right"/>
+      <w:pPr>
+        <w:ind w:left="4320" w:hanging="180"/>
+      </w:pPr>
+    </w:lvl>
+    <w:lvl w:ilvl="6" w:tplc="0409000F" w:tentative="1">
+      <w:start w:val="1"/>
+      <w:numFmt w:val="decimal"/>
+      <w:lvlText w:val="%7."/>
+      <w:lvlJc w:val="left"/>
+      <w:pPr>
+        <w:ind w:left="5040" w:hanging="360"/>
+      </w:pPr>
+    </w:lvl>
+    <w:lvl w:ilvl="7" w:tplc="04090019" w:tentative="1">
+      <w:start w:val="1"/>
+      <w:numFmt w:val="lowerLetter"/>
+      <w:lvlText w:val="%8."/>
+      <w:lvlJc w:val="left"/>
+      <w:pPr>
+        <w:ind w:left="5760" w:hanging="360"/>
+      </w:pPr>
+    </w:lvl>
+    <w:lvl w:ilvl="8" w:tplc="0409001B" w:tentative="1">
+      <w:start w:val="1"/>
+      <w:numFmt w:val="lowerRoman"/>
+      <w:lvlText w:val="%9."/>
+      <w:lvlJc w:val="right"/>
+      <w:pPr>
+        <w:ind w:left="6480" w:hanging="180"/>
+      </w:pPr>
+    </w:lvl>
+  </w:abstractNum>
+  <w:abstractNum w:abstractNumId="22">
+    <w:nsid w:val="78F17D14"/>
+    <w:multiLevelType w:val="hybridMultilevel"/>
+    <w:tmpl w:val="6A0CB9B4"/>
+    <w:lvl w:ilvl="0" w:tplc="AFCE0D38">
+      <w:start w:val="5"/>
+      <w:numFmt w:val="bullet"/>
+      <w:lvlText w:val="-"/>
+      <w:lvlJc w:val="left"/>
+      <w:pPr>
+        <w:ind w:left="1080" w:hanging="360"/>
+      </w:pPr>
+      <w:rPr>
+        <w:rFonts w:ascii="Calibri" w:eastAsiaTheme="minorHAnsi" w:hAnsi="Calibri" w:cstheme="minorBidi" w:hint="default"/>
+      </w:rPr>
+    </w:lvl>
+    <w:lvl w:ilvl="1" w:tplc="04090019" w:tentative="1">
+      <w:start w:val="1"/>
+      <w:numFmt w:val="lowerLetter"/>
+      <w:lvlText w:val="%2."/>
+      <w:lvlJc w:val="left"/>
+      <w:pPr>
+        <w:ind w:left="1800" w:hanging="360"/>
+      </w:pPr>
+    </w:lvl>
+    <w:lvl w:ilvl="2" w:tplc="0409001B" w:tentative="1">
+      <w:start w:val="1"/>
+      <w:numFmt w:val="lowerRoman"/>
+      <w:lvlText w:val="%3."/>
+      <w:lvlJc w:val="right"/>
+      <w:pPr>
+        <w:ind w:left="2520" w:hanging="180"/>
+      </w:pPr>
+    </w:lvl>
+    <w:lvl w:ilvl="3" w:tplc="0409000F" w:tentative="1">
+      <w:start w:val="1"/>
+      <w:numFmt w:val="decimal"/>
+      <w:lvlText w:val="%4."/>
+      <w:lvlJc w:val="left"/>
+      <w:pPr>
+        <w:ind w:left="3240" w:hanging="360"/>
+      </w:pPr>
+    </w:lvl>
+    <w:lvl w:ilvl="4" w:tplc="04090019" w:tentative="1">
+      <w:start w:val="1"/>
+      <w:numFmt w:val="lowerLetter"/>
+      <w:lvlText w:val="%5."/>
+      <w:lvlJc w:val="left"/>
+      <w:pPr>
+        <w:ind w:left="3960" w:hanging="360"/>
+      </w:pPr>
+    </w:lvl>
+    <w:lvl w:ilvl="5" w:tplc="0409001B" w:tentative="1">
+      <w:start w:val="1"/>
+      <w:numFmt w:val="lowerRoman"/>
+      <w:lvlText w:val="%6."/>
+      <w:lvlJc w:val="right"/>
+      <w:pPr>
+        <w:ind w:left="4680" w:hanging="180"/>
+      </w:pPr>
+    </w:lvl>
+    <w:lvl w:ilvl="6" w:tplc="0409000F" w:tentative="1">
+      <w:start w:val="1"/>
+      <w:numFmt w:val="decimal"/>
+      <w:lvlText w:val="%7."/>
+      <w:lvlJc w:val="left"/>
+      <w:pPr>
+        <w:ind w:left="5400" w:hanging="360"/>
+      </w:pPr>
+    </w:lvl>
+    <w:lvl w:ilvl="7" w:tplc="04090019" w:tentative="1">
+      <w:start w:val="1"/>
+      <w:numFmt w:val="lowerLetter"/>
+      <w:lvlText w:val="%8."/>
+      <w:lvlJc w:val="left"/>
+      <w:pPr>
+        <w:ind w:left="6120" w:hanging="360"/>
+      </w:pPr>
+    </w:lvl>
+    <w:lvl w:ilvl="8" w:tplc="0409001B" w:tentative="1">
+      <w:start w:val="1"/>
+      <w:numFmt w:val="lowerRoman"/>
+      <w:lvlText w:val="%9."/>
+      <w:lvlJc w:val="right"/>
+      <w:pPr>
+        <w:ind w:left="6840" w:hanging="180"/>
+      </w:pPr>
+    </w:lvl>
+  </w:abstractNum>
+  <w:abstractNum w:abstractNumId="23">
     <w:nsid w:val="79D06307"/>
     <w:multiLevelType w:val="hybridMultilevel"/>
     <w:tmpl w:val="C220EB4E"/>
@@ -4119,19 +8139,19 @@
     <w:abstractNumId w:val="1"/>
   </w:num>
   <w:num w:numId="3">
-    <w:abstractNumId w:val="6"/>
+    <w:abstractNumId w:val="15"/>
   </w:num>
   <w:num w:numId="4">
+    <w:abstractNumId w:val="23"/>
+  </w:num>
+  <w:num w:numId="5">
+    <w:abstractNumId w:val="13"/>
+  </w:num>
+  <w:num w:numId="6">
     <w:abstractNumId w:val="7"/>
   </w:num>
-  <w:num w:numId="5">
-    <w:abstractNumId w:val="5"/>
-  </w:num>
-  <w:num w:numId="6">
-    <w:abstractNumId w:val="3"/>
-  </w:num>
   <w:num w:numId="7">
-    <w:abstractNumId w:val="3"/>
+    <w:abstractNumId w:val="7"/>
     <w:lvlOverride w:ilvl="0">
       <w:startOverride w:val="1"/>
     </w:lvlOverride>
@@ -4161,9 +8181,57 @@
     </w:lvlOverride>
   </w:num>
   <w:num w:numId="8">
+    <w:abstractNumId w:val="5"/>
+  </w:num>
+  <w:num w:numId="9">
+    <w:abstractNumId w:val="10"/>
+  </w:num>
+  <w:num w:numId="10">
+    <w:abstractNumId w:val="3"/>
+  </w:num>
+  <w:num w:numId="11">
+    <w:abstractNumId w:val="17"/>
+  </w:num>
+  <w:num w:numId="12">
+    <w:abstractNumId w:val="14"/>
+  </w:num>
+  <w:num w:numId="13">
+    <w:abstractNumId w:val="12"/>
+  </w:num>
+  <w:num w:numId="14">
+    <w:abstractNumId w:val="22"/>
+  </w:num>
+  <w:num w:numId="15">
+    <w:abstractNumId w:val="9"/>
+  </w:num>
+  <w:num w:numId="16">
+    <w:abstractNumId w:val="21"/>
+  </w:num>
+  <w:num w:numId="17">
+    <w:abstractNumId w:val="16"/>
+  </w:num>
+  <w:num w:numId="18">
+    <w:abstractNumId w:val="18"/>
+  </w:num>
+  <w:num w:numId="19">
+    <w:abstractNumId w:val="19"/>
+  </w:num>
+  <w:num w:numId="20">
+    <w:abstractNumId w:val="11"/>
+  </w:num>
+  <w:num w:numId="21">
     <w:abstractNumId w:val="2"/>
   </w:num>
-  <w:num w:numId="9">
+  <w:num w:numId="22">
+    <w:abstractNumId w:val="20"/>
+  </w:num>
+  <w:num w:numId="23">
+    <w:abstractNumId w:val="6"/>
+  </w:num>
+  <w:num w:numId="24">
+    <w:abstractNumId w:val="8"/>
+  </w:num>
+  <w:num w:numId="25">
     <w:abstractNumId w:val="4"/>
   </w:num>
 </w:numbering>
@@ -4638,6 +8706,25 @@
       <w:color w:val="4F81BD" w:themeColor="accent1"/>
     </w:rPr>
   </w:style>
+  <w:style w:type="table" w:styleId="TableGrid">
+    <w:name w:val="Table Grid"/>
+    <w:basedOn w:val="TableNormal"/>
+    <w:uiPriority w:val="59"/>
+    <w:rsid w:val="000B1652"/>
+    <w:pPr>
+      <w:spacing w:after="0" w:line="240" w:lineRule="auto"/>
+    </w:pPr>
+    <w:tblPr>
+      <w:tblBorders>
+        <w:top w:val="single" w:sz="4" w:space="0" w:color="auto"/>
+        <w:left w:val="single" w:sz="4" w:space="0" w:color="auto"/>
+        <w:bottom w:val="single" w:sz="4" w:space="0" w:color="auto"/>
+        <w:right w:val="single" w:sz="4" w:space="0" w:color="auto"/>
+        <w:insideH w:val="single" w:sz="4" w:space="0" w:color="auto"/>
+        <w:insideV w:val="single" w:sz="4" w:space="0" w:color="auto"/>
+      </w:tblBorders>
+    </w:tblPr>
+  </w:style>
 </w:styles>
 </file>
 
@@ -5110,44 +9197,30 @@
       <w:color w:val="4F81BD" w:themeColor="accent1"/>
     </w:rPr>
   </w:style>
+  <w:style w:type="table" w:styleId="TableGrid">
+    <w:name w:val="Table Grid"/>
+    <w:basedOn w:val="TableNormal"/>
+    <w:uiPriority w:val="59"/>
+    <w:rsid w:val="000B1652"/>
+    <w:pPr>
+      <w:spacing w:after="0" w:line="240" w:lineRule="auto"/>
+    </w:pPr>
+    <w:tblPr>
+      <w:tblBorders>
+        <w:top w:val="single" w:sz="4" w:space="0" w:color="auto"/>
+        <w:left w:val="single" w:sz="4" w:space="0" w:color="auto"/>
+        <w:bottom w:val="single" w:sz="4" w:space="0" w:color="auto"/>
+        <w:right w:val="single" w:sz="4" w:space="0" w:color="auto"/>
+        <w:insideH w:val="single" w:sz="4" w:space="0" w:color="auto"/>
+        <w:insideV w:val="single" w:sz="4" w:space="0" w:color="auto"/>
+      </w:tblBorders>
+    </w:tblPr>
+  </w:style>
 </w:styles>
 </file>
 
 <file path=word/glossary/document.xml><?xml version="1.0" encoding="utf-8"?>
-<w:glossaryDocument xmlns:wpc="http://schemas.microsoft.com/office/word/2010/wordprocessingCanvas" xmlns:mc="http://schemas.openxmlformats.org/markup-compatibility/2006" xmlns:o="urn:schemas-microsoft-com:office:office" xmlns:r="http://schemas.openxmlformats.org/officeDocument/2006/relationships" xmlns:m="http://schemas.openxmlformats.org/officeDocument/2006/math" xmlns:v="urn:schemas-microsoft-com:vml" xmlns:wp14="http://schemas.microsoft.com/office/word/2010/wordprocessingDrawing" xmlns:wp="http://schemas.openxmlformats.org/drawingml/2006/wordprocessingDrawing" xmlns:w10="urn:schemas-microsoft-com:office:word" xmlns:w="http://schemas.openxmlformats.org/wordprocessingml/2006/main" xmlns:w14="http://schemas.microsoft.com/office/word/2010/wordml" xmlns:wpg="http://schemas.microsoft.com/office/word/2010/wordprocessingGroup" xmlns:wpi="http://schemas.microsoft.com/office/word/2010/wordprocessingInk" xmlns:wne="http://schemas.microsoft.com/office/word/2006/wordml" xmlns:wps="http://schemas.microsoft.com/office/word/2010/wordprocessingShape" mc:Ignorable="w14 wp14">
-  <w:docParts>
-    <w:docPart>
-      <w:docPartPr>
-        <w:name w:val="7426FFDCF8274FEC8AC99077CCA3D726"/>
-        <w:category>
-          <w:name w:val="General"/>
-          <w:gallery w:val="placeholder"/>
-        </w:category>
-        <w:types>
-          <w:type w:val="bbPlcHdr"/>
-        </w:types>
-        <w:behaviors>
-          <w:behavior w:val="content"/>
-        </w:behaviors>
-        <w:guid w:val="{2996DA75-46DC-4F45-89F3-B270BB1ACFC8}"/>
-      </w:docPartPr>
-      <w:docPartBody>
-        <w:p>
-          <w:pPr>
-            <w:pStyle w:val="7426FFDCF8274FEC8AC99077CCA3D726"/>
-          </w:pPr>
-          <w:r>
-            <w:rPr>
-              <w:rFonts w:asciiTheme="majorHAnsi" w:eastAsiaTheme="majorEastAsia" w:hAnsiTheme="majorHAnsi" w:cstheme="majorBidi"/>
-              <w:caps/>
-            </w:rPr>
-            <w:t>[Type the company name]</w:t>
-          </w:r>
-        </w:p>
-      </w:docPartBody>
-    </w:docPart>
-  </w:docParts>
-</w:glossaryDocument>
+<w:glossaryDocument xmlns:wpc="http://schemas.microsoft.com/office/word/2010/wordprocessingCanvas" xmlns:mc="http://schemas.openxmlformats.org/markup-compatibility/2006" xmlns:o="urn:schemas-microsoft-com:office:office" xmlns:r="http://schemas.openxmlformats.org/officeDocument/2006/relationships" xmlns:m="http://schemas.openxmlformats.org/officeDocument/2006/math" xmlns:v="urn:schemas-microsoft-com:vml" xmlns:wp14="http://schemas.microsoft.com/office/word/2010/wordprocessingDrawing" xmlns:wp="http://schemas.openxmlformats.org/drawingml/2006/wordprocessingDrawing" xmlns:w10="urn:schemas-microsoft-com:office:word" xmlns:w="http://schemas.openxmlformats.org/wordprocessingml/2006/main" xmlns:w14="http://schemas.microsoft.com/office/word/2010/wordml" xmlns:wpg="http://schemas.microsoft.com/office/word/2010/wordprocessingGroup" xmlns:wpi="http://schemas.microsoft.com/office/word/2010/wordprocessingInk" xmlns:wne="http://schemas.microsoft.com/office/word/2006/wordml" xmlns:wps="http://schemas.microsoft.com/office/word/2010/wordprocessingShape" mc:Ignorable="w14 wp14"/>
 </file>
 
 <file path=word/glossary/fontTable.xml><?xml version="1.0" encoding="utf-8"?>
@@ -5158,6 +9231,20 @@
     <w:family w:val="roman"/>
     <w:pitch w:val="variable"/>
     <w:sig w:usb0="E0002AFF" w:usb1="C0007841" w:usb2="00000009" w:usb3="00000000" w:csb0="000001FF" w:csb1="00000000"/>
+  </w:font>
+  <w:font w:name="Calibri">
+    <w:panose1 w:val="020F0502020204030204"/>
+    <w:charset w:val="00"/>
+    <w:family w:val="swiss"/>
+    <w:pitch w:val="variable"/>
+    <w:sig w:usb0="E00002FF" w:usb1="4000ACFF" w:usb2="00000001" w:usb3="00000000" w:csb0="0000019F" w:csb1="00000000"/>
+  </w:font>
+  <w:font w:name="Wingdings">
+    <w:panose1 w:val="05000000000000000000"/>
+    <w:charset w:val="02"/>
+    <w:family w:val="auto"/>
+    <w:pitch w:val="variable"/>
+    <w:sig w:usb0="00000000" w:usb1="10000000" w:usb2="00000000" w:usb3="00000000" w:csb0="80000000" w:csb1="00000000"/>
   </w:font>
   <w:font w:name="Symbol">
     <w:panose1 w:val="05050102010706020507"/>
@@ -5173,20 +9260,6 @@
     <w:pitch w:val="fixed"/>
     <w:sig w:usb0="E0002AFF" w:usb1="C0007843" w:usb2="00000009" w:usb3="00000000" w:csb0="000001FF" w:csb1="00000000"/>
   </w:font>
-  <w:font w:name="Wingdings">
-    <w:panose1 w:val="05000000000000000000"/>
-    <w:charset w:val="02"/>
-    <w:family w:val="auto"/>
-    <w:pitch w:val="variable"/>
-    <w:sig w:usb0="00000000" w:usb1="10000000" w:usb2="00000000" w:usb3="00000000" w:csb0="80000000" w:csb1="00000000"/>
-  </w:font>
-  <w:font w:name="Calibri">
-    <w:panose1 w:val="020F0502020204030204"/>
-    <w:charset w:val="00"/>
-    <w:family w:val="swiss"/>
-    <w:pitch w:val="variable"/>
-    <w:sig w:usb0="E00002FF" w:usb1="4000ACFF" w:usb2="00000001" w:usb3="00000000" w:csb0="0000019F" w:csb1="00000000"/>
-  </w:font>
   <w:font w:name="Cambria">
     <w:panose1 w:val="02040503050406030204"/>
     <w:charset w:val="00"/>
@@ -5198,9 +9271,8 @@
     <w:panose1 w:val="020B0604030504040204"/>
     <w:charset w:val="00"/>
     <w:family w:val="swiss"/>
-    <w:notTrueType/>
     <w:pitch w:val="variable"/>
-    <w:sig w:usb0="00000003" w:usb1="00000000" w:usb2="00000000" w:usb3="00000000" w:csb0="00000001" w:csb1="00000000"/>
+    <w:sig w:usb0="E1002EFF" w:usb1="C000605B" w:usb2="00000029" w:usb3="00000000" w:csb0="000101FF" w:csb1="00000000"/>
   </w:font>
 </w:fonts>
 </file>
@@ -5221,6 +9293,7 @@
     <w:rsidRoot w:val="00F32D7D"/>
     <w:rsid w:val="00183237"/>
     <w:rsid w:val="002D7413"/>
+    <w:rsid w:val="00690A40"/>
     <w:rsid w:val="009B129E"/>
     <w:rsid w:val="00AF1D68"/>
     <w:rsid w:val="00C706E3"/>
@@ -6039,7 +10112,7 @@
 </file>
 
 <file path=customXml/itemProps2.xml><?xml version="1.0" encoding="utf-8"?>
-<ds:datastoreItem xmlns:ds="http://schemas.openxmlformats.org/officeDocument/2006/customXml" ds:itemID="{8014E232-0782-4D70-8496-146DDA9886E7}">
+<ds:datastoreItem xmlns:ds="http://schemas.openxmlformats.org/officeDocument/2006/customXml" ds:itemID="{047A55A7-82A9-48A1-9FCA-92EBA0332728}">
   <ds:schemaRefs>
     <ds:schemaRef ds:uri="http://schemas.openxmlformats.org/officeDocument/2006/bibliography"/>
   </ds:schemaRefs>

</xml_diff>

<commit_message>
mauals updated, look of the system updated
</commit_message>
<xml_diff>
--- a/Documents/finalDD.docx
+++ b/Documents/finalDD.docx
@@ -364,50 +364,109 @@
     </w:sdt>
     <w:p>
       <w:pPr>
-        <w:pStyle w:val="Title"/>
-      </w:pPr>
+        <w:pStyle w:val="Heading1"/>
+        <w:jc w:val="center"/>
+      </w:pPr>
+      <w:bookmarkStart w:id="0" w:name="_Toc415573998"/>
       <w:r>
         <w:lastRenderedPageBreak/>
         <w:t>Copyrights and Trademarks Notices</w:t>
       </w:r>
+      <w:bookmarkEnd w:id="0"/>
     </w:p>
     <w:p>
-      <w:r>
-        <w:t>Nothing yet</w:t>
-      </w:r>
+      <w:bookmarkStart w:id="1" w:name="_GoBack"/>
     </w:p>
     <w:p>
-      <w:r>
-        <w:br w:type="page"/>
+      <w:pPr>
+        <w:jc w:val="center"/>
+      </w:pPr>
+      <w:r>
+        <w:t>Copyright © by Florida International University – Senior Project – DDD Team</w:t>
       </w:r>
     </w:p>
     <w:p>
       <w:pPr>
-        <w:pStyle w:val="Title"/>
-      </w:pPr>
+        <w:jc w:val="center"/>
+      </w:pPr>
+      <w:r>
+        <w:t xml:space="preserve">All rights reserved. No part of the </w:t>
+      </w:r>
+      <w:r>
+        <w:t>Designer Drug Database</w:t>
+      </w:r>
+      <w:r>
+        <w:t xml:space="preserve"> System Project or its documentation may be reproduced or transmitted in any form or by any means without prior written consent of the DDD Team.</w:t>
+      </w:r>
+    </w:p>
+    <w:bookmarkEnd w:id="1"/>
+    <w:p>
+      <w:r>
+        <w:br w:type="page"/>
+      </w:r>
+    </w:p>
+    <w:p>
+      <w:pPr>
+        <w:pStyle w:val="Heading1"/>
+      </w:pPr>
+      <w:bookmarkStart w:id="2" w:name="_Toc415573999"/>
       <w:r>
         <w:lastRenderedPageBreak/>
         <w:t>Abstract</w:t>
       </w:r>
+      <w:bookmarkEnd w:id="2"/>
     </w:p>
     <w:p>
-      <w:r>
-        <w:t>One or two paragraph</w:t>
-      </w:r>
+      <w:pPr>
+        <w:spacing w:line="360" w:lineRule="auto"/>
+      </w:pPr>
     </w:p>
     <w:p>
-      <w:r>
-        <w:br w:type="page"/>
+      <w:pPr>
+        <w:spacing w:line="360" w:lineRule="auto"/>
+      </w:pPr>
+      <w:r>
+        <w:t>The Designer Drug Database project is designed to provide a way to manage electronically information gathered by researchers at the Forensic Research Institute of FIU as well as allow them to share important information with the world of Academia and the Professionals Community.  The system is sophisticated and highly user friendly in this aspect.</w:t>
       </w:r>
     </w:p>
     <w:p>
-      <w:pPr>
-        <w:pStyle w:val="Title"/>
-      </w:pPr>
-      <w:r>
+      <w:r>
+        <w:tab/>
+      </w:r>
+      <w:r>
+        <w:t>This document contains information about the</w:t>
+      </w:r>
+      <w:r>
+        <w:t xml:space="preserve"> design of the entire project</w:t>
+      </w:r>
+      <w:r>
+        <w:t>. The main chapters on this document are the Introduction, System Design, and Detail Design. The introduction briefly defines the problem, the software development process used in this project, and terminology. The system design chapter provides information about the system decomposition, hardware and software mapping, persistent data management, and security/privacy. Furthermore, the detail design document has data about the static and dynamic models, and code specification.  In addition, this document also contains glossary, appendix, and references.</w:t>
+      </w:r>
+      <w:r>
+        <w:br w:type="page"/>
+      </w:r>
+    </w:p>
+    <w:p>
+      <w:pPr>
+        <w:pStyle w:val="Heading1"/>
+        <w:spacing w:before="0"/>
+        <w:rPr>
+          <w:color w:val="FFFFFF" w:themeColor="background1"/>
+          <w:sz w:val="16"/>
+          <w:szCs w:val="16"/>
+        </w:rPr>
+      </w:pPr>
+      <w:bookmarkStart w:id="3" w:name="_Toc415574000"/>
+      <w:r>
+        <w:rPr>
+          <w:color w:val="FFFFFF" w:themeColor="background1"/>
+          <w:sz w:val="16"/>
+          <w:szCs w:val="16"/>
+        </w:rPr>
         <w:lastRenderedPageBreak/>
         <w:t>Table of Contents</w:t>
       </w:r>
+      <w:bookmarkEnd w:id="3"/>
     </w:p>
     <w:sdt>
       <w:sdtPr>
@@ -420,7 +479,7 @@
           <w:szCs w:val="22"/>
           <w:lang w:eastAsia="en-US"/>
         </w:rPr>
-        <w:id w:val="-1525860450"/>
+        <w:id w:val="1031072889"/>
         <w:docPartObj>
           <w:docPartGallery w:val="Table of Contents"/>
           <w:docPartUnique/>
@@ -435,16 +494,16 @@
         <w:p>
           <w:pPr>
             <w:pStyle w:val="TOCHeading"/>
+            <w:spacing w:before="0"/>
           </w:pPr>
           <w:r>
-            <w:t>Contents</w:t>
+            <w:t>Table of Contents</w:t>
           </w:r>
         </w:p>
         <w:p>
           <w:pPr>
             <w:pStyle w:val="TOC1"/>
             <w:tabs>
-              <w:tab w:val="left" w:pos="440"/>
               <w:tab w:val="right" w:leader="dot" w:pos="9350"/>
             </w:tabs>
             <w:rPr>
@@ -461,37 +520,23 @@
           <w:r>
             <w:fldChar w:fldCharType="separate"/>
           </w:r>
-          <w:hyperlink w:anchor="_Toc410657622" w:history="1">
+          <w:hyperlink w:anchor="_Toc415573998" w:history="1">
             <w:r>
               <w:rPr>
                 <w:rStyle w:val="Hyperlink"/>
                 <w:noProof/>
               </w:rPr>
-              <w:t>1.</w:t>
-            </w:r>
-            <w:r>
-              <w:rPr>
-                <w:rFonts w:eastAsiaTheme="minorEastAsia"/>
-                <w:noProof/>
+              <w:t>Copyrights and Trademarks Notices</w:t>
+            </w:r>
+            <w:r>
+              <w:rPr>
+                <w:noProof/>
+                <w:webHidden/>
               </w:rPr>
               <w:tab/>
             </w:r>
             <w:r>
               <w:rPr>
-                <w:rStyle w:val="Hyperlink"/>
-                <w:noProof/>
-              </w:rPr>
-              <w:t>Introduction</w:t>
-            </w:r>
-            <w:r>
-              <w:rPr>
-                <w:noProof/>
-                <w:webHidden/>
-              </w:rPr>
-              <w:tab/>
-            </w:r>
-            <w:r>
-              <w:rPr>
                 <w:noProof/>
                 <w:webHidden/>
               </w:rPr>
@@ -502,7 +547,7 @@
                 <w:noProof/>
                 <w:webHidden/>
               </w:rPr>
-              <w:instrText xml:space="preserve"> PAGEREF _Toc410657622 \h </w:instrText>
+              <w:instrText xml:space="preserve"> PAGEREF _Toc415573998 \h </w:instrText>
             </w:r>
             <w:r>
               <w:rPr>
@@ -522,7 +567,7 @@
                 <w:noProof/>
                 <w:webHidden/>
               </w:rPr>
-              <w:t>5</w:t>
+              <w:t>1</w:t>
             </w:r>
             <w:r>
               <w:rPr>
@@ -535,7 +580,7 @@
         </w:p>
         <w:p>
           <w:pPr>
-            <w:pStyle w:val="TOC2"/>
+            <w:pStyle w:val="TOC1"/>
             <w:tabs>
               <w:tab w:val="right" w:leader="dot" w:pos="9350"/>
             </w:tabs>
@@ -544,13 +589,13 @@
               <w:noProof/>
             </w:rPr>
           </w:pPr>
-          <w:hyperlink w:anchor="_Toc410657623" w:history="1">
+          <w:hyperlink w:anchor="_Toc415573999" w:history="1">
             <w:r>
               <w:rPr>
                 <w:rStyle w:val="Hyperlink"/>
                 <w:noProof/>
               </w:rPr>
-              <w:t>1.1 Problem definition (very similar to RD).</w:t>
+              <w:t>Abstract</w:t>
             </w:r>
             <w:r>
               <w:rPr>
@@ -571,7 +616,7 @@
                 <w:noProof/>
                 <w:webHidden/>
               </w:rPr>
-              <w:instrText xml:space="preserve"> PAGEREF _Toc410657623 \h </w:instrText>
+              <w:instrText xml:space="preserve"> PAGEREF _Toc415573999 \h </w:instrText>
             </w:r>
             <w:r>
               <w:rPr>
@@ -591,7 +636,7 @@
                 <w:noProof/>
                 <w:webHidden/>
               </w:rPr>
-              <w:t>5</w:t>
+              <w:t>2</w:t>
             </w:r>
             <w:r>
               <w:rPr>
@@ -604,7 +649,7 @@
         </w:p>
         <w:p>
           <w:pPr>
-            <w:pStyle w:val="TOC2"/>
+            <w:pStyle w:val="TOC1"/>
             <w:tabs>
               <w:tab w:val="right" w:leader="dot" w:pos="9350"/>
             </w:tabs>
@@ -613,13 +658,13 @@
               <w:noProof/>
             </w:rPr>
           </w:pPr>
-          <w:hyperlink w:anchor="_Toc410657624" w:history="1">
+          <w:hyperlink w:anchor="_Toc415574000" w:history="1">
             <w:r>
               <w:rPr>
                 <w:rStyle w:val="Hyperlink"/>
                 <w:noProof/>
               </w:rPr>
-              <w:t>1.2 Design methodology used e.g., identify software process model, ease of creating a design from the systems requirements, types of models (UML models) used to represent the design.</w:t>
+              <w:t>Table of Contents</w:t>
             </w:r>
             <w:r>
               <w:rPr>
@@ -640,7 +685,7 @@
                 <w:noProof/>
                 <w:webHidden/>
               </w:rPr>
-              <w:instrText xml:space="preserve"> PAGEREF _Toc410657624 \h </w:instrText>
+              <w:instrText xml:space="preserve"> PAGEREF _Toc415574000 \h </w:instrText>
             </w:r>
             <w:r>
               <w:rPr>
@@ -660,145 +705,7 @@
                 <w:noProof/>
                 <w:webHidden/>
               </w:rPr>
-              <w:t>5</w:t>
-            </w:r>
-            <w:r>
-              <w:rPr>
-                <w:noProof/>
-                <w:webHidden/>
-              </w:rPr>
-              <w:fldChar w:fldCharType="end"/>
-            </w:r>
-          </w:hyperlink>
-        </w:p>
-        <w:p>
-          <w:pPr>
-            <w:pStyle w:val="TOC2"/>
-            <w:tabs>
-              <w:tab w:val="right" w:leader="dot" w:pos="9350"/>
-            </w:tabs>
-            <w:rPr>
-              <w:rFonts w:eastAsiaTheme="minorEastAsia"/>
-              <w:noProof/>
-            </w:rPr>
-          </w:pPr>
-          <w:hyperlink w:anchor="_Toc410657625" w:history="1">
-            <w:r>
-              <w:rPr>
-                <w:rStyle w:val="Hyperlink"/>
-                <w:noProof/>
-              </w:rPr>
-              <w:t>1.3 Definitions, acronyms, and abbreviations.</w:t>
-            </w:r>
-            <w:r>
-              <w:rPr>
-                <w:noProof/>
-                <w:webHidden/>
-              </w:rPr>
-              <w:tab/>
-            </w:r>
-            <w:r>
-              <w:rPr>
-                <w:noProof/>
-                <w:webHidden/>
-              </w:rPr>
-              <w:fldChar w:fldCharType="begin"/>
-            </w:r>
-            <w:r>
-              <w:rPr>
-                <w:noProof/>
-                <w:webHidden/>
-              </w:rPr>
-              <w:instrText xml:space="preserve"> PAGEREF _Toc410657625 \h </w:instrText>
-            </w:r>
-            <w:r>
-              <w:rPr>
-                <w:noProof/>
-                <w:webHidden/>
-              </w:rPr>
-            </w:r>
-            <w:r>
-              <w:rPr>
-                <w:noProof/>
-                <w:webHidden/>
-              </w:rPr>
-              <w:fldChar w:fldCharType="separate"/>
-            </w:r>
-            <w:r>
-              <w:rPr>
-                <w:noProof/>
-                <w:webHidden/>
-              </w:rPr>
-              <w:t>5</w:t>
-            </w:r>
-            <w:r>
-              <w:rPr>
-                <w:noProof/>
-                <w:webHidden/>
-              </w:rPr>
-              <w:fldChar w:fldCharType="end"/>
-            </w:r>
-          </w:hyperlink>
-        </w:p>
-        <w:p>
-          <w:pPr>
-            <w:pStyle w:val="TOC2"/>
-            <w:tabs>
-              <w:tab w:val="right" w:leader="dot" w:pos="9350"/>
-            </w:tabs>
-            <w:rPr>
-              <w:rFonts w:eastAsiaTheme="minorEastAsia"/>
-              <w:noProof/>
-            </w:rPr>
-          </w:pPr>
-          <w:hyperlink w:anchor="_Toc410657626" w:history="1">
-            <w:r>
-              <w:rPr>
-                <w:rStyle w:val="Hyperlink"/>
-                <w:noProof/>
-              </w:rPr>
-              <w:t>1.4 Overview of document</w:t>
-            </w:r>
-            <w:r>
-              <w:rPr>
-                <w:noProof/>
-                <w:webHidden/>
-              </w:rPr>
-              <w:tab/>
-            </w:r>
-            <w:r>
-              <w:rPr>
-                <w:noProof/>
-                <w:webHidden/>
-              </w:rPr>
-              <w:fldChar w:fldCharType="begin"/>
-            </w:r>
-            <w:r>
-              <w:rPr>
-                <w:noProof/>
-                <w:webHidden/>
-              </w:rPr>
-              <w:instrText xml:space="preserve"> PAGEREF _Toc410657626 \h </w:instrText>
-            </w:r>
-            <w:r>
-              <w:rPr>
-                <w:noProof/>
-                <w:webHidden/>
-              </w:rPr>
-            </w:r>
-            <w:r>
-              <w:rPr>
-                <w:noProof/>
-                <w:webHidden/>
-              </w:rPr>
-              <w:fldChar w:fldCharType="separate"/>
-            </w:r>
-            <w:r>
-              <w:rPr>
-                <w:noProof/>
-                <w:webHidden/>
-              </w:rPr>
-              <w:t>5</w:t>
+              <w:t>3</w:t>
             </w:r>
             <w:r>
               <w:rPr>
@@ -821,13 +728,13 @@
               <w:noProof/>
             </w:rPr>
           </w:pPr>
-          <w:hyperlink w:anchor="_Toc410657627" w:history="1">
+          <w:hyperlink w:anchor="_Toc415574001" w:history="1">
             <w:r>
               <w:rPr>
                 <w:rStyle w:val="Hyperlink"/>
                 <w:noProof/>
               </w:rPr>
-              <w:t>2.</w:t>
+              <w:t>1.</w:t>
             </w:r>
             <w:r>
               <w:rPr>
@@ -841,7 +748,7 @@
                 <w:rStyle w:val="Hyperlink"/>
                 <w:noProof/>
               </w:rPr>
-              <w:t>System Design (i.e., overall system design)</w:t>
+              <w:t>Introduction</w:t>
             </w:r>
             <w:r>
               <w:rPr>
@@ -862,7 +769,7 @@
                 <w:noProof/>
                 <w:webHidden/>
               </w:rPr>
-              <w:instrText xml:space="preserve"> PAGEREF _Toc410657627 \h </w:instrText>
+              <w:instrText xml:space="preserve"> PAGEREF _Toc415574001 \h </w:instrText>
             </w:r>
             <w:r>
               <w:rPr>
@@ -882,7 +789,7 @@
                 <w:noProof/>
                 <w:webHidden/>
               </w:rPr>
-              <w:t>6</w:t>
+              <w:t>5</w:t>
             </w:r>
             <w:r>
               <w:rPr>
@@ -904,13 +811,13 @@
               <w:noProof/>
             </w:rPr>
           </w:pPr>
-          <w:hyperlink w:anchor="_Toc410657628" w:history="1">
+          <w:hyperlink w:anchor="_Toc415574002" w:history="1">
             <w:r>
               <w:rPr>
                 <w:rStyle w:val="Hyperlink"/>
                 <w:noProof/>
               </w:rPr>
-              <w:t>2.1 Overview – high-level description of the system design (architecture) e.g., provides a package diagram showing the major subsystems and briefly describes each subsystem.  Relate the system decomposition to the requirements of the system. Use at least two (2) architectural patterns.</w:t>
+              <w:t>1.1 Problem definition (very similar to RD).</w:t>
             </w:r>
             <w:r>
               <w:rPr>
@@ -931,7 +838,7 @@
                 <w:noProof/>
                 <w:webHidden/>
               </w:rPr>
-              <w:instrText xml:space="preserve"> PAGEREF _Toc410657628 \h </w:instrText>
+              <w:instrText xml:space="preserve"> PAGEREF _Toc415574002 \h </w:instrText>
             </w:r>
             <w:r>
               <w:rPr>
@@ -951,7 +858,7 @@
                 <w:noProof/>
                 <w:webHidden/>
               </w:rPr>
-              <w:t>6</w:t>
+              <w:t>5</w:t>
             </w:r>
             <w:r>
               <w:rPr>
@@ -973,13 +880,13 @@
               <w:noProof/>
             </w:rPr>
           </w:pPr>
-          <w:hyperlink w:anchor="_Toc410657629" w:history="1">
+          <w:hyperlink w:anchor="_Toc415574003" w:history="1">
             <w:r>
               <w:rPr>
                 <w:rStyle w:val="Hyperlink"/>
                 <w:noProof/>
               </w:rPr>
-              <w:t>2.2 Subsystem Decomposition – provide a detailed description for each of the major subsystems. Identify the requirements associated with each subsystem.</w:t>
+              <w:t>1.2 Design methodology used e.g., identify software process model, ease of creating a design from the systems requirements, types of models (UML models) used to represent the design.</w:t>
             </w:r>
             <w:r>
               <w:rPr>
@@ -1000,7 +907,7 @@
                 <w:noProof/>
                 <w:webHidden/>
               </w:rPr>
-              <w:instrText xml:space="preserve"> PAGEREF _Toc410657629 \h </w:instrText>
+              <w:instrText xml:space="preserve"> PAGEREF _Toc415574003 \h </w:instrText>
             </w:r>
             <w:r>
               <w:rPr>
@@ -1020,7 +927,7 @@
                 <w:noProof/>
                 <w:webHidden/>
               </w:rPr>
-              <w:t>6</w:t>
+              <w:t>5</w:t>
             </w:r>
             <w:r>
               <w:rPr>
@@ -1042,13 +949,13 @@
               <w:noProof/>
             </w:rPr>
           </w:pPr>
-          <w:hyperlink w:anchor="_Toc410657630" w:history="1">
+          <w:hyperlink w:anchor="_Toc415574004" w:history="1">
             <w:r>
               <w:rPr>
                 <w:rStyle w:val="Hyperlink"/>
                 <w:noProof/>
               </w:rPr>
-              <w:t>2.3 Hardware and Software Mapping – map subsystems to h/w and s/w.  The h/w and s/w are for the systems to be implemented.  May include a deployment diagram showing the associations between the subsystems and hardware.</w:t>
+              <w:t>1.3 Definitions, acronyms, and abbreviations.</w:t>
             </w:r>
             <w:r>
               <w:rPr>
@@ -1069,7 +976,7 @@
                 <w:noProof/>
                 <w:webHidden/>
               </w:rPr>
-              <w:instrText xml:space="preserve"> PAGEREF _Toc410657630 \h </w:instrText>
+              <w:instrText xml:space="preserve"> PAGEREF _Toc415574004 \h </w:instrText>
             </w:r>
             <w:r>
               <w:rPr>
@@ -1089,7 +996,7 @@
                 <w:noProof/>
                 <w:webHidden/>
               </w:rPr>
-              <w:t>7</w:t>
+              <w:t>5</w:t>
             </w:r>
             <w:r>
               <w:rPr>
@@ -1111,13 +1018,13 @@
               <w:noProof/>
             </w:rPr>
           </w:pPr>
-          <w:hyperlink w:anchor="_Toc410657631" w:history="1">
+          <w:hyperlink w:anchor="_Toc415574005" w:history="1">
             <w:r>
               <w:rPr>
                 <w:rStyle w:val="Hyperlink"/>
                 <w:noProof/>
               </w:rPr>
-              <w:t>2.4 Persistent Data Management – identify data that needs to be stored and the structure of the data.  Use a data dictionary to represent the initial data extracted from the use cases.</w:t>
+              <w:t>1.4 Overview of document</w:t>
             </w:r>
             <w:r>
               <w:rPr>
@@ -1138,7 +1045,7 @@
                 <w:noProof/>
                 <w:webHidden/>
               </w:rPr>
-              <w:instrText xml:space="preserve"> PAGEREF _Toc410657631 \h </w:instrText>
+              <w:instrText xml:space="preserve"> PAGEREF _Toc415574005 \h </w:instrText>
             </w:r>
             <w:r>
               <w:rPr>
@@ -1158,76 +1065,7 @@
                 <w:noProof/>
                 <w:webHidden/>
               </w:rPr>
-              <w:t>7</w:t>
-            </w:r>
-            <w:r>
-              <w:rPr>
-                <w:noProof/>
-                <w:webHidden/>
-              </w:rPr>
-              <w:fldChar w:fldCharType="end"/>
-            </w:r>
-          </w:hyperlink>
-        </w:p>
-        <w:p>
-          <w:pPr>
-            <w:pStyle w:val="TOC2"/>
-            <w:tabs>
-              <w:tab w:val="right" w:leader="dot" w:pos="9350"/>
-            </w:tabs>
-            <w:rPr>
-              <w:rFonts w:eastAsiaTheme="minorEastAsia"/>
-              <w:noProof/>
-            </w:rPr>
-          </w:pPr>
-          <w:hyperlink w:anchor="_Toc410657632" w:history="1">
-            <w:r>
-              <w:rPr>
-                <w:rStyle w:val="Hyperlink"/>
-                <w:noProof/>
-              </w:rPr>
-              <w:t>2.5 Security/Privacy – describe user authentication processes, encryption of data, and use of firewalls or security servers.</w:t>
-            </w:r>
-            <w:r>
-              <w:rPr>
-                <w:noProof/>
-                <w:webHidden/>
-              </w:rPr>
-              <w:tab/>
-            </w:r>
-            <w:r>
-              <w:rPr>
-                <w:noProof/>
-                <w:webHidden/>
-              </w:rPr>
-              <w:fldChar w:fldCharType="begin"/>
-            </w:r>
-            <w:r>
-              <w:rPr>
-                <w:noProof/>
-                <w:webHidden/>
-              </w:rPr>
-              <w:instrText xml:space="preserve"> PAGEREF _Toc410657632 \h </w:instrText>
-            </w:r>
-            <w:r>
-              <w:rPr>
-                <w:noProof/>
-                <w:webHidden/>
-              </w:rPr>
-            </w:r>
-            <w:r>
-              <w:rPr>
-                <w:noProof/>
-                <w:webHidden/>
-              </w:rPr>
-              <w:fldChar w:fldCharType="separate"/>
-            </w:r>
-            <w:r>
-              <w:rPr>
-                <w:noProof/>
-                <w:webHidden/>
-              </w:rPr>
-              <w:t>8</w:t>
+              <w:t>5</w:t>
             </w:r>
             <w:r>
               <w:rPr>
@@ -1250,13 +1088,13 @@
               <w:noProof/>
             </w:rPr>
           </w:pPr>
-          <w:hyperlink w:anchor="_Toc410657633" w:history="1">
+          <w:hyperlink w:anchor="_Toc415574006" w:history="1">
             <w:r>
               <w:rPr>
                 <w:rStyle w:val="Hyperlink"/>
                 <w:noProof/>
               </w:rPr>
-              <w:t>3.</w:t>
+              <w:t>2.</w:t>
             </w:r>
             <w:r>
               <w:rPr>
@@ -1270,7 +1108,7 @@
                 <w:rStyle w:val="Hyperlink"/>
                 <w:noProof/>
               </w:rPr>
-              <w:t>Detailed Design</w:t>
+              <w:t>System Design (i.e., overall system design)</w:t>
             </w:r>
             <w:r>
               <w:rPr>
@@ -1291,7 +1129,7 @@
                 <w:noProof/>
                 <w:webHidden/>
               </w:rPr>
-              <w:instrText xml:space="preserve"> PAGEREF _Toc410657633 \h </w:instrText>
+              <w:instrText xml:space="preserve"> PAGEREF _Toc415574006 \h </w:instrText>
             </w:r>
             <w:r>
               <w:rPr>
@@ -1311,7 +1149,7 @@
                 <w:noProof/>
                 <w:webHidden/>
               </w:rPr>
-              <w:t>9</w:t>
+              <w:t>6</w:t>
             </w:r>
             <w:r>
               <w:rPr>
@@ -1333,13 +1171,13 @@
               <w:noProof/>
             </w:rPr>
           </w:pPr>
-          <w:hyperlink w:anchor="_Toc410657634" w:history="1">
+          <w:hyperlink w:anchor="_Toc415574007" w:history="1">
             <w:r>
               <w:rPr>
                 <w:rStyle w:val="Hyperlink"/>
                 <w:noProof/>
               </w:rPr>
-              <w:t>3.1 Overview – briefly describe the behavior and structure of each subsystem.</w:t>
+              <w:t>2.1 Overview – high-level description of the system design (architecture) e.g., provides a package diagram showing the major subsystems and briefly describes each subsystem.  Relate the system decomposition to the requirements of the system. Use at least two (2) architectural patterns.</w:t>
             </w:r>
             <w:r>
               <w:rPr>
@@ -1360,7 +1198,7 @@
                 <w:noProof/>
                 <w:webHidden/>
               </w:rPr>
-              <w:instrText xml:space="preserve"> PAGEREF _Toc410657634 \h </w:instrText>
+              <w:instrText xml:space="preserve"> PAGEREF _Toc415574007 \h </w:instrText>
             </w:r>
             <w:r>
               <w:rPr>
@@ -1380,7 +1218,7 @@
                 <w:noProof/>
                 <w:webHidden/>
               </w:rPr>
-              <w:t>9</w:t>
+              <w:t>7</w:t>
             </w:r>
             <w:r>
               <w:rPr>
@@ -1402,13 +1240,13 @@
               <w:noProof/>
             </w:rPr>
           </w:pPr>
-          <w:hyperlink w:anchor="_Toc410657635" w:history="1">
+          <w:hyperlink w:anchor="_Toc415574008" w:history="1">
             <w:r>
               <w:rPr>
                 <w:rStyle w:val="Hyperlink"/>
                 <w:noProof/>
               </w:rPr>
-              <w:t>3.2 Static model – detailed description of the structure for each subsystem.  May include detailed class diagrams.  Place diagrams (e.g., minimal class diagram, detailed class diagram per subsystem) inline.  Use at least four (4) design patterns.</w:t>
+              <w:t>2.2 Subsystem Decomposition – provide a detailed description for each of the major subsystems. Identify the requirements associated with each subsystem.</w:t>
             </w:r>
             <w:r>
               <w:rPr>
@@ -1429,7 +1267,7 @@
                 <w:noProof/>
                 <w:webHidden/>
               </w:rPr>
-              <w:instrText xml:space="preserve"> PAGEREF _Toc410657635 \h </w:instrText>
+              <w:instrText xml:space="preserve"> PAGEREF _Toc415574008 \h </w:instrText>
             </w:r>
             <w:r>
               <w:rPr>
@@ -1449,7 +1287,7 @@
                 <w:noProof/>
                 <w:webHidden/>
               </w:rPr>
-              <w:t>9</w:t>
+              <w:t>8</w:t>
             </w:r>
             <w:r>
               <w:rPr>
@@ -1471,28 +1309,13 @@
               <w:noProof/>
             </w:rPr>
           </w:pPr>
-          <w:hyperlink w:anchor="_Toc410657636" w:history="1">
+          <w:hyperlink w:anchor="_Toc415574009" w:history="1">
             <w:r>
               <w:rPr>
                 <w:rStyle w:val="Hyperlink"/>
                 <w:noProof/>
               </w:rPr>
-              <w:t xml:space="preserve">3.3 Dynamic model – state machine diagram for the main control object in each subsystem.  Include the design of the </w:t>
-            </w:r>
-            <w:r>
-              <w:rPr>
-                <w:rStyle w:val="Hyperlink"/>
-                <w:i/>
-                <w:noProof/>
-              </w:rPr>
-              <w:t>main algorithms</w:t>
-            </w:r>
-            <w:r>
-              <w:rPr>
-                <w:rStyle w:val="Hyperlink"/>
-                <w:noProof/>
-              </w:rPr>
-              <w:t xml:space="preserve"> used in the problem solution.  Refinement of the sequence diagram from the analysis model.  Place diagrams inline.</w:t>
+              <w:t>2.3 Hardware and Software Mapping – map subsystems to h/w and s/w.  The h/w and s/w are for the systems to be implemented.  May include a deployment diagram showing the associations between the subsystems and hardware.</w:t>
             </w:r>
             <w:r>
               <w:rPr>
@@ -1513,7 +1336,7 @@
                 <w:noProof/>
                 <w:webHidden/>
               </w:rPr>
-              <w:instrText xml:space="preserve"> PAGEREF _Toc410657636 \h </w:instrText>
+              <w:instrText xml:space="preserve"> PAGEREF _Toc415574009 \h </w:instrText>
             </w:r>
             <w:r>
               <w:rPr>
@@ -1533,7 +1356,7 @@
                 <w:noProof/>
                 <w:webHidden/>
               </w:rPr>
-              <w:t>9</w:t>
+              <w:t>8</w:t>
             </w:r>
             <w:r>
               <w:rPr>
@@ -1555,13 +1378,13 @@
               <w:noProof/>
             </w:rPr>
           </w:pPr>
-          <w:hyperlink w:anchor="_Toc410657637" w:history="1">
+          <w:hyperlink w:anchor="_Toc415574010" w:history="1">
             <w:r>
               <w:rPr>
                 <w:rStyle w:val="Hyperlink"/>
                 <w:noProof/>
               </w:rPr>
-              <w:t>3.4 Code Specification - describe the class interfaces (attributes and method signatures) and constraint (invariants, pre-condition and post-conditions) for the main control object in each system.  Code should be in Appendix C.</w:t>
+              <w:t>2.4 Persistent Data Management – identify data that needs to be stored and the structure of the data.  Use a data dictionary to represent the initial data extracted from the use cases.</w:t>
             </w:r>
             <w:r>
               <w:rPr>
@@ -1582,7 +1405,7 @@
                 <w:noProof/>
                 <w:webHidden/>
               </w:rPr>
-              <w:instrText xml:space="preserve"> PAGEREF _Toc410657637 \h </w:instrText>
+              <w:instrText xml:space="preserve"> PAGEREF _Toc415574010 \h </w:instrText>
             </w:r>
             <w:r>
               <w:rPr>
@@ -1603,6 +1426,75 @@
                 <w:webHidden/>
               </w:rPr>
               <w:t>9</w:t>
+            </w:r>
+            <w:r>
+              <w:rPr>
+                <w:noProof/>
+                <w:webHidden/>
+              </w:rPr>
+              <w:fldChar w:fldCharType="end"/>
+            </w:r>
+          </w:hyperlink>
+        </w:p>
+        <w:p>
+          <w:pPr>
+            <w:pStyle w:val="TOC2"/>
+            <w:tabs>
+              <w:tab w:val="right" w:leader="dot" w:pos="9350"/>
+            </w:tabs>
+            <w:rPr>
+              <w:rFonts w:eastAsiaTheme="minorEastAsia"/>
+              <w:noProof/>
+            </w:rPr>
+          </w:pPr>
+          <w:hyperlink w:anchor="_Toc415574011" w:history="1">
+            <w:r>
+              <w:rPr>
+                <w:rStyle w:val="Hyperlink"/>
+                <w:noProof/>
+              </w:rPr>
+              <w:t>2.5 Security/Privacy – describe user authentication processes, encryption of data, and use of firewalls or security servers.</w:t>
+            </w:r>
+            <w:r>
+              <w:rPr>
+                <w:noProof/>
+                <w:webHidden/>
+              </w:rPr>
+              <w:tab/>
+            </w:r>
+            <w:r>
+              <w:rPr>
+                <w:noProof/>
+                <w:webHidden/>
+              </w:rPr>
+              <w:fldChar w:fldCharType="begin"/>
+            </w:r>
+            <w:r>
+              <w:rPr>
+                <w:noProof/>
+                <w:webHidden/>
+              </w:rPr>
+              <w:instrText xml:space="preserve"> PAGEREF _Toc415574011 \h </w:instrText>
+            </w:r>
+            <w:r>
+              <w:rPr>
+                <w:noProof/>
+                <w:webHidden/>
+              </w:rPr>
+            </w:r>
+            <w:r>
+              <w:rPr>
+                <w:noProof/>
+                <w:webHidden/>
+              </w:rPr>
+              <w:fldChar w:fldCharType="separate"/>
+            </w:r>
+            <w:r>
+              <w:rPr>
+                <w:noProof/>
+                <w:webHidden/>
+              </w:rPr>
+              <w:t>10</w:t>
             </w:r>
             <w:r>
               <w:rPr>
@@ -1625,13 +1517,13 @@
               <w:noProof/>
             </w:rPr>
           </w:pPr>
-          <w:hyperlink w:anchor="_Toc410657638" w:history="1">
+          <w:hyperlink w:anchor="_Toc415574012" w:history="1">
             <w:r>
               <w:rPr>
                 <w:rStyle w:val="Hyperlink"/>
                 <w:noProof/>
               </w:rPr>
-              <w:t>4.</w:t>
+              <w:t>3.</w:t>
             </w:r>
             <w:r>
               <w:rPr>
@@ -1645,7 +1537,7 @@
                 <w:rStyle w:val="Hyperlink"/>
                 <w:noProof/>
               </w:rPr>
-              <w:t>Glossary - define terms used in document, especially domain specific terms.</w:t>
+              <w:t>Detailed Design</w:t>
             </w:r>
             <w:r>
               <w:rPr>
@@ -1666,7 +1558,7 @@
                 <w:noProof/>
                 <w:webHidden/>
               </w:rPr>
-              <w:instrText xml:space="preserve"> PAGEREF _Toc410657638 \h </w:instrText>
+              <w:instrText xml:space="preserve"> PAGEREF _Toc415574012 \h </w:instrText>
             </w:r>
             <w:r>
               <w:rPr>
@@ -1686,7 +1578,298 @@
                 <w:noProof/>
                 <w:webHidden/>
               </w:rPr>
-              <w:t>10</w:t>
+              <w:t>11</w:t>
+            </w:r>
+            <w:r>
+              <w:rPr>
+                <w:noProof/>
+                <w:webHidden/>
+              </w:rPr>
+              <w:fldChar w:fldCharType="end"/>
+            </w:r>
+          </w:hyperlink>
+        </w:p>
+        <w:p>
+          <w:pPr>
+            <w:pStyle w:val="TOC2"/>
+            <w:tabs>
+              <w:tab w:val="right" w:leader="dot" w:pos="9350"/>
+            </w:tabs>
+            <w:rPr>
+              <w:rFonts w:eastAsiaTheme="minorEastAsia"/>
+              <w:noProof/>
+            </w:rPr>
+          </w:pPr>
+          <w:hyperlink w:anchor="_Toc415574013" w:history="1">
+            <w:r>
+              <w:rPr>
+                <w:rStyle w:val="Hyperlink"/>
+                <w:noProof/>
+              </w:rPr>
+              <w:t>3.1 Overview – briefly describe the behavior and structure of each subsystem.</w:t>
+            </w:r>
+            <w:r>
+              <w:rPr>
+                <w:noProof/>
+                <w:webHidden/>
+              </w:rPr>
+              <w:tab/>
+            </w:r>
+            <w:r>
+              <w:rPr>
+                <w:noProof/>
+                <w:webHidden/>
+              </w:rPr>
+              <w:fldChar w:fldCharType="begin"/>
+            </w:r>
+            <w:r>
+              <w:rPr>
+                <w:noProof/>
+                <w:webHidden/>
+              </w:rPr>
+              <w:instrText xml:space="preserve"> PAGEREF _Toc415574013 \h </w:instrText>
+            </w:r>
+            <w:r>
+              <w:rPr>
+                <w:noProof/>
+                <w:webHidden/>
+              </w:rPr>
+            </w:r>
+            <w:r>
+              <w:rPr>
+                <w:noProof/>
+                <w:webHidden/>
+              </w:rPr>
+              <w:fldChar w:fldCharType="separate"/>
+            </w:r>
+            <w:r>
+              <w:rPr>
+                <w:noProof/>
+                <w:webHidden/>
+              </w:rPr>
+              <w:t>11</w:t>
+            </w:r>
+            <w:r>
+              <w:rPr>
+                <w:noProof/>
+                <w:webHidden/>
+              </w:rPr>
+              <w:fldChar w:fldCharType="end"/>
+            </w:r>
+          </w:hyperlink>
+        </w:p>
+        <w:p>
+          <w:pPr>
+            <w:pStyle w:val="TOC2"/>
+            <w:tabs>
+              <w:tab w:val="right" w:leader="dot" w:pos="9350"/>
+            </w:tabs>
+            <w:rPr>
+              <w:rFonts w:eastAsiaTheme="minorEastAsia"/>
+              <w:noProof/>
+            </w:rPr>
+          </w:pPr>
+          <w:hyperlink w:anchor="_Toc415574014" w:history="1">
+            <w:r>
+              <w:rPr>
+                <w:rStyle w:val="Hyperlink"/>
+                <w:noProof/>
+              </w:rPr>
+              <w:t>3.2 Static model – detailed description of the structure for each subsystem.  May include detailed class diagrams.  Place diagrams (e.g., minimal class diagram, detailed class diagram per subsystem) inline.  Use at least four (4) design patterns.</w:t>
+            </w:r>
+            <w:r>
+              <w:rPr>
+                <w:noProof/>
+                <w:webHidden/>
+              </w:rPr>
+              <w:tab/>
+            </w:r>
+            <w:r>
+              <w:rPr>
+                <w:noProof/>
+                <w:webHidden/>
+              </w:rPr>
+              <w:fldChar w:fldCharType="begin"/>
+            </w:r>
+            <w:r>
+              <w:rPr>
+                <w:noProof/>
+                <w:webHidden/>
+              </w:rPr>
+              <w:instrText xml:space="preserve"> PAGEREF _Toc415574014 \h </w:instrText>
+            </w:r>
+            <w:r>
+              <w:rPr>
+                <w:noProof/>
+                <w:webHidden/>
+              </w:rPr>
+            </w:r>
+            <w:r>
+              <w:rPr>
+                <w:noProof/>
+                <w:webHidden/>
+              </w:rPr>
+              <w:fldChar w:fldCharType="separate"/>
+            </w:r>
+            <w:r>
+              <w:rPr>
+                <w:noProof/>
+                <w:webHidden/>
+              </w:rPr>
+              <w:t>11</w:t>
+            </w:r>
+            <w:r>
+              <w:rPr>
+                <w:noProof/>
+                <w:webHidden/>
+              </w:rPr>
+              <w:fldChar w:fldCharType="end"/>
+            </w:r>
+          </w:hyperlink>
+        </w:p>
+        <w:p>
+          <w:pPr>
+            <w:pStyle w:val="TOC2"/>
+            <w:tabs>
+              <w:tab w:val="right" w:leader="dot" w:pos="9350"/>
+            </w:tabs>
+            <w:rPr>
+              <w:rFonts w:eastAsiaTheme="minorEastAsia"/>
+              <w:noProof/>
+            </w:rPr>
+          </w:pPr>
+          <w:hyperlink w:anchor="_Toc415574015" w:history="1">
+            <w:r>
+              <w:rPr>
+                <w:rStyle w:val="Hyperlink"/>
+                <w:noProof/>
+              </w:rPr>
+              <w:t xml:space="preserve">3.3 Dynamic model – state machine diagram for the main control object in each subsystem.  Include the design of the </w:t>
+            </w:r>
+            <w:r>
+              <w:rPr>
+                <w:rStyle w:val="Hyperlink"/>
+                <w:i/>
+                <w:noProof/>
+              </w:rPr>
+              <w:t>main algorithms</w:t>
+            </w:r>
+            <w:r>
+              <w:rPr>
+                <w:rStyle w:val="Hyperlink"/>
+                <w:noProof/>
+              </w:rPr>
+              <w:t xml:space="preserve"> used in the problem solution.  Refinement of the sequence diagram from the analysis model.  Place diagrams inline.</w:t>
+            </w:r>
+            <w:r>
+              <w:rPr>
+                <w:noProof/>
+                <w:webHidden/>
+              </w:rPr>
+              <w:tab/>
+            </w:r>
+            <w:r>
+              <w:rPr>
+                <w:noProof/>
+                <w:webHidden/>
+              </w:rPr>
+              <w:fldChar w:fldCharType="begin"/>
+            </w:r>
+            <w:r>
+              <w:rPr>
+                <w:noProof/>
+                <w:webHidden/>
+              </w:rPr>
+              <w:instrText xml:space="preserve"> PAGEREF _Toc415574015 \h </w:instrText>
+            </w:r>
+            <w:r>
+              <w:rPr>
+                <w:noProof/>
+                <w:webHidden/>
+              </w:rPr>
+            </w:r>
+            <w:r>
+              <w:rPr>
+                <w:noProof/>
+                <w:webHidden/>
+              </w:rPr>
+              <w:fldChar w:fldCharType="separate"/>
+            </w:r>
+            <w:r>
+              <w:rPr>
+                <w:noProof/>
+                <w:webHidden/>
+              </w:rPr>
+              <w:t>11</w:t>
+            </w:r>
+            <w:r>
+              <w:rPr>
+                <w:noProof/>
+                <w:webHidden/>
+              </w:rPr>
+              <w:fldChar w:fldCharType="end"/>
+            </w:r>
+          </w:hyperlink>
+        </w:p>
+        <w:p>
+          <w:pPr>
+            <w:pStyle w:val="TOC2"/>
+            <w:tabs>
+              <w:tab w:val="right" w:leader="dot" w:pos="9350"/>
+            </w:tabs>
+            <w:rPr>
+              <w:rFonts w:eastAsiaTheme="minorEastAsia"/>
+              <w:noProof/>
+            </w:rPr>
+          </w:pPr>
+          <w:hyperlink w:anchor="_Toc415574016" w:history="1">
+            <w:r>
+              <w:rPr>
+                <w:rStyle w:val="Hyperlink"/>
+                <w:noProof/>
+              </w:rPr>
+              <w:t>3.4 Code Specification - describe the class interfaces (attributes and method signatures) and constraint (invariants, pre-condition and post-conditions) for the main control object in each system.  Code should be in Appendix C.</w:t>
+            </w:r>
+            <w:r>
+              <w:rPr>
+                <w:noProof/>
+                <w:webHidden/>
+              </w:rPr>
+              <w:tab/>
+            </w:r>
+            <w:r>
+              <w:rPr>
+                <w:noProof/>
+                <w:webHidden/>
+              </w:rPr>
+              <w:fldChar w:fldCharType="begin"/>
+            </w:r>
+            <w:r>
+              <w:rPr>
+                <w:noProof/>
+                <w:webHidden/>
+              </w:rPr>
+              <w:instrText xml:space="preserve"> PAGEREF _Toc415574016 \h </w:instrText>
+            </w:r>
+            <w:r>
+              <w:rPr>
+                <w:noProof/>
+                <w:webHidden/>
+              </w:rPr>
+            </w:r>
+            <w:r>
+              <w:rPr>
+                <w:noProof/>
+                <w:webHidden/>
+              </w:rPr>
+              <w:fldChar w:fldCharType="separate"/>
+            </w:r>
+            <w:r>
+              <w:rPr>
+                <w:noProof/>
+                <w:webHidden/>
+              </w:rPr>
+              <w:t>11</w:t>
             </w:r>
             <w:r>
               <w:rPr>
@@ -1709,13 +1892,13 @@
               <w:noProof/>
             </w:rPr>
           </w:pPr>
-          <w:hyperlink w:anchor="_Toc410657639" w:history="1">
+          <w:hyperlink w:anchor="_Toc415574017" w:history="1">
             <w:r>
               <w:rPr>
                 <w:rStyle w:val="Hyperlink"/>
                 <w:noProof/>
               </w:rPr>
-              <w:t>5.</w:t>
+              <w:t>4.</w:t>
             </w:r>
             <w:r>
               <w:rPr>
@@ -1729,7 +1912,7 @@
                 <w:rStyle w:val="Hyperlink"/>
                 <w:noProof/>
               </w:rPr>
-              <w:t>Appendix</w:t>
+              <w:t>Glossary - define terms used in document, especially domain specific terms.</w:t>
             </w:r>
             <w:r>
               <w:rPr>
@@ -1750,7 +1933,7 @@
                 <w:noProof/>
                 <w:webHidden/>
               </w:rPr>
-              <w:instrText xml:space="preserve"> PAGEREF _Toc410657639 \h </w:instrText>
+              <w:instrText xml:space="preserve"> PAGEREF _Toc415574017 \h </w:instrText>
             </w:r>
             <w:r>
               <w:rPr>
@@ -1770,283 +1953,7 @@
                 <w:noProof/>
                 <w:webHidden/>
               </w:rPr>
-              <w:t>11</w:t>
-            </w:r>
-            <w:r>
-              <w:rPr>
-                <w:noProof/>
-                <w:webHidden/>
-              </w:rPr>
-              <w:fldChar w:fldCharType="end"/>
-            </w:r>
-          </w:hyperlink>
-        </w:p>
-        <w:p>
-          <w:pPr>
-            <w:pStyle w:val="TOC2"/>
-            <w:tabs>
-              <w:tab w:val="right" w:leader="dot" w:pos="9350"/>
-            </w:tabs>
-            <w:rPr>
-              <w:rFonts w:eastAsiaTheme="minorEastAsia"/>
-              <w:noProof/>
-            </w:rPr>
-          </w:pPr>
-          <w:hyperlink w:anchor="_Toc410657640" w:history="1">
-            <w:r>
-              <w:rPr>
-                <w:rStyle w:val="Hyperlink"/>
-                <w:noProof/>
-              </w:rPr>
-              <w:t>5.1 Appendix A - Use case diagram for use cases being implemented.</w:t>
-            </w:r>
-            <w:r>
-              <w:rPr>
-                <w:noProof/>
-                <w:webHidden/>
-              </w:rPr>
-              <w:tab/>
-            </w:r>
-            <w:r>
-              <w:rPr>
-                <w:noProof/>
-                <w:webHidden/>
-              </w:rPr>
-              <w:fldChar w:fldCharType="begin"/>
-            </w:r>
-            <w:r>
-              <w:rPr>
-                <w:noProof/>
-                <w:webHidden/>
-              </w:rPr>
-              <w:instrText xml:space="preserve"> PAGEREF _Toc410657640 \h </w:instrText>
-            </w:r>
-            <w:r>
-              <w:rPr>
-                <w:noProof/>
-                <w:webHidden/>
-              </w:rPr>
-            </w:r>
-            <w:r>
-              <w:rPr>
-                <w:noProof/>
-                <w:webHidden/>
-              </w:rPr>
-              <w:fldChar w:fldCharType="separate"/>
-            </w:r>
-            <w:r>
-              <w:rPr>
-                <w:noProof/>
-                <w:webHidden/>
-              </w:rPr>
-              <w:t>11</w:t>
-            </w:r>
-            <w:r>
-              <w:rPr>
-                <w:noProof/>
-                <w:webHidden/>
-              </w:rPr>
-              <w:fldChar w:fldCharType="end"/>
-            </w:r>
-          </w:hyperlink>
-        </w:p>
-        <w:p>
-          <w:pPr>
-            <w:pStyle w:val="TOC2"/>
-            <w:tabs>
-              <w:tab w:val="right" w:leader="dot" w:pos="9350"/>
-            </w:tabs>
-            <w:rPr>
-              <w:rFonts w:eastAsiaTheme="minorEastAsia"/>
-              <w:noProof/>
-            </w:rPr>
-          </w:pPr>
-          <w:hyperlink w:anchor="_Toc410657641" w:history="1">
-            <w:r>
-              <w:rPr>
-                <w:rStyle w:val="Hyperlink"/>
-                <w:noProof/>
-              </w:rPr>
-              <w:t>5.2 Appendix B - Use cases being implemented (from the RD).</w:t>
-            </w:r>
-            <w:r>
-              <w:rPr>
-                <w:noProof/>
-                <w:webHidden/>
-              </w:rPr>
-              <w:tab/>
-            </w:r>
-            <w:r>
-              <w:rPr>
-                <w:noProof/>
-                <w:webHidden/>
-              </w:rPr>
-              <w:fldChar w:fldCharType="begin"/>
-            </w:r>
-            <w:r>
-              <w:rPr>
-                <w:noProof/>
-                <w:webHidden/>
-              </w:rPr>
-              <w:instrText xml:space="preserve"> PAGEREF _Toc410657641 \h </w:instrText>
-            </w:r>
-            <w:r>
-              <w:rPr>
-                <w:noProof/>
-                <w:webHidden/>
-              </w:rPr>
-            </w:r>
-            <w:r>
-              <w:rPr>
-                <w:noProof/>
-                <w:webHidden/>
-              </w:rPr>
-              <w:fldChar w:fldCharType="separate"/>
-            </w:r>
-            <w:r>
-              <w:rPr>
-                <w:noProof/>
-                <w:webHidden/>
-              </w:rPr>
-              <w:t>11</w:t>
-            </w:r>
-            <w:r>
-              <w:rPr>
-                <w:noProof/>
-                <w:webHidden/>
-              </w:rPr>
-              <w:fldChar w:fldCharType="end"/>
-            </w:r>
-          </w:hyperlink>
-        </w:p>
-        <w:p>
-          <w:pPr>
-            <w:pStyle w:val="TOC2"/>
-            <w:tabs>
-              <w:tab w:val="right" w:leader="dot" w:pos="9350"/>
-            </w:tabs>
-            <w:rPr>
-              <w:rFonts w:eastAsiaTheme="minorEastAsia"/>
-              <w:noProof/>
-            </w:rPr>
-          </w:pPr>
-          <w:hyperlink w:anchor="_Toc410657642" w:history="1">
-            <w:r>
-              <w:rPr>
-                <w:rStyle w:val="Hyperlink"/>
-                <w:noProof/>
-              </w:rPr>
-              <w:t>5.3 Appendix C – Documented class interfaces (code) for the subsystem(s) you will implement and the constraints.</w:t>
-            </w:r>
-            <w:r>
-              <w:rPr>
-                <w:noProof/>
-                <w:webHidden/>
-              </w:rPr>
-              <w:tab/>
-            </w:r>
-            <w:r>
-              <w:rPr>
-                <w:noProof/>
-                <w:webHidden/>
-              </w:rPr>
-              <w:fldChar w:fldCharType="begin"/>
-            </w:r>
-            <w:r>
-              <w:rPr>
-                <w:noProof/>
-                <w:webHidden/>
-              </w:rPr>
-              <w:instrText xml:space="preserve"> PAGEREF _Toc410657642 \h </w:instrText>
-            </w:r>
-            <w:r>
-              <w:rPr>
-                <w:noProof/>
-                <w:webHidden/>
-              </w:rPr>
-            </w:r>
-            <w:r>
-              <w:rPr>
-                <w:noProof/>
-                <w:webHidden/>
-              </w:rPr>
-              <w:fldChar w:fldCharType="separate"/>
-            </w:r>
-            <w:r>
-              <w:rPr>
-                <w:noProof/>
-                <w:webHidden/>
-              </w:rPr>
-              <w:t>11</w:t>
-            </w:r>
-            <w:r>
-              <w:rPr>
-                <w:noProof/>
-                <w:webHidden/>
-              </w:rPr>
-              <w:fldChar w:fldCharType="end"/>
-            </w:r>
-          </w:hyperlink>
-        </w:p>
-        <w:p>
-          <w:pPr>
-            <w:pStyle w:val="TOC2"/>
-            <w:tabs>
-              <w:tab w:val="right" w:leader="dot" w:pos="9350"/>
-            </w:tabs>
-            <w:rPr>
-              <w:rFonts w:eastAsiaTheme="minorEastAsia"/>
-              <w:noProof/>
-            </w:rPr>
-          </w:pPr>
-          <w:hyperlink w:anchor="_Toc410657643" w:history="1">
-            <w:r>
-              <w:rPr>
-                <w:rStyle w:val="Hyperlink"/>
-                <w:noProof/>
-              </w:rPr>
-              <w:t>5.4 Appendix D - Diary of meeting and tasks.</w:t>
-            </w:r>
-            <w:r>
-              <w:rPr>
-                <w:noProof/>
-                <w:webHidden/>
-              </w:rPr>
-              <w:tab/>
-            </w:r>
-            <w:r>
-              <w:rPr>
-                <w:noProof/>
-                <w:webHidden/>
-              </w:rPr>
-              <w:fldChar w:fldCharType="begin"/>
-            </w:r>
-            <w:r>
-              <w:rPr>
-                <w:noProof/>
-                <w:webHidden/>
-              </w:rPr>
-              <w:instrText xml:space="preserve"> PAGEREF _Toc410657643 \h </w:instrText>
-            </w:r>
-            <w:r>
-              <w:rPr>
-                <w:noProof/>
-                <w:webHidden/>
-              </w:rPr>
-            </w:r>
-            <w:r>
-              <w:rPr>
-                <w:noProof/>
-                <w:webHidden/>
-              </w:rPr>
-              <w:fldChar w:fldCharType="separate"/>
-            </w:r>
-            <w:r>
-              <w:rPr>
-                <w:noProof/>
-                <w:webHidden/>
-              </w:rPr>
-              <w:t>11</w:t>
+              <w:t>12</w:t>
             </w:r>
             <w:r>
               <w:rPr>
@@ -2069,12 +1976,387 @@
               <w:noProof/>
             </w:rPr>
           </w:pPr>
-          <w:hyperlink w:anchor="_Toc410657644" w:history="1">
+          <w:hyperlink w:anchor="_Toc415574018" w:history="1">
             <w:r>
               <w:rPr>
                 <w:rStyle w:val="Hyperlink"/>
                 <w:noProof/>
               </w:rPr>
+              <w:t>5.</w:t>
+            </w:r>
+            <w:r>
+              <w:rPr>
+                <w:rFonts w:eastAsiaTheme="minorEastAsia"/>
+                <w:noProof/>
+              </w:rPr>
+              <w:tab/>
+            </w:r>
+            <w:r>
+              <w:rPr>
+                <w:rStyle w:val="Hyperlink"/>
+                <w:noProof/>
+              </w:rPr>
+              <w:t>Appendix</w:t>
+            </w:r>
+            <w:r>
+              <w:rPr>
+                <w:noProof/>
+                <w:webHidden/>
+              </w:rPr>
+              <w:tab/>
+            </w:r>
+            <w:r>
+              <w:rPr>
+                <w:noProof/>
+                <w:webHidden/>
+              </w:rPr>
+              <w:fldChar w:fldCharType="begin"/>
+            </w:r>
+            <w:r>
+              <w:rPr>
+                <w:noProof/>
+                <w:webHidden/>
+              </w:rPr>
+              <w:instrText xml:space="preserve"> PAGEREF _Toc415574018 \h </w:instrText>
+            </w:r>
+            <w:r>
+              <w:rPr>
+                <w:noProof/>
+                <w:webHidden/>
+              </w:rPr>
+            </w:r>
+            <w:r>
+              <w:rPr>
+                <w:noProof/>
+                <w:webHidden/>
+              </w:rPr>
+              <w:fldChar w:fldCharType="separate"/>
+            </w:r>
+            <w:r>
+              <w:rPr>
+                <w:noProof/>
+                <w:webHidden/>
+              </w:rPr>
+              <w:t>13</w:t>
+            </w:r>
+            <w:r>
+              <w:rPr>
+                <w:noProof/>
+                <w:webHidden/>
+              </w:rPr>
+              <w:fldChar w:fldCharType="end"/>
+            </w:r>
+          </w:hyperlink>
+        </w:p>
+        <w:p>
+          <w:pPr>
+            <w:pStyle w:val="TOC2"/>
+            <w:tabs>
+              <w:tab w:val="right" w:leader="dot" w:pos="9350"/>
+            </w:tabs>
+            <w:rPr>
+              <w:rFonts w:eastAsiaTheme="minorEastAsia"/>
+              <w:noProof/>
+            </w:rPr>
+          </w:pPr>
+          <w:hyperlink w:anchor="_Toc415574019" w:history="1">
+            <w:r>
+              <w:rPr>
+                <w:rStyle w:val="Hyperlink"/>
+                <w:noProof/>
+              </w:rPr>
+              <w:t>5.1 Appendix A - Use case diagram for use cases being implemented.</w:t>
+            </w:r>
+            <w:r>
+              <w:rPr>
+                <w:noProof/>
+                <w:webHidden/>
+              </w:rPr>
+              <w:tab/>
+            </w:r>
+            <w:r>
+              <w:rPr>
+                <w:noProof/>
+                <w:webHidden/>
+              </w:rPr>
+              <w:fldChar w:fldCharType="begin"/>
+            </w:r>
+            <w:r>
+              <w:rPr>
+                <w:noProof/>
+                <w:webHidden/>
+              </w:rPr>
+              <w:instrText xml:space="preserve"> PAGEREF _Toc415574019 \h </w:instrText>
+            </w:r>
+            <w:r>
+              <w:rPr>
+                <w:noProof/>
+                <w:webHidden/>
+              </w:rPr>
+            </w:r>
+            <w:r>
+              <w:rPr>
+                <w:noProof/>
+                <w:webHidden/>
+              </w:rPr>
+              <w:fldChar w:fldCharType="separate"/>
+            </w:r>
+            <w:r>
+              <w:rPr>
+                <w:noProof/>
+                <w:webHidden/>
+              </w:rPr>
+              <w:t>13</w:t>
+            </w:r>
+            <w:r>
+              <w:rPr>
+                <w:noProof/>
+                <w:webHidden/>
+              </w:rPr>
+              <w:fldChar w:fldCharType="end"/>
+            </w:r>
+          </w:hyperlink>
+        </w:p>
+        <w:p>
+          <w:pPr>
+            <w:pStyle w:val="TOC2"/>
+            <w:tabs>
+              <w:tab w:val="right" w:leader="dot" w:pos="9350"/>
+            </w:tabs>
+            <w:rPr>
+              <w:rFonts w:eastAsiaTheme="minorEastAsia"/>
+              <w:noProof/>
+            </w:rPr>
+          </w:pPr>
+          <w:hyperlink w:anchor="_Toc415574020" w:history="1">
+            <w:r>
+              <w:rPr>
+                <w:rStyle w:val="Hyperlink"/>
+                <w:noProof/>
+              </w:rPr>
+              <w:t>5.2 Appendix B - Use cases being implemented (from the RD).</w:t>
+            </w:r>
+            <w:r>
+              <w:rPr>
+                <w:noProof/>
+                <w:webHidden/>
+              </w:rPr>
+              <w:tab/>
+            </w:r>
+            <w:r>
+              <w:rPr>
+                <w:noProof/>
+                <w:webHidden/>
+              </w:rPr>
+              <w:fldChar w:fldCharType="begin"/>
+            </w:r>
+            <w:r>
+              <w:rPr>
+                <w:noProof/>
+                <w:webHidden/>
+              </w:rPr>
+              <w:instrText xml:space="preserve"> PAGEREF _Toc415574020 \h </w:instrText>
+            </w:r>
+            <w:r>
+              <w:rPr>
+                <w:noProof/>
+                <w:webHidden/>
+              </w:rPr>
+            </w:r>
+            <w:r>
+              <w:rPr>
+                <w:noProof/>
+                <w:webHidden/>
+              </w:rPr>
+              <w:fldChar w:fldCharType="separate"/>
+            </w:r>
+            <w:r>
+              <w:rPr>
+                <w:noProof/>
+                <w:webHidden/>
+              </w:rPr>
+              <w:t>21</w:t>
+            </w:r>
+            <w:r>
+              <w:rPr>
+                <w:noProof/>
+                <w:webHidden/>
+              </w:rPr>
+              <w:fldChar w:fldCharType="end"/>
+            </w:r>
+          </w:hyperlink>
+        </w:p>
+        <w:p>
+          <w:pPr>
+            <w:pStyle w:val="TOC2"/>
+            <w:tabs>
+              <w:tab w:val="right" w:leader="dot" w:pos="9350"/>
+            </w:tabs>
+            <w:rPr>
+              <w:rFonts w:eastAsiaTheme="minorEastAsia"/>
+              <w:noProof/>
+            </w:rPr>
+          </w:pPr>
+          <w:hyperlink w:anchor="_Toc415574021" w:history="1">
+            <w:r>
+              <w:rPr>
+                <w:rStyle w:val="Hyperlink"/>
+                <w:noProof/>
+              </w:rPr>
+              <w:t>5.3 Appendix C – Documented class interfaces (code) for the subsystem(s) you will implement and the constraints.</w:t>
+            </w:r>
+            <w:r>
+              <w:rPr>
+                <w:noProof/>
+                <w:webHidden/>
+              </w:rPr>
+              <w:tab/>
+            </w:r>
+            <w:r>
+              <w:rPr>
+                <w:noProof/>
+                <w:webHidden/>
+              </w:rPr>
+              <w:fldChar w:fldCharType="begin"/>
+            </w:r>
+            <w:r>
+              <w:rPr>
+                <w:noProof/>
+                <w:webHidden/>
+              </w:rPr>
+              <w:instrText xml:space="preserve"> PAGEREF _Toc415574021 \h </w:instrText>
+            </w:r>
+            <w:r>
+              <w:rPr>
+                <w:noProof/>
+                <w:webHidden/>
+              </w:rPr>
+            </w:r>
+            <w:r>
+              <w:rPr>
+                <w:noProof/>
+                <w:webHidden/>
+              </w:rPr>
+              <w:fldChar w:fldCharType="separate"/>
+            </w:r>
+            <w:r>
+              <w:rPr>
+                <w:noProof/>
+                <w:webHidden/>
+              </w:rPr>
+              <w:t>21</w:t>
+            </w:r>
+            <w:r>
+              <w:rPr>
+                <w:noProof/>
+                <w:webHidden/>
+              </w:rPr>
+              <w:fldChar w:fldCharType="end"/>
+            </w:r>
+          </w:hyperlink>
+        </w:p>
+        <w:p>
+          <w:pPr>
+            <w:pStyle w:val="TOC2"/>
+            <w:tabs>
+              <w:tab w:val="left" w:pos="880"/>
+              <w:tab w:val="right" w:leader="dot" w:pos="9350"/>
+            </w:tabs>
+            <w:rPr>
+              <w:rFonts w:eastAsiaTheme="minorEastAsia"/>
+              <w:noProof/>
+            </w:rPr>
+          </w:pPr>
+          <w:hyperlink w:anchor="_Toc415574022" w:history="1">
+            <w:r>
+              <w:rPr>
+                <w:rStyle w:val="Hyperlink"/>
+                <w:noProof/>
+              </w:rPr>
+              <w:t>5.4</w:t>
+            </w:r>
+            <w:r>
+              <w:rPr>
+                <w:rFonts w:eastAsiaTheme="minorEastAsia"/>
+                <w:noProof/>
+              </w:rPr>
+              <w:tab/>
+            </w:r>
+            <w:r>
+              <w:rPr>
+                <w:rStyle w:val="Hyperlink"/>
+                <w:noProof/>
+              </w:rPr>
+              <w:t>Appendix D - Diary of meeting and tasks.</w:t>
+            </w:r>
+            <w:r>
+              <w:rPr>
+                <w:noProof/>
+                <w:webHidden/>
+              </w:rPr>
+              <w:tab/>
+            </w:r>
+            <w:r>
+              <w:rPr>
+                <w:noProof/>
+                <w:webHidden/>
+              </w:rPr>
+              <w:fldChar w:fldCharType="begin"/>
+            </w:r>
+            <w:r>
+              <w:rPr>
+                <w:noProof/>
+                <w:webHidden/>
+              </w:rPr>
+              <w:instrText xml:space="preserve"> PAGEREF _Toc415574022 \h </w:instrText>
+            </w:r>
+            <w:r>
+              <w:rPr>
+                <w:noProof/>
+                <w:webHidden/>
+              </w:rPr>
+            </w:r>
+            <w:r>
+              <w:rPr>
+                <w:noProof/>
+                <w:webHidden/>
+              </w:rPr>
+              <w:fldChar w:fldCharType="separate"/>
+            </w:r>
+            <w:r>
+              <w:rPr>
+                <w:noProof/>
+                <w:webHidden/>
+              </w:rPr>
+              <w:t>21</w:t>
+            </w:r>
+            <w:r>
+              <w:rPr>
+                <w:noProof/>
+                <w:webHidden/>
+              </w:rPr>
+              <w:fldChar w:fldCharType="end"/>
+            </w:r>
+          </w:hyperlink>
+        </w:p>
+        <w:p>
+          <w:pPr>
+            <w:pStyle w:val="TOC1"/>
+            <w:tabs>
+              <w:tab w:val="left" w:pos="440"/>
+              <w:tab w:val="right" w:leader="dot" w:pos="9350"/>
+            </w:tabs>
+            <w:rPr>
+              <w:rFonts w:eastAsiaTheme="minorEastAsia"/>
+              <w:noProof/>
+            </w:rPr>
+          </w:pPr>
+          <w:hyperlink w:anchor="_Toc415574023" w:history="1">
+            <w:r>
+              <w:rPr>
+                <w:rStyle w:val="Hyperlink"/>
+                <w:noProof/>
+              </w:rPr>
               <w:t>6.</w:t>
             </w:r>
             <w:r>
@@ -2110,7 +2392,7 @@
                 <w:noProof/>
                 <w:webHidden/>
               </w:rPr>
-              <w:instrText xml:space="preserve"> PAGEREF _Toc410657644 \h </w:instrText>
+              <w:instrText xml:space="preserve"> PAGEREF _Toc415574023 \h </w:instrText>
             </w:r>
             <w:r>
               <w:rPr>
@@ -2130,7 +2412,7 @@
                 <w:noProof/>
                 <w:webHidden/>
               </w:rPr>
-              <w:t>12</w:t>
+              <w:t>22</w:t>
             </w:r>
             <w:r>
               <w:rPr>
@@ -2167,7 +2449,7 @@
           <w:numId w:val="9"/>
         </w:numPr>
       </w:pPr>
-      <w:bookmarkStart w:id="0" w:name="_Toc410657622"/>
+      <w:bookmarkStart w:id="4" w:name="_Toc415574001"/>
       <w:r>
         <w:lastRenderedPageBreak/>
         <w:t>I</w:t>
@@ -2175,41 +2457,71 @@
       <w:r>
         <w:t>ntroduction</w:t>
       </w:r>
-      <w:bookmarkEnd w:id="0"/>
+      <w:bookmarkEnd w:id="4"/>
     </w:p>
     <w:p>
       <w:pPr>
-        <w:spacing w:before="120" w:after="120"/>
-      </w:pPr>
-      <w:r>
-        <w:t xml:space="preserve"> </w:t>
-      </w:r>
-      <w:r>
-        <w:tab/>
-        <w:t>This document will introduce in detail the design of the system and how each part works.</w:t>
-      </w:r>
+        <w:pStyle w:val="ListParagraph"/>
+        <w:spacing w:line="360" w:lineRule="auto"/>
+        <w:jc w:val="both"/>
+      </w:pPr>
+      <w:bookmarkStart w:id="5" w:name="_Toc415574002"/>
     </w:p>
     <w:p>
       <w:pPr>
+        <w:pStyle w:val="ListParagraph"/>
+        <w:spacing w:line="360" w:lineRule="auto"/>
+        <w:jc w:val="both"/>
+      </w:pPr>
+      <w:r>
+        <w:t xml:space="preserve">The </w:t>
+      </w:r>
+      <w:r>
+        <w:t>Designer Drug Database System</w:t>
+      </w:r>
+      <w:r>
+        <w:t xml:space="preserve"> is a s</w:t>
+      </w:r>
+      <w:r>
+        <w:t xml:space="preserve">ystem designed to easily add new compounds </w:t>
+      </w:r>
+      <w:r>
+        <w:t>and manage</w:t>
+      </w:r>
+      <w:r>
+        <w:t xml:space="preserve"> the</w:t>
+      </w:r>
+      <w:r>
+        <w:t xml:space="preserve"> information through a centralized</w:t>
+      </w:r>
+      <w:r>
+        <w:t xml:space="preserve"> user friendly web application. This application was done with a responsive web design to be friendly in phones, tablets and any other device that you access the web application from.</w:t>
+      </w:r>
+    </w:p>
+    <w:p>
+      <w:pPr>
         <w:pStyle w:val="Heading2"/>
         <w:ind w:firstLine="720"/>
       </w:pPr>
-      <w:bookmarkStart w:id="1" w:name="_Toc410657623"/>
       <w:r>
         <w:t xml:space="preserve">1.1 </w:t>
       </w:r>
       <w:r>
-        <w:t>Problem definition (very similar to RD).</w:t>
-      </w:r>
-      <w:bookmarkEnd w:id="1"/>
+        <w:t>Problem definition</w:t>
+      </w:r>
+      <w:r>
+        <w:t>.</w:t>
+      </w:r>
+      <w:bookmarkEnd w:id="5"/>
     </w:p>
     <w:p>
       <w:pPr>
         <w:spacing w:before="120" w:after="120" w:line="240" w:lineRule="auto"/>
-        <w:ind w:left="792"/>
-      </w:pPr>
-      <w:r>
-        <w:t>A design needs to be created for a better implementation. I will describe in detail how the system is going to be design for future maintenance and better implementation of the system.</w:t>
+        <w:ind w:left="792" w:firstLine="648"/>
+      </w:pPr>
+      <w:bookmarkStart w:id="6" w:name="_Toc415574003"/>
+      <w:r>
+        <w:t>Dr. Arroyo and the team at the Forensic Research Institute produce several reports and useful information from research they perform at the Institute.  One of the challenges they have face is sharing the results that yields from their research. The purpose of this project will be to provide the Institute with a software solution that allows them to share the research result with the world of Academia and the Professionals Community</w:t>
       </w:r>
     </w:p>
     <w:p>
@@ -2217,41 +2529,278 @@
         <w:pStyle w:val="Heading2"/>
         <w:ind w:left="720"/>
       </w:pPr>
-      <w:bookmarkStart w:id="2" w:name="_Toc410657624"/>
       <w:r>
         <w:t xml:space="preserve">1.2 </w:t>
       </w:r>
       <w:r>
-        <w:t>Design methodology used e.g., identify software process model, ease of creating a design from the systems requirements, types of models (UML models) used to represent the design.</w:t>
-      </w:r>
-      <w:bookmarkEnd w:id="2"/>
+        <w:t xml:space="preserve">Design methodology used </w:t>
+      </w:r>
+      <w:bookmarkEnd w:id="6"/>
     </w:p>
     <w:p>
       <w:pPr>
-        <w:pStyle w:val="ListParagraph"/>
-      </w:pPr>
-      <w:r>
-        <w:t xml:space="preserve">The design will be represented mainly by a design diagram. </w:t>
+        <w:spacing w:line="360" w:lineRule="auto"/>
+        <w:ind w:left="720" w:firstLine="720"/>
+      </w:pPr>
+      <w:bookmarkStart w:id="7" w:name="_Toc415574004"/>
+      <w:r>
+        <w:t xml:space="preserve">The </w:t>
+      </w:r>
+      <w:r>
+        <w:t>Designer Drug Database</w:t>
+      </w:r>
+      <w:r>
+        <w:t xml:space="preserve"> has been developed using the Agile Software Development process. This process provides an adaptive planning, and evolutionary development of the system, which is broken down through different iterations. Furthermore, continuous improvement can be easily achieved, and changes can be adapted without making major changes within the system.</w:t>
       </w:r>
     </w:p>
     <w:p>
       <w:pPr>
+        <w:spacing w:line="360" w:lineRule="auto"/>
+        <w:ind w:left="720" w:firstLine="720"/>
+      </w:pPr>
+      <w:r>
+        <w:t xml:space="preserve">The main goal of this methodology is to facilitate early releases with minimal bugs at the end of iteration. In other words, the system can be developed until </w:t>
+      </w:r>
+      <w:proofErr w:type="gramStart"/>
+      <w:r>
+        <w:t>each functionality</w:t>
+      </w:r>
+      <w:proofErr w:type="gramEnd"/>
+      <w:r>
+        <w:t xml:space="preserve"> is implemented as the customer wants it; even when multiple changes have been required down the path of development.</w:t>
+      </w:r>
+      <w:r>
+        <w:t xml:space="preserve"> Using this methodology, I have used the different models such as sequence diagrams, and class diagrams.</w:t>
+      </w:r>
+    </w:p>
+    <w:p>
+      <w:pPr>
         <w:pStyle w:val="Heading2"/>
         <w:ind w:firstLine="720"/>
       </w:pPr>
-      <w:bookmarkStart w:id="3" w:name="_Toc410657625"/>
       <w:r>
         <w:t xml:space="preserve">1.3 </w:t>
       </w:r>
       <w:r>
         <w:t>Definitions, acronyms, and abbreviations.</w:t>
       </w:r>
-      <w:bookmarkEnd w:id="3"/>
+      <w:bookmarkEnd w:id="7"/>
     </w:p>
     <w:p>
       <w:pPr>
+        <w:ind w:left="720"/>
+      </w:pPr>
+      <w:bookmarkStart w:id="8" w:name="_Toc415574005"/>
+      <w:r>
+        <w:t xml:space="preserve">Following we will have the definitions. </w:t>
+      </w:r>
+      <w:proofErr w:type="gramStart"/>
+      <w:r>
+        <w:t>Acronyms and abbreviations that are used in this document.</w:t>
+      </w:r>
+      <w:proofErr w:type="gramEnd"/>
+    </w:p>
+    <w:p>
+      <w:pPr>
+        <w:pStyle w:val="Heading3"/>
+        <w:ind w:left="720"/>
+      </w:pPr>
+      <w:bookmarkStart w:id="9" w:name="_Toc416031506"/>
+      <w:bookmarkStart w:id="10" w:name="_Toc416035312"/>
+      <w:r>
+        <w:t>1.3.1 Definitions</w:t>
+      </w:r>
+      <w:bookmarkEnd w:id="9"/>
+      <w:bookmarkEnd w:id="10"/>
+    </w:p>
+    <w:p>
+      <w:pPr>
         <w:spacing w:before="120" w:after="120" w:line="240" w:lineRule="auto"/>
-        <w:ind w:left="792"/>
+        <w:ind w:left="1440"/>
+      </w:pPr>
+      <w:r>
+        <w:rPr>
+          <w:b/>
+        </w:rPr>
+        <w:t>Single-page application (SPA):</w:t>
+      </w:r>
+      <w:r>
+        <w:t xml:space="preserve"> is a web application or web site that fits on a single web page with the goal of providing a more fluid user experience akin to a desktop application.</w:t>
+      </w:r>
+    </w:p>
+    <w:p>
+      <w:pPr>
+        <w:spacing w:before="120" w:after="120" w:line="240" w:lineRule="auto"/>
+        <w:ind w:left="1440"/>
+      </w:pPr>
+      <w:r>
+        <w:rPr>
+          <w:b/>
+        </w:rPr>
+        <w:t>Platform independent framework:</w:t>
+      </w:r>
+      <w:r>
+        <w:t xml:space="preserve"> is a framework that allows programmers to create one application that can be seen over different platforms.</w:t>
+      </w:r>
+    </w:p>
+    <w:p>
+      <w:pPr>
+        <w:spacing w:before="120" w:after="120" w:line="240" w:lineRule="auto"/>
+        <w:ind w:left="1440"/>
+      </w:pPr>
+      <w:r>
+        <w:rPr>
+          <w:b/>
+        </w:rPr>
+        <w:lastRenderedPageBreak/>
+        <w:t>Native system:</w:t>
+      </w:r>
+      <w:r>
+        <w:t xml:space="preserve"> is a system that can only be seen in its own target devices, such as apple devices or android devices.</w:t>
+      </w:r>
+    </w:p>
+    <w:p>
+      <w:pPr>
+        <w:spacing w:before="120" w:after="120" w:line="240" w:lineRule="auto"/>
+        <w:ind w:left="1440"/>
+      </w:pPr>
+      <w:r>
+        <w:rPr>
+          <w:b/>
+        </w:rPr>
+        <w:t>Administrator:</w:t>
+      </w:r>
+      <w:r>
+        <w:t xml:space="preserve"> </w:t>
+      </w:r>
+      <w:r>
+        <w:t>Registered user with credentials. User has elevated privileges and can give access to other users.</w:t>
+      </w:r>
+    </w:p>
+    <w:p>
+      <w:pPr>
+        <w:spacing w:before="120" w:after="120" w:line="240" w:lineRule="auto"/>
+        <w:ind w:left="1440"/>
+      </w:pPr>
+      <w:r>
+        <w:rPr>
+          <w:b/>
+        </w:rPr>
+        <w:t xml:space="preserve">User: </w:t>
+      </w:r>
+      <w:r>
+        <w:t>Any general person who uses the system</w:t>
+      </w:r>
+    </w:p>
+    <w:p>
+      <w:pPr>
+        <w:pStyle w:val="Heading3"/>
+        <w:ind w:left="720"/>
+      </w:pPr>
+      <w:bookmarkStart w:id="11" w:name="_Toc416031507"/>
+      <w:bookmarkStart w:id="12" w:name="_Toc416035313"/>
+      <w:r>
+        <w:t xml:space="preserve">1.3.2 Acronyms and </w:t>
+      </w:r>
+      <w:bookmarkEnd w:id="11"/>
+      <w:r>
+        <w:t>abbreviations</w:t>
+      </w:r>
+      <w:bookmarkEnd w:id="12"/>
+    </w:p>
+    <w:p>
+      <w:pPr>
+        <w:spacing w:before="120" w:after="120" w:line="240" w:lineRule="auto"/>
+        <w:ind w:left="1440"/>
+      </w:pPr>
+      <w:r>
+        <w:rPr>
+          <w:b/>
+        </w:rPr>
+        <w:t>Admin</w:t>
+      </w:r>
+      <w:r>
+        <w:rPr>
+          <w:b/>
+        </w:rPr>
+        <w:t xml:space="preserve">: </w:t>
+      </w:r>
+      <w:r>
+        <w:t>Administrator</w:t>
+      </w:r>
+    </w:p>
+    <w:p>
+      <w:pPr>
+        <w:spacing w:before="120" w:after="120" w:line="240" w:lineRule="auto"/>
+        <w:ind w:left="1440"/>
+      </w:pPr>
+      <w:proofErr w:type="gramStart"/>
+      <w:r>
+        <w:rPr>
+          <w:b/>
+        </w:rPr>
+        <w:t>CSS :</w:t>
+      </w:r>
+      <w:proofErr w:type="gramEnd"/>
+      <w:r>
+        <w:t xml:space="preserve"> Cascading CIS </w:t>
+      </w:r>
+      <w:r>
+        <w:t xml:space="preserve"> </w:t>
+      </w:r>
+      <w:r>
+        <w:t>Style Sheets</w:t>
+      </w:r>
+    </w:p>
+    <w:p>
+      <w:pPr>
+        <w:spacing w:before="120" w:after="120" w:line="240" w:lineRule="auto"/>
+        <w:ind w:left="1440"/>
+      </w:pPr>
+      <w:r>
+        <w:rPr>
+          <w:b/>
+        </w:rPr>
+        <w:t>DB:</w:t>
+      </w:r>
+      <w:r>
+        <w:t xml:space="preserve"> Database</w:t>
+      </w:r>
+    </w:p>
+    <w:p>
+      <w:pPr>
+        <w:spacing w:before="120" w:after="120" w:line="240" w:lineRule="auto"/>
+        <w:ind w:left="1440"/>
+      </w:pPr>
+      <w:r>
+        <w:rPr>
+          <w:b/>
+        </w:rPr>
+        <w:t>FIU:</w:t>
+      </w:r>
+      <w:r>
+        <w:t xml:space="preserve"> Florida International University</w:t>
+      </w:r>
+    </w:p>
+    <w:p>
+      <w:pPr>
+        <w:spacing w:before="120" w:after="120" w:line="240" w:lineRule="auto"/>
+        <w:ind w:left="1440"/>
+      </w:pPr>
+      <w:r>
+        <w:rPr>
+          <w:b/>
+        </w:rPr>
+        <w:t>GUI:</w:t>
+      </w:r>
+      <w:r>
+        <w:t xml:space="preserve"> Graphical User Interface</w:t>
+      </w:r>
+    </w:p>
+    <w:p>
+      <w:pPr>
+        <w:spacing w:before="120" w:after="120" w:line="240" w:lineRule="auto"/>
+        <w:ind w:left="1440"/>
       </w:pPr>
       <w:r>
         <w:rPr>
@@ -2260,62 +2809,52 @@
         <w:t>HTML:</w:t>
       </w:r>
       <w:r>
-        <w:t xml:space="preserve"> </w:t>
-      </w:r>
-      <w:r>
-        <w:t>Hypertext Markup Language, a standardized system for tagging text files to achieve font, color, graphic, and hyperlink effects on World Wide Web pages.</w:t>
+        <w:t xml:space="preserve"> Hypertext Markup Language</w:t>
       </w:r>
     </w:p>
     <w:p>
       <w:pPr>
         <w:spacing w:before="120" w:after="120" w:line="240" w:lineRule="auto"/>
-        <w:ind w:left="792"/>
+        <w:ind w:left="1440"/>
       </w:pPr>
       <w:r>
         <w:rPr>
           <w:b/>
         </w:rPr>
-        <w:t>AJAX:</w:t>
-      </w:r>
-      <w:r>
-        <w:t xml:space="preserve"> </w:t>
-      </w:r>
-      <w:r>
-        <w:t>Ajax (also AJAX; /ˈ</w:t>
-      </w:r>
-      <w:proofErr w:type="spellStart"/>
-      <w:r>
-        <w:t>eɪdʒæks</w:t>
-      </w:r>
-      <w:proofErr w:type="spellEnd"/>
-      <w:r>
-        <w:t>/; short for asynchronous JavaScript and XML) is a group of interrelated Web development techniques used on the client-side to create asynchronous Web applications.</w:t>
+        <w:t xml:space="preserve">JS: </w:t>
+      </w:r>
+      <w:r>
+        <w:t>JavaScript</w:t>
       </w:r>
     </w:p>
     <w:p>
       <w:pPr>
         <w:spacing w:before="120" w:after="120" w:line="240" w:lineRule="auto"/>
-        <w:ind w:left="792"/>
-      </w:pPr>
-      <w:proofErr w:type="spellStart"/>
+        <w:ind w:left="1440"/>
+      </w:pPr>
       <w:r>
         <w:rPr>
           <w:b/>
         </w:rPr>
-        <w:t>Javascript</w:t>
-      </w:r>
-      <w:proofErr w:type="spellEnd"/>
+        <w:t xml:space="preserve">MVC: </w:t>
+      </w:r>
+      <w:r>
+        <w:t>Model View Controller</w:t>
+      </w:r>
+    </w:p>
+    <w:p>
+      <w:pPr>
+        <w:spacing w:before="120" w:after="120" w:line="240" w:lineRule="auto"/>
+        <w:ind w:left="1440"/>
+      </w:pPr>
       <w:r>
         <w:rPr>
           <w:b/>
         </w:rPr>
-        <w:t>:</w:t>
-      </w:r>
-      <w:r>
-        <w:t xml:space="preserve"> </w:t>
-      </w:r>
-      <w:r>
-        <w:t>an object-oriented computer programming language commonly used to create interactive effects within web browsers.</w:t>
+        <w:t>PHP:</w:t>
+      </w:r>
+      <w:r>
+        <w:t xml:space="preserve"> PHP: Hypertext Preprocessor</w:t>
       </w:r>
     </w:p>
     <w:p>
@@ -2323,14 +2862,13 @@
         <w:pStyle w:val="Heading2"/>
         <w:ind w:firstLine="720"/>
       </w:pPr>
-      <w:bookmarkStart w:id="4" w:name="_Toc410657626"/>
       <w:r>
         <w:t xml:space="preserve">1.4 </w:t>
       </w:r>
       <w:r>
         <w:t>Overview of document</w:t>
       </w:r>
-      <w:bookmarkEnd w:id="4"/>
+      <w:bookmarkEnd w:id="8"/>
       <w:r>
         <w:t xml:space="preserve"> </w:t>
       </w:r>
@@ -2340,8 +2878,31 @@
         <w:ind w:left="720"/>
       </w:pPr>
       <w:r>
-        <w:t>The following document is organized in system design and detail design. In system design, or section 2, we will talk about…., while in detail design we will talk about …</w:t>
-      </w:r>
+        <w:t>This document contains information about the</w:t>
+      </w:r>
+      <w:r>
+        <w:t xml:space="preserve"> design of the entire project</w:t>
+      </w:r>
+      <w:r>
+        <w:t xml:space="preserve">. The </w:t>
+      </w:r>
+      <w:r>
+        <w:t>following</w:t>
+      </w:r>
+      <w:r>
+        <w:t xml:space="preserve"> chapters on thi</w:t>
+      </w:r>
+      <w:r>
+        <w:t>s document are</w:t>
+      </w:r>
+      <w:r>
+        <w:t xml:space="preserve"> System Design, and Detail Design. The system design chapter provides information about the system decomposition, hardware and software mapping, persistent data management, and security/privacy. Furthermore, the detail design document has data about the static and dynamic models, and code specification.  In addition, this document also contains glossary, appendix, and references.</w:t>
+      </w:r>
+    </w:p>
+    <w:p>
+      <w:pPr>
+        <w:ind w:left="720"/>
+      </w:pPr>
       <w:r>
         <w:br w:type="page"/>
       </w:r>
@@ -2354,60 +2915,62 @@
           <w:numId w:val="9"/>
         </w:numPr>
       </w:pPr>
-      <w:bookmarkStart w:id="5" w:name="_Toc410657627"/>
+      <w:bookmarkStart w:id="13" w:name="_Toc415574006"/>
       <w:r>
         <w:lastRenderedPageBreak/>
-        <w:t>System Design (i.e., overall system design)</w:t>
-      </w:r>
-      <w:bookmarkEnd w:id="5"/>
-      <w:r>
-        <w:t xml:space="preserve"> </w:t>
-      </w:r>
+        <w:t>System Design</w:t>
+      </w:r>
+      <w:bookmarkEnd w:id="13"/>
     </w:p>
     <w:p>
       <w:pPr>
+        <w:pStyle w:val="ListParagraph"/>
+      </w:pPr>
+    </w:p>
+    <w:p>
+      <w:pPr>
+        <w:pStyle w:val="ListParagraph"/>
+        <w:spacing w:line="360" w:lineRule="auto"/>
+      </w:pPr>
+      <w:r>
+        <w:t xml:space="preserve">This chapter gives a high level description of the system design for the </w:t>
+      </w:r>
+      <w:r>
+        <w:t>Designer Drug Database</w:t>
+      </w:r>
+      <w:r>
+        <w:t xml:space="preserve"> System. It starts by giving and overview of the system by describing the architectures used for this project. Then it explains how the system is decomposed in the different subsystems. Furthermore, it describes how hardware and software are mapped.  It also addresses how data is management occurs. Finally, it explains how security and privacy is implemented.</w:t>
+      </w:r>
+    </w:p>
+    <w:p>
+      <w:pPr>
         <w:spacing w:before="120" w:after="120"/>
         <w:ind w:left="720"/>
       </w:pPr>
-      <w:r>
-        <w:t xml:space="preserve">The system decomposition </w:t>
-      </w:r>
-      <w:r>
-        <w:t>decomposes into two subsystems, user</w:t>
-      </w:r>
-      <w:r>
-        <w:t xml:space="preserve"> components and compound components. Both of </w:t>
-      </w:r>
-      <w:r>
-        <w:t>these</w:t>
-      </w:r>
-      <w:r>
-        <w:t xml:space="preserve"> two components will access </w:t>
-      </w:r>
-      <w:r>
-        <w:t xml:space="preserve">a storage component that in term accesses the database. </w:t>
-      </w:r>
     </w:p>
     <w:p>
       <w:pPr>
-        <w:spacing w:before="120" w:after="120"/>
-        <w:ind w:left="720"/>
-      </w:pPr>
-    </w:p>
-    <w:p>
-      <w:pPr>
         <w:pStyle w:val="Heading2"/>
         <w:ind w:left="720"/>
       </w:pPr>
-      <w:bookmarkStart w:id="6" w:name="_Toc410657628"/>
-      <w:r>
+      <w:bookmarkStart w:id="14" w:name="_Toc415574007"/>
+      <w:r>
+        <w:rPr>
+          <w:highlight w:val="green"/>
+        </w:rPr>
         <w:lastRenderedPageBreak/>
         <w:t xml:space="preserve">2.1 </w:t>
       </w:r>
       <w:r>
-        <w:t>Overview – high-level description of the system design (architecture) e.g., provides a package diagram showing the major subsystems and briefly describes each subsystem.  Relate the system decomposition to the requirements of the system. Use at least two (2) architectural patterns.</w:t>
-      </w:r>
-      <w:bookmarkEnd w:id="6"/>
+        <w:rPr>
+          <w:highlight w:val="green"/>
+        </w:rPr>
+        <w:t>Overview</w:t>
+      </w:r>
+      <w:r>
+        <w:t xml:space="preserve"> </w:t>
+      </w:r>
+      <w:bookmarkEnd w:id="14"/>
     </w:p>
     <w:p>
       <w:pPr>
@@ -2420,7 +2983,7 @@
           <w:noProof/>
         </w:rPr>
         <w:drawing>
-          <wp:inline distT="0" distB="0" distL="0" distR="0" wp14:anchorId="6D9DB28A" wp14:editId="55D75975">
+          <wp:inline distT="0" distB="0" distL="0" distR="0" wp14:anchorId="7D95200F" wp14:editId="5CFBE5A5">
             <wp:extent cx="4781550" cy="5905500"/>
             <wp:effectExtent l="0" t="0" r="0" b="0"/>
             <wp:docPr id="2050" name="Picture 2" descr="C:\xampp\htdocs\DesignerDrugsDatabase\Documents\4 Tier architecture.png"/>
@@ -2522,7 +3085,6 @@
         <w:jc w:val="both"/>
       </w:pPr>
       <w:r>
-        <w:lastRenderedPageBreak/>
         <w:t xml:space="preserve">-  Data Layer. On the </w:t>
       </w:r>
     </w:p>
@@ -2539,7 +3101,11 @@
         <w:t xml:space="preserve">template, made with HTML. This template can be modified using JavaScript, css and other technologies. The </w:t>
       </w:r>
       <w:r>
-        <w:t>Presentation layer consist of the controllers, view and view-models, which represents the business logic on the client. The business logic on the web server is in charge of the authentication and the data layer is in charge of the data.</w:t>
+        <w:t xml:space="preserve">Presentation layer consist of the controllers, view and view-models, which represents the business logic on the client. The </w:t>
+      </w:r>
+      <w:r>
+        <w:lastRenderedPageBreak/>
+        <w:t>business logic on the web server is in charge of the authentication and the data layer is in charge of the data.</w:t>
       </w:r>
     </w:p>
     <w:p>
@@ -2554,14 +3120,20 @@
         <w:pStyle w:val="Heading2"/>
         <w:ind w:left="720"/>
       </w:pPr>
-      <w:bookmarkStart w:id="7" w:name="_Toc410657629"/>
-      <w:r>
+      <w:bookmarkStart w:id="15" w:name="_Toc415574008"/>
+      <w:r>
+        <w:rPr>
+          <w:highlight w:val="green"/>
+        </w:rPr>
         <w:t xml:space="preserve">2.2 </w:t>
       </w:r>
       <w:r>
+        <w:rPr>
+          <w:highlight w:val="green"/>
+        </w:rPr>
         <w:t>Subsystem Decomposition – provide a detailed description for each of the major subsystems. Identify the requirements associated with each subsystem.</w:t>
       </w:r>
-      <w:bookmarkEnd w:id="7"/>
+      <w:bookmarkEnd w:id="15"/>
       <w:r>
         <w:t xml:space="preserve">  </w:t>
       </w:r>
@@ -2575,7 +3147,7 @@
           <w:noProof/>
         </w:rPr>
         <w:drawing>
-          <wp:inline distT="0" distB="0" distL="0" distR="0" wp14:anchorId="13998052" wp14:editId="02DC946C">
+          <wp:inline distT="0" distB="0" distL="0" distR="0" wp14:anchorId="46A5D112" wp14:editId="6252691E">
             <wp:extent cx="3140557" cy="2867025"/>
             <wp:effectExtent l="0" t="0" r="3175" b="0"/>
             <wp:docPr id="7170" name="Picture 2"/>
@@ -2657,18 +3229,27 @@
         <w:pStyle w:val="Heading2"/>
         <w:ind w:left="720"/>
       </w:pPr>
-      <w:bookmarkStart w:id="8" w:name="_Toc410657630"/>
-      <w:r>
+      <w:bookmarkStart w:id="16" w:name="_Toc415574009"/>
+      <w:r>
+        <w:rPr>
+          <w:highlight w:val="green"/>
+        </w:rPr>
         <w:t xml:space="preserve">2.3 </w:t>
       </w:r>
       <w:r>
+        <w:rPr>
+          <w:highlight w:val="green"/>
+        </w:rPr>
         <w:t xml:space="preserve">Hardware and Software Mapping – map subsystems to h/w and s/w.  The h/w and s/w are for the systems to be implemented.  </w:t>
       </w:r>
       <w:proofErr w:type="gramStart"/>
       <w:r>
+        <w:rPr>
+          <w:highlight w:val="green"/>
+        </w:rPr>
         <w:t>May include a deployment diagram showing the associations between the subsystems and hardware.</w:t>
       </w:r>
-      <w:bookmarkEnd w:id="8"/>
+      <w:bookmarkEnd w:id="16"/>
       <w:proofErr w:type="gramEnd"/>
     </w:p>
     <w:p>
@@ -2678,11 +3259,7 @@
         <w:jc w:val="both"/>
       </w:pPr>
       <w:r>
-        <w:t xml:space="preserve">The hardware and software mapping as the following figure shows, consist of two hardware devices and all the software running on them. On the device that is accessing the single page </w:t>
-      </w:r>
-      <w:r>
-        <w:lastRenderedPageBreak/>
-        <w:t xml:space="preserve">application the app is fun and any data request is sent to the webserver, who responds with data, then the requested device process the information and display it. </w:t>
+        <w:t xml:space="preserve">The hardware and software mapping as the following figure shows, consist of two hardware devices and all the software running on them. On the device that is accessing the single page application the app is fun and any data request is sent to the webserver, who responds with data, then the requested device process the information and display it. </w:t>
       </w:r>
     </w:p>
     <w:p>
@@ -2695,8 +3272,9 @@
         <w:rPr>
           <w:noProof/>
         </w:rPr>
+        <w:lastRenderedPageBreak/>
         <w:drawing>
-          <wp:inline distT="0" distB="0" distL="0" distR="0">
+          <wp:inline distT="0" distB="0" distL="0" distR="0" wp14:anchorId="0E978BFA" wp14:editId="66E1B4C2">
             <wp:extent cx="3771900" cy="3357482"/>
             <wp:effectExtent l="0" t="0" r="0" b="0"/>
             <wp:docPr id="1" name="Picture 1" descr="C:\xampp\htdocs\DesignerDrugsDatabase\Documents\deployment diagram.jpg"/>
@@ -2750,14 +3328,20 @@
         <w:pStyle w:val="Heading2"/>
         <w:ind w:left="720"/>
       </w:pPr>
-      <w:bookmarkStart w:id="9" w:name="_Toc410657631"/>
-      <w:r>
+      <w:bookmarkStart w:id="17" w:name="_Toc415574010"/>
+      <w:r>
+        <w:rPr>
+          <w:highlight w:val="green"/>
+        </w:rPr>
         <w:t xml:space="preserve">2.4 </w:t>
       </w:r>
       <w:r>
+        <w:rPr>
+          <w:highlight w:val="green"/>
+        </w:rPr>
         <w:t>Persistent Data Management – identify data that needs to be stored and the structure of the data.  Use a data dictionary to represent the initial data extracted from the use cases.</w:t>
       </w:r>
-      <w:bookmarkEnd w:id="9"/>
+      <w:bookmarkEnd w:id="17"/>
     </w:p>
     <w:p>
       <w:pPr>
@@ -2783,59 +3367,6 @@
         <w:ind w:left="792"/>
         <w:jc w:val="both"/>
       </w:pPr>
-      <w:r>
-        <w:rPr>
-          <w:noProof/>
-        </w:rPr>
-        <w:drawing>
-          <wp:inline distT="0" distB="0" distL="0" distR="0">
-            <wp:extent cx="5932805" cy="2998470"/>
-            <wp:effectExtent l="0" t="0" r="0" b="0"/>
-            <wp:docPr id="4" name="Picture 4" descr="C:\xampp\htdocs\DesignerDrugsDatabase\Documents\ERdiagram.png"/>
-            <wp:cNvGraphicFramePr>
-              <a:graphicFrameLocks xmlns:a="http://schemas.openxmlformats.org/drawingml/2006/main" noChangeAspect="1"/>
-            </wp:cNvGraphicFramePr>
-            <a:graphic xmlns:a="http://schemas.openxmlformats.org/drawingml/2006/main">
-              <a:graphicData uri="http://schemas.openxmlformats.org/drawingml/2006/picture">
-                <pic:pic xmlns:pic="http://schemas.openxmlformats.org/drawingml/2006/picture">
-                  <pic:nvPicPr>
-                    <pic:cNvPr id="0" name="Picture 1" descr="C:\xampp\htdocs\DesignerDrugsDatabase\Documents\ERdiagram.png"/>
-                    <pic:cNvPicPr>
-                      <a:picLocks noChangeAspect="1" noChangeArrowheads="1"/>
-                    </pic:cNvPicPr>
-                  </pic:nvPicPr>
-                  <pic:blipFill>
-                    <a:blip r:embed="rId13">
-                      <a:extLst>
-                        <a:ext uri="{28A0092B-C50C-407E-A947-70E740481C1C}">
-                          <a14:useLocalDpi xmlns:a14="http://schemas.microsoft.com/office/drawing/2010/main" val="0"/>
-                        </a:ext>
-                      </a:extLst>
-                    </a:blip>
-                    <a:srcRect/>
-                    <a:stretch>
-                      <a:fillRect/>
-                    </a:stretch>
-                  </pic:blipFill>
-                  <pic:spPr bwMode="auto">
-                    <a:xfrm>
-                      <a:off x="0" y="0"/>
-                      <a:ext cx="5932805" cy="2998470"/>
-                    </a:xfrm>
-                    <a:prstGeom prst="rect">
-                      <a:avLst/>
-                    </a:prstGeom>
-                    <a:noFill/>
-                    <a:ln>
-                      <a:noFill/>
-                    </a:ln>
-                  </pic:spPr>
-                </pic:pic>
-              </a:graphicData>
-            </a:graphic>
-          </wp:inline>
-        </w:drawing>
-      </w:r>
     </w:p>
     <w:p>
       <w:pPr>
@@ -2846,56 +3377,9 @@
       <w:r>
         <w:rPr>
           <w:noProof/>
+          <w:highlight w:val="yellow"/>
         </w:rPr>
-        <w:lastRenderedPageBreak/>
-        <w:drawing>
-          <wp:inline distT="0" distB="0" distL="0" distR="0">
-            <wp:extent cx="5943600" cy="2705100"/>
-            <wp:effectExtent l="0" t="0" r="0" b="0"/>
-            <wp:docPr id="3" name="Picture 3" descr="C:\xampp\htdocs\DesignerDrugsDatabase\Documents\Persistant data managment.jpg"/>
-            <wp:cNvGraphicFramePr>
-              <a:graphicFrameLocks xmlns:a="http://schemas.openxmlformats.org/drawingml/2006/main" noChangeAspect="1"/>
-            </wp:cNvGraphicFramePr>
-            <a:graphic xmlns:a="http://schemas.openxmlformats.org/drawingml/2006/main">
-              <a:graphicData uri="http://schemas.openxmlformats.org/drawingml/2006/picture">
-                <pic:pic xmlns:pic="http://schemas.openxmlformats.org/drawingml/2006/picture">
-                  <pic:nvPicPr>
-                    <pic:cNvPr id="0" name="Picture 3" descr="C:\xampp\htdocs\DesignerDrugsDatabase\Documents\Persistant data managment.jpg"/>
-                    <pic:cNvPicPr>
-                      <a:picLocks noChangeAspect="1" noChangeArrowheads="1"/>
-                    </pic:cNvPicPr>
-                  </pic:nvPicPr>
-                  <pic:blipFill>
-                    <a:blip r:embed="rId14">
-                      <a:extLst>
-                        <a:ext uri="{28A0092B-C50C-407E-A947-70E740481C1C}">
-                          <a14:useLocalDpi xmlns:a14="http://schemas.microsoft.com/office/drawing/2010/main" val="0"/>
-                        </a:ext>
-                      </a:extLst>
-                    </a:blip>
-                    <a:srcRect/>
-                    <a:stretch>
-                      <a:fillRect/>
-                    </a:stretch>
-                  </pic:blipFill>
-                  <pic:spPr bwMode="auto">
-                    <a:xfrm>
-                      <a:off x="0" y="0"/>
-                      <a:ext cx="5943600" cy="2705100"/>
-                    </a:xfrm>
-                    <a:prstGeom prst="rect">
-                      <a:avLst/>
-                    </a:prstGeom>
-                    <a:noFill/>
-                    <a:ln>
-                      <a:noFill/>
-                    </a:ln>
-                  </pic:spPr>
-                </pic:pic>
-              </a:graphicData>
-            </a:graphic>
-          </wp:inline>
-        </w:drawing>
+        <w:t>What?</w:t>
       </w:r>
     </w:p>
     <w:p>
@@ -2903,14 +3387,20 @@
         <w:pStyle w:val="Heading2"/>
         <w:ind w:left="720"/>
       </w:pPr>
-      <w:bookmarkStart w:id="10" w:name="_Toc410657632"/>
-      <w:r>
+      <w:bookmarkStart w:id="18" w:name="_Toc415574011"/>
+      <w:r>
+        <w:rPr>
+          <w:highlight w:val="green"/>
+        </w:rPr>
         <w:t xml:space="preserve">2.5 </w:t>
       </w:r>
       <w:r>
+        <w:rPr>
+          <w:highlight w:val="green"/>
+        </w:rPr>
         <w:t>Security/Privacy – describe user authentication processes, encryption of data, and use of firewalls or security servers.</w:t>
       </w:r>
-      <w:bookmarkEnd w:id="10"/>
+      <w:bookmarkEnd w:id="18"/>
     </w:p>
     <w:p>
       <w:pPr>
@@ -2956,13 +3446,19 @@
           <w:ilvl w:val="0"/>
           <w:numId w:val="9"/>
         </w:numPr>
-      </w:pPr>
-      <w:bookmarkStart w:id="11" w:name="_Toc410657633"/>
-      <w:r>
+        <w:rPr>
+          <w:highlight w:val="green"/>
+        </w:rPr>
+      </w:pPr>
+      <w:bookmarkStart w:id="19" w:name="_Toc415574012"/>
+      <w:r>
+        <w:rPr>
+          <w:highlight w:val="green"/>
+        </w:rPr>
         <w:lastRenderedPageBreak/>
         <w:t>Detailed Design</w:t>
       </w:r>
-      <w:bookmarkEnd w:id="11"/>
+      <w:bookmarkEnd w:id="19"/>
     </w:p>
     <w:p>
       <w:pPr>
@@ -2970,7 +3466,13 @@
         <w:ind w:left="792"/>
       </w:pPr>
       <w:r>
-        <w:t xml:space="preserve">The detail design </w:t>
+        <w:rPr>
+          <w:highlight w:val="yellow"/>
+        </w:rPr>
+        <w:t>The detail design</w:t>
+      </w:r>
+      <w:r>
+        <w:t xml:space="preserve"> </w:t>
       </w:r>
     </w:p>
     <w:p>
@@ -2978,14 +3480,14 @@
         <w:pStyle w:val="Heading2"/>
         <w:ind w:left="720"/>
       </w:pPr>
-      <w:bookmarkStart w:id="12" w:name="_Toc410657634"/>
+      <w:bookmarkStart w:id="20" w:name="_Toc415574013"/>
       <w:r>
         <w:t xml:space="preserve">3.1 </w:t>
       </w:r>
       <w:r>
         <w:t>Overview – briefly describe the behavior and structure of each subsystem.</w:t>
       </w:r>
-      <w:bookmarkEnd w:id="12"/>
+      <w:bookmarkEnd w:id="20"/>
       <w:r>
         <w:t xml:space="preserve">   </w:t>
       </w:r>
@@ -2996,7 +3498,6 @@
         <w:ind w:left="792"/>
         <w:jc w:val="both"/>
       </w:pPr>
-      <w:bookmarkStart w:id="13" w:name="_Toc410657635"/>
       <w:r>
         <w:t>The user component will do all user operations. A user can be added, deleted, and modified. All this is possible given that the user has the appropriate permission. Moreover, the user component must handle request of name, email, and any other data storage in the user table and related tables.</w:t>
       </w:r>
@@ -3016,13 +3517,14 @@
         <w:pStyle w:val="Heading2"/>
         <w:ind w:left="720"/>
       </w:pPr>
+      <w:bookmarkStart w:id="21" w:name="_Toc415574014"/>
       <w:r>
         <w:t xml:space="preserve">3.2 </w:t>
       </w:r>
       <w:r>
         <w:t>Static model – detailed description of the structure for each subsystem.  May include detailed class diagrams.  Place diagrams (e.g., minimal class diagram, detailed class diagram per subsystem) inline.  Use at least four (4) design patterns.</w:t>
       </w:r>
-      <w:bookmarkEnd w:id="13"/>
+      <w:bookmarkEnd w:id="21"/>
     </w:p>
     <w:p>
       <w:pPr>
@@ -3032,13 +3534,19 @@
       <w:r>
         <w:t xml:space="preserve"> </w:t>
       </w:r>
+      <w:r>
+        <w:rPr>
+          <w:highlight w:val="yellow"/>
+        </w:rPr>
+        <w:t>What?</w:t>
+      </w:r>
     </w:p>
     <w:p>
       <w:pPr>
         <w:pStyle w:val="Heading2"/>
         <w:ind w:left="720"/>
       </w:pPr>
-      <w:bookmarkStart w:id="14" w:name="_Toc410657636"/>
+      <w:bookmarkStart w:id="22" w:name="_Toc415574015"/>
       <w:r>
         <w:t xml:space="preserve">3.3 </w:t>
       </w:r>
@@ -3054,7 +3562,7 @@
       <w:r>
         <w:t xml:space="preserve"> used in the problem solution.  Refinement of the sequence diagram from the analysis model.  Place diagrams inline.</w:t>
       </w:r>
-      <w:bookmarkEnd w:id="14"/>
+      <w:bookmarkEnd w:id="22"/>
     </w:p>
     <w:p>
       <w:pPr>
@@ -3062,6 +3570,12 @@
         <w:ind w:left="792"/>
       </w:pPr>
       <w:r>
+        <w:rPr>
+          <w:highlight w:val="yellow"/>
+        </w:rPr>
+        <w:t>What?</w:t>
+      </w:r>
+      <w:r>
         <w:t xml:space="preserve"> </w:t>
       </w:r>
     </w:p>
@@ -3070,19 +3584,25 @@
         <w:pStyle w:val="Heading2"/>
         <w:ind w:left="720"/>
       </w:pPr>
-      <w:bookmarkStart w:id="15" w:name="_Toc410657637"/>
+      <w:bookmarkStart w:id="23" w:name="_Toc415574016"/>
       <w:r>
         <w:t xml:space="preserve">3.4 </w:t>
       </w:r>
       <w:r>
         <w:t>Code Specification - describe the class interfaces (attributes and method signatures) and constraint (invariants, pre-condition and post-conditions) for the main control object in each system.  Code should be in Appendix C.</w:t>
       </w:r>
-      <w:bookmarkEnd w:id="15"/>
+      <w:bookmarkEnd w:id="23"/>
     </w:p>
     <w:p>
       <w:r>
         <w:tab/>
         <w:t xml:space="preserve"> </w:t>
+      </w:r>
+      <w:r>
+        <w:rPr>
+          <w:highlight w:val="yellow"/>
+        </w:rPr>
+        <w:t>What?</w:t>
       </w:r>
       <w:r>
         <w:br w:type="page"/>
@@ -3096,106 +3616,268 @@
           <w:numId w:val="9"/>
         </w:numPr>
       </w:pPr>
-      <w:bookmarkStart w:id="16" w:name="_Toc410657638"/>
+      <w:bookmarkStart w:id="24" w:name="_Toc415574017"/>
       <w:r>
         <w:lastRenderedPageBreak/>
         <w:t>Glossary - define terms used in document, especially domain specific terms.</w:t>
       </w:r>
-      <w:bookmarkEnd w:id="16"/>
+      <w:bookmarkEnd w:id="24"/>
     </w:p>
     <w:p>
-      <w:r>
-        <w:t xml:space="preserve"> </w:t>
-      </w:r>
+      <w:pPr>
+        <w:rPr>
+          <w:rFonts w:asciiTheme="majorHAnsi" w:eastAsiaTheme="majorEastAsia" w:hAnsiTheme="majorHAnsi" w:cstheme="majorBidi"/>
+          <w:b/>
+          <w:bCs/>
+          <w:color w:val="365F91" w:themeColor="accent1" w:themeShade="BF"/>
+          <w:sz w:val="28"/>
+          <w:szCs w:val="28"/>
+        </w:rPr>
+      </w:pPr>
       <w:r>
         <w:br w:type="page"/>
       </w:r>
-      <w:bookmarkStart w:id="17" w:name="_Toc410657639"/>
+    </w:p>
+    <w:p>
+      <w:pPr>
+        <w:pStyle w:val="Heading1"/>
+        <w:numPr>
+          <w:ilvl w:val="0"/>
+          <w:numId w:val="9"/>
+        </w:numPr>
+      </w:pPr>
+      <w:bookmarkStart w:id="25" w:name="_Toc415574018"/>
       <w:r>
         <w:lastRenderedPageBreak/>
         <w:t>Appendix</w:t>
       </w:r>
-      <w:bookmarkEnd w:id="17"/>
+      <w:bookmarkEnd w:id="25"/>
     </w:p>
     <w:p>
       <w:pPr>
         <w:pStyle w:val="Heading2"/>
         <w:ind w:firstLine="360"/>
       </w:pPr>
-      <w:bookmarkStart w:id="18" w:name="_Toc410657640"/>
+      <w:bookmarkStart w:id="26" w:name="_Toc415574019"/>
       <w:r>
         <w:t xml:space="preserve">5.1 </w:t>
       </w:r>
       <w:r>
         <w:t>Appendix A - Use case diagram for use cases being implemented.</w:t>
       </w:r>
-      <w:bookmarkEnd w:id="18"/>
+      <w:bookmarkEnd w:id="26"/>
     </w:p>
+    <w:p/>
+    <w:tbl>
+      <w:tblPr>
+        <w:tblStyle w:val="TableGrid"/>
+        <w:tblW w:w="0" w:type="auto"/>
+        <w:tblInd w:w="792" w:type="dxa"/>
+        <w:tblLook w:val="04A0" w:firstRow="1" w:lastRow="0" w:firstColumn="1" w:lastColumn="0" w:noHBand="0" w:noVBand="1"/>
+      </w:tblPr>
+      <w:tblGrid>
+        <w:gridCol w:w="8784"/>
+      </w:tblGrid>
+      <w:tr>
+        <w:tc>
+          <w:tcPr>
+            <w:tcW w:w="8784" w:type="dxa"/>
+          </w:tcPr>
+          <w:p>
+            <w:pPr>
+              <w:spacing w:before="120" w:after="120"/>
+            </w:pPr>
+            <w:r>
+              <w:t xml:space="preserve">Name: </w:t>
+            </w:r>
+            <w:proofErr w:type="spellStart"/>
+            <w:r>
+              <w:t>SearchForCompound</w:t>
+            </w:r>
+            <w:proofErr w:type="spellEnd"/>
+          </w:p>
+        </w:tc>
+      </w:tr>
+      <w:tr>
+        <w:tc>
+          <w:tcPr>
+            <w:tcW w:w="8784" w:type="dxa"/>
+          </w:tcPr>
+          <w:p>
+            <w:pPr>
+              <w:spacing w:before="120" w:after="120"/>
+            </w:pPr>
+            <w:r>
+              <w:t>Participating actor: any of the three actors in the system</w:t>
+            </w:r>
+          </w:p>
+        </w:tc>
+      </w:tr>
+      <w:tr>
+        <w:tc>
+          <w:tcPr>
+            <w:tcW w:w="8784" w:type="dxa"/>
+          </w:tcPr>
+          <w:p>
+            <w:pPr>
+              <w:spacing w:before="120" w:after="120"/>
+            </w:pPr>
+            <w:r>
+              <w:t xml:space="preserve">Entry condition: </w:t>
+            </w:r>
+          </w:p>
+          <w:p>
+            <w:pPr>
+              <w:pStyle w:val="ListParagraph"/>
+              <w:numPr>
+                <w:ilvl w:val="0"/>
+                <w:numId w:val="10"/>
+              </w:numPr>
+              <w:spacing w:before="120" w:after="120"/>
+            </w:pPr>
+            <w:r>
+              <w:t>User is in main page or home page</w:t>
+            </w:r>
+          </w:p>
+        </w:tc>
+      </w:tr>
+      <w:tr>
+        <w:tc>
+          <w:tcPr>
+            <w:tcW w:w="8784" w:type="dxa"/>
+          </w:tcPr>
+          <w:p>
+            <w:pPr>
+              <w:spacing w:before="120" w:after="120"/>
+            </w:pPr>
+            <w:r>
+              <w:t>Exit condition:</w:t>
+            </w:r>
+          </w:p>
+          <w:p>
+            <w:pPr>
+              <w:pStyle w:val="ListParagraph"/>
+              <w:numPr>
+                <w:ilvl w:val="0"/>
+                <w:numId w:val="10"/>
+              </w:numPr>
+              <w:spacing w:before="120" w:after="120"/>
+            </w:pPr>
+            <w:r>
+              <w:t>User found the data of the search compound</w:t>
+            </w:r>
+          </w:p>
+        </w:tc>
+      </w:tr>
+      <w:tr>
+        <w:tc>
+          <w:tcPr>
+            <w:tcW w:w="8784" w:type="dxa"/>
+          </w:tcPr>
+          <w:p>
+            <w:pPr>
+              <w:spacing w:before="120" w:after="120"/>
+            </w:pPr>
+            <w:r>
+              <w:t xml:space="preserve"> Event flow:</w:t>
+            </w:r>
+          </w:p>
+          <w:p>
+            <w:pPr>
+              <w:pStyle w:val="ListParagraph"/>
+              <w:numPr>
+                <w:ilvl w:val="0"/>
+                <w:numId w:val="11"/>
+              </w:numPr>
+              <w:spacing w:before="120" w:after="120"/>
+            </w:pPr>
+            <w:r>
+              <w:t>User click on the box where the search criteria is supposed to be entered</w:t>
+            </w:r>
+          </w:p>
+          <w:p>
+            <w:pPr>
+              <w:pStyle w:val="ListParagraph"/>
+              <w:numPr>
+                <w:ilvl w:val="0"/>
+                <w:numId w:val="11"/>
+              </w:numPr>
+              <w:spacing w:before="120" w:after="120"/>
+            </w:pPr>
+            <w:r>
+              <w:t>User enters criteria to search a compound, which could be the name of the formula of the compound.</w:t>
+            </w:r>
+          </w:p>
+          <w:p>
+            <w:pPr>
+              <w:pStyle w:val="ListParagraph"/>
+              <w:numPr>
+                <w:ilvl w:val="0"/>
+                <w:numId w:val="11"/>
+              </w:numPr>
+              <w:spacing w:before="120" w:after="120"/>
+            </w:pPr>
+            <w:r>
+              <w:t>User clicks the search button.</w:t>
+            </w:r>
+          </w:p>
+          <w:p>
+            <w:pPr>
+              <w:pStyle w:val="ListParagraph"/>
+              <w:numPr>
+                <w:ilvl w:val="0"/>
+                <w:numId w:val="11"/>
+              </w:numPr>
+              <w:spacing w:before="120" w:after="120"/>
+            </w:pPr>
+            <w:r>
+              <w:t>System search for the compound with search criteria</w:t>
+            </w:r>
+          </w:p>
+          <w:p>
+            <w:pPr>
+              <w:pStyle w:val="ListParagraph"/>
+              <w:numPr>
+                <w:ilvl w:val="0"/>
+                <w:numId w:val="11"/>
+              </w:numPr>
+              <w:spacing w:before="120" w:after="120"/>
+            </w:pPr>
+            <w:r>
+              <w:t>If search produced more than one result.</w:t>
+            </w:r>
+            <w:r>
+              <w:br/>
+              <w:t>-  User will get a window to pick the right compound, once it picks the right compound, it will go to the page with the data of the compound</w:t>
+            </w:r>
+            <w:r>
+              <w:br/>
+              <w:t>- Otherwise it will go to the page with the information of the compound.</w:t>
+            </w:r>
+          </w:p>
+        </w:tc>
+      </w:tr>
+      <w:tr>
+        <w:tc>
+          <w:tcPr>
+            <w:tcW w:w="8784" w:type="dxa"/>
+          </w:tcPr>
+          <w:p>
+            <w:pPr>
+              <w:spacing w:before="120" w:after="120"/>
+            </w:pPr>
+            <w:r>
+              <w:t xml:space="preserve">Alternative Exit condition: Compound is not found and user is prompted </w:t>
+            </w:r>
+          </w:p>
+        </w:tc>
+      </w:tr>
+    </w:tbl>
     <w:p>
       <w:pPr>
         <w:spacing w:before="120" w:after="120" w:line="240" w:lineRule="auto"/>
         <w:ind w:left="792"/>
       </w:pPr>
-      <w:r>
-        <w:rPr>
-          <w:noProof/>
-        </w:rPr>
-        <w:drawing>
-          <wp:inline distT="0" distB="0" distL="0" distR="0" wp14:anchorId="385D5E53" wp14:editId="70F8668C">
-            <wp:extent cx="5936615" cy="3207385"/>
-            <wp:effectExtent l="0" t="0" r="6985" b="0"/>
-            <wp:docPr id="5" name="Picture 5"/>
-            <wp:cNvGraphicFramePr>
-              <a:graphicFrameLocks xmlns:a="http://schemas.openxmlformats.org/drawingml/2006/main" noChangeAspect="1"/>
-            </wp:cNvGraphicFramePr>
-            <a:graphic xmlns:a="http://schemas.openxmlformats.org/drawingml/2006/main">
-              <a:graphicData uri="http://schemas.openxmlformats.org/drawingml/2006/picture">
-                <pic:pic xmlns:pic="http://schemas.openxmlformats.org/drawingml/2006/picture">
-                  <pic:nvPicPr>
-                    <pic:cNvPr id="0" name="Picture 1"/>
-                    <pic:cNvPicPr>
-                      <a:picLocks noChangeAspect="1" noChangeArrowheads="1"/>
-                    </pic:cNvPicPr>
-                  </pic:nvPicPr>
-                  <pic:blipFill>
-                    <a:blip r:embed="rId15">
-                      <a:extLst>
-                        <a:ext uri="{28A0092B-C50C-407E-A947-70E740481C1C}">
-                          <a14:useLocalDpi xmlns:a14="http://schemas.microsoft.com/office/drawing/2010/main" val="0"/>
-                        </a:ext>
-                      </a:extLst>
-                    </a:blip>
-                    <a:srcRect/>
-                    <a:stretch>
-                      <a:fillRect/>
-                    </a:stretch>
-                  </pic:blipFill>
-                  <pic:spPr bwMode="auto">
-                    <a:xfrm>
-                      <a:off x="0" y="0"/>
-                      <a:ext cx="5936615" cy="3207385"/>
-                    </a:xfrm>
-                    <a:prstGeom prst="rect">
-                      <a:avLst/>
-                    </a:prstGeom>
-                    <a:noFill/>
-                    <a:ln>
-                      <a:noFill/>
-                    </a:ln>
-                  </pic:spPr>
-                </pic:pic>
-              </a:graphicData>
-            </a:graphic>
-          </wp:inline>
-        </w:drawing>
-      </w:r>
-      <w:bookmarkStart w:id="19" w:name="_GoBack"/>
-      <w:bookmarkEnd w:id="19"/>
-    </w:p>
-    <w:p>
-      <w:r>
-        <w:br w:type="page"/>
-      </w:r>
     </w:p>
     <w:tbl>
       <w:tblPr>
@@ -3216,14 +3898,12 @@
             <w:pPr>
               <w:spacing w:before="120" w:after="120"/>
             </w:pPr>
-            <w:bookmarkStart w:id="20" w:name="_Toc410657641"/>
-            <w:r>
-              <w:lastRenderedPageBreak/>
+            <w:r>
               <w:t xml:space="preserve">Name: </w:t>
             </w:r>
             <w:proofErr w:type="spellStart"/>
             <w:r>
-              <w:t>SearchForCompound</w:t>
+              <w:t>DownloadCompoundClass</w:t>
             </w:r>
             <w:proofErr w:type="spellEnd"/>
           </w:p>
@@ -3295,7 +3975,7 @@
               <w:spacing w:before="120" w:after="120"/>
             </w:pPr>
             <w:r>
-              <w:t>User found the data of the search compound</w:t>
+              <w:t>User saved to his computer the desired data</w:t>
             </w:r>
           </w:p>
         </w:tc>
@@ -3318,217 +3998,6 @@
               <w:pStyle w:val="ListParagraph"/>
               <w:numPr>
                 <w:ilvl w:val="0"/>
-                <w:numId w:val="11"/>
-              </w:numPr>
-              <w:spacing w:before="120" w:after="120"/>
-            </w:pPr>
-            <w:r>
-              <w:t>User click on the box where the search criteria is supposed to be entered</w:t>
-            </w:r>
-          </w:p>
-          <w:p>
-            <w:pPr>
-              <w:pStyle w:val="ListParagraph"/>
-              <w:numPr>
-                <w:ilvl w:val="0"/>
-                <w:numId w:val="11"/>
-              </w:numPr>
-              <w:spacing w:before="120" w:after="120"/>
-            </w:pPr>
-            <w:r>
-              <w:t>User enters criteria to search a compound, which could be the name of the formula of the compound.</w:t>
-            </w:r>
-          </w:p>
-          <w:p>
-            <w:pPr>
-              <w:pStyle w:val="ListParagraph"/>
-              <w:numPr>
-                <w:ilvl w:val="0"/>
-                <w:numId w:val="11"/>
-              </w:numPr>
-              <w:spacing w:before="120" w:after="120"/>
-            </w:pPr>
-            <w:r>
-              <w:t>User clicks the search button.</w:t>
-            </w:r>
-          </w:p>
-          <w:p>
-            <w:pPr>
-              <w:pStyle w:val="ListParagraph"/>
-              <w:numPr>
-                <w:ilvl w:val="0"/>
-                <w:numId w:val="11"/>
-              </w:numPr>
-              <w:spacing w:before="120" w:after="120"/>
-            </w:pPr>
-            <w:r>
-              <w:t>System search for the compound with search criteria</w:t>
-            </w:r>
-          </w:p>
-          <w:p>
-            <w:pPr>
-              <w:pStyle w:val="ListParagraph"/>
-              <w:numPr>
-                <w:ilvl w:val="0"/>
-                <w:numId w:val="11"/>
-              </w:numPr>
-              <w:spacing w:before="120" w:after="120"/>
-            </w:pPr>
-            <w:r>
-              <w:t>If search produced more than one result.</w:t>
-            </w:r>
-            <w:r>
-              <w:br/>
-              <w:t>-  User will get a window to pick the right compound, once it picks the right compound, it will go to the page with the data of the compound</w:t>
-            </w:r>
-            <w:r>
-              <w:br/>
-              <w:t>- Otherwise it will go to the page with the information of the compound.</w:t>
-            </w:r>
-          </w:p>
-        </w:tc>
-      </w:tr>
-      <w:tr>
-        <w:tc>
-          <w:tcPr>
-            <w:tcW w:w="8784" w:type="dxa"/>
-          </w:tcPr>
-          <w:p>
-            <w:pPr>
-              <w:spacing w:before="120" w:after="120"/>
-            </w:pPr>
-            <w:r>
-              <w:t xml:space="preserve">Alternative Exit condition: Compound is not found and user is prompted </w:t>
-            </w:r>
-          </w:p>
-        </w:tc>
-      </w:tr>
-    </w:tbl>
-    <w:p>
-      <w:pPr>
-        <w:spacing w:before="120" w:after="120" w:line="240" w:lineRule="auto"/>
-        <w:ind w:left="792"/>
-      </w:pPr>
-    </w:p>
-    <w:tbl>
-      <w:tblPr>
-        <w:tblStyle w:val="TableGrid"/>
-        <w:tblW w:w="0" w:type="auto"/>
-        <w:tblInd w:w="792" w:type="dxa"/>
-        <w:tblLook w:val="04A0" w:firstRow="1" w:lastRow="0" w:firstColumn="1" w:lastColumn="0" w:noHBand="0" w:noVBand="1"/>
-      </w:tblPr>
-      <w:tblGrid>
-        <w:gridCol w:w="8784"/>
-      </w:tblGrid>
-      <w:tr>
-        <w:tc>
-          <w:tcPr>
-            <w:tcW w:w="8784" w:type="dxa"/>
-          </w:tcPr>
-          <w:p>
-            <w:pPr>
-              <w:spacing w:before="120" w:after="120"/>
-            </w:pPr>
-            <w:r>
-              <w:t xml:space="preserve">Name: </w:t>
-            </w:r>
-            <w:proofErr w:type="spellStart"/>
-            <w:r>
-              <w:t>DownloadCompoundClass</w:t>
-            </w:r>
-            <w:proofErr w:type="spellEnd"/>
-          </w:p>
-        </w:tc>
-      </w:tr>
-      <w:tr>
-        <w:tc>
-          <w:tcPr>
-            <w:tcW w:w="8784" w:type="dxa"/>
-          </w:tcPr>
-          <w:p>
-            <w:pPr>
-              <w:spacing w:before="120" w:after="120"/>
-            </w:pPr>
-            <w:r>
-              <w:t>Participating actor: any of the three actors in the system</w:t>
-            </w:r>
-          </w:p>
-        </w:tc>
-      </w:tr>
-      <w:tr>
-        <w:tc>
-          <w:tcPr>
-            <w:tcW w:w="8784" w:type="dxa"/>
-          </w:tcPr>
-          <w:p>
-            <w:pPr>
-              <w:spacing w:before="120" w:after="120"/>
-            </w:pPr>
-            <w:r>
-              <w:t xml:space="preserve">Entry condition: </w:t>
-            </w:r>
-          </w:p>
-          <w:p>
-            <w:pPr>
-              <w:pStyle w:val="ListParagraph"/>
-              <w:numPr>
-                <w:ilvl w:val="0"/>
-                <w:numId w:val="10"/>
-              </w:numPr>
-              <w:spacing w:before="120" w:after="120"/>
-            </w:pPr>
-            <w:r>
-              <w:t>User is in main page or home page</w:t>
-            </w:r>
-          </w:p>
-        </w:tc>
-      </w:tr>
-      <w:tr>
-        <w:tc>
-          <w:tcPr>
-            <w:tcW w:w="8784" w:type="dxa"/>
-          </w:tcPr>
-          <w:p>
-            <w:pPr>
-              <w:spacing w:before="120" w:after="120"/>
-            </w:pPr>
-            <w:r>
-              <w:t>Exit condition:</w:t>
-            </w:r>
-          </w:p>
-          <w:p>
-            <w:pPr>
-              <w:pStyle w:val="ListParagraph"/>
-              <w:numPr>
-                <w:ilvl w:val="0"/>
-                <w:numId w:val="10"/>
-              </w:numPr>
-              <w:spacing w:before="120" w:after="120"/>
-            </w:pPr>
-            <w:r>
-              <w:t>User saved to his computer the desired data</w:t>
-            </w:r>
-          </w:p>
-        </w:tc>
-      </w:tr>
-      <w:tr>
-        <w:tc>
-          <w:tcPr>
-            <w:tcW w:w="8784" w:type="dxa"/>
-          </w:tcPr>
-          <w:p>
-            <w:pPr>
-              <w:spacing w:before="120" w:after="120"/>
-            </w:pPr>
-            <w:r>
-              <w:t xml:space="preserve"> Event flow:</w:t>
-            </w:r>
-          </w:p>
-          <w:p>
-            <w:pPr>
-              <w:pStyle w:val="ListParagraph"/>
-              <w:numPr>
-                <w:ilvl w:val="0"/>
                 <w:numId w:val="12"/>
               </w:numPr>
               <w:spacing w:before="120" w:after="120"/>
@@ -3573,6 +4042,7 @@
               <w:spacing w:before="120" w:after="120"/>
             </w:pPr>
             <w:r>
+              <w:lastRenderedPageBreak/>
               <w:t>A window is pop up to ask user where he wants to save the information</w:t>
             </w:r>
           </w:p>
@@ -4072,6 +4542,7 @@
               <w:spacing w:before="120" w:after="120"/>
             </w:pPr>
             <w:r>
+              <w:lastRenderedPageBreak/>
               <w:t>User clicks the search button.</w:t>
             </w:r>
           </w:p>
@@ -4129,11 +4600,7 @@
               <w:spacing w:before="120" w:after="120"/>
             </w:pPr>
             <w:r>
-              <w:t xml:space="preserve">Otherwise it will go to the page with the information of the compound to be </w:t>
-            </w:r>
-            <w:r>
-              <w:lastRenderedPageBreak/>
-              <w:t>modified.</w:t>
+              <w:t>Otherwise it will go to the page with the information of the compound to be modified.</w:t>
             </w:r>
           </w:p>
           <w:p>
@@ -6179,46 +6646,57 @@
         </w:tc>
       </w:tr>
     </w:tbl>
+    <w:p/>
+    <w:p>
+      <w:r>
+        <w:br w:type="page"/>
+      </w:r>
+    </w:p>
+    <w:p/>
     <w:p>
       <w:pPr>
         <w:pStyle w:val="Heading2"/>
         <w:ind w:firstLine="720"/>
       </w:pPr>
+      <w:bookmarkStart w:id="27" w:name="_Toc415574020"/>
+      <w:r>
+        <w:t xml:space="preserve">5.2 </w:t>
+      </w:r>
+      <w:r>
+        <w:t>Appendix B - Use cases being implemented (from the RD).</w:t>
+      </w:r>
+      <w:bookmarkEnd w:id="27"/>
+      <w:r>
+        <w:t xml:space="preserve">  </w:t>
+      </w:r>
     </w:p>
     <w:p>
       <w:pPr>
-        <w:rPr>
-          <w:rFonts w:asciiTheme="majorHAnsi" w:eastAsiaTheme="majorEastAsia" w:hAnsiTheme="majorHAnsi" w:cstheme="majorBidi"/>
-          <w:b/>
-          <w:bCs/>
-          <w:color w:val="4F81BD" w:themeColor="accent1"/>
-          <w:sz w:val="26"/>
-          <w:szCs w:val="26"/>
-        </w:rPr>
-      </w:pPr>
-      <w:r>
-        <w:br w:type="page"/>
-      </w:r>
+        <w:spacing w:before="120" w:after="120" w:line="240" w:lineRule="auto"/>
+        <w:ind w:left="792"/>
+      </w:pPr>
     </w:p>
     <w:p>
       <w:pPr>
         <w:pStyle w:val="Heading2"/>
-        <w:ind w:firstLine="720"/>
-      </w:pPr>
-      <w:r>
-        <w:lastRenderedPageBreak/>
-        <w:t xml:space="preserve">5.2 </w:t>
-      </w:r>
-      <w:r>
-        <w:t>Appendix B - Use cases being implemented (from the RD).</w:t>
-      </w:r>
-      <w:bookmarkEnd w:id="20"/>
-      <w:r>
-        <w:t xml:space="preserve">  </w:t>
-      </w:r>
+        <w:ind w:left="720"/>
+      </w:pPr>
+      <w:bookmarkStart w:id="28" w:name="_Toc415574021"/>
+      <w:r>
+        <w:t xml:space="preserve">5.3 </w:t>
+      </w:r>
+      <w:r>
+        <w:t>Appendix C – Documented class interfaces (code) for the subsystem(s) you will implement and the constraints.</w:t>
+      </w:r>
+      <w:bookmarkEnd w:id="28"/>
     </w:p>
     <w:p>
       <w:pPr>
+        <w:pStyle w:val="ListParagraph"/>
+      </w:pPr>
+    </w:p>
+    <w:p>
+      <w:pPr>
         <w:spacing w:before="120" w:after="120" w:line="240" w:lineRule="auto"/>
         <w:ind w:left="792"/>
       </w:pPr>
@@ -6226,41 +6704,16 @@
     <w:p>
       <w:pPr>
         <w:pStyle w:val="Heading2"/>
-        <w:ind w:left="720"/>
-      </w:pPr>
-      <w:bookmarkStart w:id="21" w:name="_Toc410657642"/>
-      <w:r>
-        <w:t xml:space="preserve">5.3 </w:t>
-      </w:r>
-      <w:r>
-        <w:t>Appendix C – Documented class interfaces (code) for the subsystem(s) you will implement and the constraints.</w:t>
-      </w:r>
-      <w:bookmarkEnd w:id="21"/>
-    </w:p>
-    <w:p>
-      <w:pPr>
-        <w:pStyle w:val="ListParagraph"/>
-      </w:pPr>
-    </w:p>
-    <w:p>
-      <w:pPr>
-        <w:spacing w:before="120" w:after="120" w:line="240" w:lineRule="auto"/>
-        <w:ind w:left="792"/>
-      </w:pPr>
-    </w:p>
-    <w:p>
-      <w:pPr>
-        <w:pStyle w:val="Heading2"/>
-        <w:ind w:firstLine="720"/>
-      </w:pPr>
-      <w:bookmarkStart w:id="22" w:name="_Toc410657643"/>
-      <w:r>
-        <w:t xml:space="preserve">5.4 </w:t>
-      </w:r>
+        <w:numPr>
+          <w:ilvl w:val="1"/>
+          <w:numId w:val="27"/>
+        </w:numPr>
+      </w:pPr>
+      <w:bookmarkStart w:id="29" w:name="_Toc415574022"/>
       <w:r>
         <w:t>Appendix D - Diary of meeting and tasks.</w:t>
       </w:r>
-      <w:bookmarkEnd w:id="22"/>
+      <w:bookmarkEnd w:id="29"/>
     </w:p>
     <w:p>
       <w:r>
@@ -6272,15 +6725,15 @@
         <w:pStyle w:val="Heading1"/>
         <w:numPr>
           <w:ilvl w:val="0"/>
-          <w:numId w:val="9"/>
+          <w:numId w:val="27"/>
         </w:numPr>
       </w:pPr>
-      <w:bookmarkStart w:id="23" w:name="_Toc410657644"/>
+      <w:bookmarkStart w:id="30" w:name="_Toc415574023"/>
       <w:r>
         <w:lastRenderedPageBreak/>
         <w:t>References</w:t>
       </w:r>
-      <w:bookmarkEnd w:id="23"/>
+      <w:bookmarkEnd w:id="30"/>
     </w:p>
     <w:sectPr>
       <w:pgSz w:w="12240" w:h="15840"/>
@@ -6436,6 +6889,119 @@
     </w:lvl>
   </w:abstractNum>
   <w:abstractNum w:abstractNumId="1">
+    <w:nsid w:val="0CBA65FC"/>
+    <w:multiLevelType w:val="hybridMultilevel"/>
+    <w:tmpl w:val="B9E419C0"/>
+    <w:lvl w:ilvl="0" w:tplc="2F9A88BA">
+      <w:start w:val="1"/>
+      <w:numFmt w:val="bullet"/>
+      <w:lvlText w:val=""/>
+      <w:lvlJc w:val="left"/>
+      <w:pPr>
+        <w:ind w:left="1800" w:hanging="360"/>
+      </w:pPr>
+      <w:rPr>
+        <w:rFonts w:ascii="Calibri" w:eastAsiaTheme="minorHAnsi" w:hAnsi="Calibri" w:cstheme="minorBidi" w:hint="default"/>
+      </w:rPr>
+    </w:lvl>
+    <w:lvl w:ilvl="1" w:tplc="04090003" w:tentative="1">
+      <w:start w:val="1"/>
+      <w:numFmt w:val="bullet"/>
+      <w:lvlText w:val="o"/>
+      <w:lvlJc w:val="left"/>
+      <w:pPr>
+        <w:ind w:left="2520" w:hanging="360"/>
+      </w:pPr>
+      <w:rPr>
+        <w:rFonts w:ascii="Courier New" w:hAnsi="Courier New" w:cs="Courier New" w:hint="default"/>
+      </w:rPr>
+    </w:lvl>
+    <w:lvl w:ilvl="2" w:tplc="04090005" w:tentative="1">
+      <w:start w:val="1"/>
+      <w:numFmt w:val="bullet"/>
+      <w:lvlText w:val=""/>
+      <w:lvlJc w:val="left"/>
+      <w:pPr>
+        <w:ind w:left="3240" w:hanging="360"/>
+      </w:pPr>
+      <w:rPr>
+        <w:rFonts w:ascii="Wingdings" w:hAnsi="Wingdings" w:hint="default"/>
+      </w:rPr>
+    </w:lvl>
+    <w:lvl w:ilvl="3" w:tplc="04090001" w:tentative="1">
+      <w:start w:val="1"/>
+      <w:numFmt w:val="bullet"/>
+      <w:lvlText w:val=""/>
+      <w:lvlJc w:val="left"/>
+      <w:pPr>
+        <w:ind w:left="3960" w:hanging="360"/>
+      </w:pPr>
+      <w:rPr>
+        <w:rFonts w:ascii="Symbol" w:hAnsi="Symbol" w:hint="default"/>
+      </w:rPr>
+    </w:lvl>
+    <w:lvl w:ilvl="4" w:tplc="04090003" w:tentative="1">
+      <w:start w:val="1"/>
+      <w:numFmt w:val="bullet"/>
+      <w:lvlText w:val="o"/>
+      <w:lvlJc w:val="left"/>
+      <w:pPr>
+        <w:ind w:left="4680" w:hanging="360"/>
+      </w:pPr>
+      <w:rPr>
+        <w:rFonts w:ascii="Courier New" w:hAnsi="Courier New" w:cs="Courier New" w:hint="default"/>
+      </w:rPr>
+    </w:lvl>
+    <w:lvl w:ilvl="5" w:tplc="04090005" w:tentative="1">
+      <w:start w:val="1"/>
+      <w:numFmt w:val="bullet"/>
+      <w:lvlText w:val=""/>
+      <w:lvlJc w:val="left"/>
+      <w:pPr>
+        <w:ind w:left="5400" w:hanging="360"/>
+      </w:pPr>
+      <w:rPr>
+        <w:rFonts w:ascii="Wingdings" w:hAnsi="Wingdings" w:hint="default"/>
+      </w:rPr>
+    </w:lvl>
+    <w:lvl w:ilvl="6" w:tplc="04090001" w:tentative="1">
+      <w:start w:val="1"/>
+      <w:numFmt w:val="bullet"/>
+      <w:lvlText w:val=""/>
+      <w:lvlJc w:val="left"/>
+      <w:pPr>
+        <w:ind w:left="6120" w:hanging="360"/>
+      </w:pPr>
+      <w:rPr>
+        <w:rFonts w:ascii="Symbol" w:hAnsi="Symbol" w:hint="default"/>
+      </w:rPr>
+    </w:lvl>
+    <w:lvl w:ilvl="7" w:tplc="04090003" w:tentative="1">
+      <w:start w:val="1"/>
+      <w:numFmt w:val="bullet"/>
+      <w:lvlText w:val="o"/>
+      <w:lvlJc w:val="left"/>
+      <w:pPr>
+        <w:ind w:left="6840" w:hanging="360"/>
+      </w:pPr>
+      <w:rPr>
+        <w:rFonts w:ascii="Courier New" w:hAnsi="Courier New" w:cs="Courier New" w:hint="default"/>
+      </w:rPr>
+    </w:lvl>
+    <w:lvl w:ilvl="8" w:tplc="04090005" w:tentative="1">
+      <w:start w:val="1"/>
+      <w:numFmt w:val="bullet"/>
+      <w:lvlText w:val=""/>
+      <w:lvlJc w:val="left"/>
+      <w:pPr>
+        <w:ind w:left="7560" w:hanging="360"/>
+      </w:pPr>
+      <w:rPr>
+        <w:rFonts w:ascii="Wingdings" w:hAnsi="Wingdings" w:hint="default"/>
+      </w:rPr>
+    </w:lvl>
+  </w:abstractNum>
+  <w:abstractNum w:abstractNumId="2">
     <w:nsid w:val="13A66A57"/>
     <w:multiLevelType w:val="hybridMultilevel"/>
     <w:tmpl w:val="03922F3A"/>
@@ -6524,7 +7090,7 @@
       </w:pPr>
     </w:lvl>
   </w:abstractNum>
-  <w:abstractNum w:abstractNumId="2">
+  <w:abstractNum w:abstractNumId="3">
     <w:nsid w:val="16752F57"/>
     <w:multiLevelType w:val="hybridMultilevel"/>
     <w:tmpl w:val="C99ABBEC"/>
@@ -6610,7 +7176,7 @@
       </w:pPr>
     </w:lvl>
   </w:abstractNum>
-  <w:abstractNum w:abstractNumId="3">
+  <w:abstractNum w:abstractNumId="4">
     <w:nsid w:val="16DF17B4"/>
     <w:multiLevelType w:val="hybridMultilevel"/>
     <w:tmpl w:val="3146C7F4"/>
@@ -6723,11 +7289,11 @@
       </w:rPr>
     </w:lvl>
   </w:abstractNum>
-  <w:abstractNum w:abstractNumId="4">
+  <w:abstractNum w:abstractNumId="5">
     <w:nsid w:val="1A7B0742"/>
-    <w:multiLevelType w:val="hybridMultilevel"/>
-    <w:tmpl w:val="17600038"/>
-    <w:lvl w:ilvl="0" w:tplc="0409000F">
+    <w:multiLevelType w:val="multilevel"/>
+    <w:tmpl w:val="DCB0DBCC"/>
+    <w:lvl w:ilvl="0">
       <w:start w:val="1"/>
       <w:numFmt w:val="decimal"/>
       <w:lvlText w:val="%1."/>
@@ -6736,80 +7302,112 @@
         <w:ind w:left="720" w:hanging="360"/>
       </w:pPr>
     </w:lvl>
-    <w:lvl w:ilvl="1" w:tplc="04090019" w:tentative="1">
-      <w:start w:val="1"/>
-      <w:numFmt w:val="lowerLetter"/>
-      <w:lvlText w:val="%2."/>
-      <w:lvlJc w:val="left"/>
-      <w:pPr>
-        <w:ind w:left="1440" w:hanging="360"/>
-      </w:pPr>
-    </w:lvl>
-    <w:lvl w:ilvl="2" w:tplc="0409001B" w:tentative="1">
-      <w:start w:val="1"/>
-      <w:numFmt w:val="lowerRoman"/>
-      <w:lvlText w:val="%3."/>
-      <w:lvlJc w:val="right"/>
-      <w:pPr>
-        <w:ind w:left="2160" w:hanging="180"/>
-      </w:pPr>
-    </w:lvl>
-    <w:lvl w:ilvl="3" w:tplc="0409000F" w:tentative="1">
-      <w:start w:val="1"/>
+    <w:lvl w:ilvl="1">
+      <w:start w:val="4"/>
       <w:numFmt w:val="decimal"/>
-      <w:lvlText w:val="%4."/>
-      <w:lvlJc w:val="left"/>
-      <w:pPr>
-        <w:ind w:left="2880" w:hanging="360"/>
-      </w:pPr>
-    </w:lvl>
-    <w:lvl w:ilvl="4" w:tplc="04090019" w:tentative="1">
-      <w:start w:val="1"/>
-      <w:numFmt w:val="lowerLetter"/>
-      <w:lvlText w:val="%5."/>
-      <w:lvlJc w:val="left"/>
-      <w:pPr>
-        <w:ind w:left="3600" w:hanging="360"/>
-      </w:pPr>
-    </w:lvl>
-    <w:lvl w:ilvl="5" w:tplc="0409001B" w:tentative="1">
-      <w:start w:val="1"/>
-      <w:numFmt w:val="lowerRoman"/>
-      <w:lvlText w:val="%6."/>
-      <w:lvlJc w:val="right"/>
-      <w:pPr>
-        <w:ind w:left="4320" w:hanging="180"/>
-      </w:pPr>
-    </w:lvl>
-    <w:lvl w:ilvl="6" w:tplc="0409000F" w:tentative="1">
+      <w:isLgl/>
+      <w:lvlText w:val="%1.%2"/>
+      <w:lvlJc w:val="left"/>
+      <w:pPr>
+        <w:ind w:left="1440" w:hanging="720"/>
+      </w:pPr>
+      <w:rPr>
+        <w:rFonts w:hint="default"/>
+      </w:rPr>
+    </w:lvl>
+    <w:lvl w:ilvl="2">
       <w:start w:val="1"/>
       <w:numFmt w:val="decimal"/>
-      <w:lvlText w:val="%7."/>
-      <w:lvlJc w:val="left"/>
-      <w:pPr>
-        <w:ind w:left="5040" w:hanging="360"/>
-      </w:pPr>
-    </w:lvl>
-    <w:lvl w:ilvl="7" w:tplc="04090019" w:tentative="1">
-      <w:start w:val="1"/>
-      <w:numFmt w:val="lowerLetter"/>
-      <w:lvlText w:val="%8."/>
-      <w:lvlJc w:val="left"/>
-      <w:pPr>
-        <w:ind w:left="5760" w:hanging="360"/>
-      </w:pPr>
-    </w:lvl>
-    <w:lvl w:ilvl="8" w:tplc="0409001B" w:tentative="1">
-      <w:start w:val="1"/>
-      <w:numFmt w:val="lowerRoman"/>
-      <w:lvlText w:val="%9."/>
-      <w:lvlJc w:val="right"/>
-      <w:pPr>
-        <w:ind w:left="6480" w:hanging="180"/>
-      </w:pPr>
+      <w:isLgl/>
+      <w:lvlText w:val="%1.%2.%3"/>
+      <w:lvlJc w:val="left"/>
+      <w:pPr>
+        <w:ind w:left="1800" w:hanging="720"/>
+      </w:pPr>
+      <w:rPr>
+        <w:rFonts w:hint="default"/>
+      </w:rPr>
+    </w:lvl>
+    <w:lvl w:ilvl="3">
+      <w:start w:val="1"/>
+      <w:numFmt w:val="decimal"/>
+      <w:isLgl/>
+      <w:lvlText w:val="%1.%2.%3.%4"/>
+      <w:lvlJc w:val="left"/>
+      <w:pPr>
+        <w:ind w:left="2520" w:hanging="1080"/>
+      </w:pPr>
+      <w:rPr>
+        <w:rFonts w:hint="default"/>
+      </w:rPr>
+    </w:lvl>
+    <w:lvl w:ilvl="4">
+      <w:start w:val="1"/>
+      <w:numFmt w:val="decimal"/>
+      <w:isLgl/>
+      <w:lvlText w:val="%1.%2.%3.%4.%5"/>
+      <w:lvlJc w:val="left"/>
+      <w:pPr>
+        <w:ind w:left="3240" w:hanging="1440"/>
+      </w:pPr>
+      <w:rPr>
+        <w:rFonts w:hint="default"/>
+      </w:rPr>
+    </w:lvl>
+    <w:lvl w:ilvl="5">
+      <w:start w:val="1"/>
+      <w:numFmt w:val="decimal"/>
+      <w:isLgl/>
+      <w:lvlText w:val="%1.%2.%3.%4.%5.%6"/>
+      <w:lvlJc w:val="left"/>
+      <w:pPr>
+        <w:ind w:left="3600" w:hanging="1440"/>
+      </w:pPr>
+      <w:rPr>
+        <w:rFonts w:hint="default"/>
+      </w:rPr>
+    </w:lvl>
+    <w:lvl w:ilvl="6">
+      <w:start w:val="1"/>
+      <w:numFmt w:val="decimal"/>
+      <w:isLgl/>
+      <w:lvlText w:val="%1.%2.%3.%4.%5.%6.%7"/>
+      <w:lvlJc w:val="left"/>
+      <w:pPr>
+        <w:ind w:left="4320" w:hanging="1800"/>
+      </w:pPr>
+      <w:rPr>
+        <w:rFonts w:hint="default"/>
+      </w:rPr>
+    </w:lvl>
+    <w:lvl w:ilvl="7">
+      <w:start w:val="1"/>
+      <w:numFmt w:val="decimal"/>
+      <w:isLgl/>
+      <w:lvlText w:val="%1.%2.%3.%4.%5.%6.%7.%8"/>
+      <w:lvlJc w:val="left"/>
+      <w:pPr>
+        <w:ind w:left="5040" w:hanging="2160"/>
+      </w:pPr>
+      <w:rPr>
+        <w:rFonts w:hint="default"/>
+      </w:rPr>
+    </w:lvl>
+    <w:lvl w:ilvl="8">
+      <w:start w:val="1"/>
+      <w:numFmt w:val="decimal"/>
+      <w:isLgl/>
+      <w:lvlText w:val="%1.%2.%3.%4.%5.%6.%7.%8.%9"/>
+      <w:lvlJc w:val="left"/>
+      <w:pPr>
+        <w:ind w:left="5400" w:hanging="2160"/>
+      </w:pPr>
+      <w:rPr>
+        <w:rFonts w:hint="default"/>
+      </w:rPr>
     </w:lvl>
   </w:abstractNum>
-  <w:abstractNum w:abstractNumId="5">
+  <w:abstractNum w:abstractNumId="6">
     <w:nsid w:val="1F327F25"/>
     <w:multiLevelType w:val="hybridMultilevel"/>
     <w:tmpl w:val="17600038"/>
@@ -6895,7 +7493,7 @@
       </w:pPr>
     </w:lvl>
   </w:abstractNum>
-  <w:abstractNum w:abstractNumId="6">
+  <w:abstractNum w:abstractNumId="7">
     <w:nsid w:val="2052133B"/>
     <w:multiLevelType w:val="multilevel"/>
     <w:tmpl w:val="0409001F"/>
@@ -7009,7 +7607,7 @@
       </w:pPr>
     </w:lvl>
   </w:abstractNum>
-  <w:abstractNum w:abstractNumId="7">
+  <w:abstractNum w:abstractNumId="8">
     <w:nsid w:val="22915DF8"/>
     <w:multiLevelType w:val="hybridMultilevel"/>
     <w:tmpl w:val="6224789A"/>
@@ -7095,7 +7693,7 @@
       </w:pPr>
     </w:lvl>
   </w:abstractNum>
-  <w:abstractNum w:abstractNumId="8">
+  <w:abstractNum w:abstractNumId="9">
     <w:nsid w:val="24E64847"/>
     <w:multiLevelType w:val="multilevel"/>
     <w:tmpl w:val="8E92D8F2"/>
@@ -7211,7 +7809,7 @@
       </w:pPr>
     </w:lvl>
   </w:abstractNum>
-  <w:abstractNum w:abstractNumId="9">
+  <w:abstractNum w:abstractNumId="10">
     <w:nsid w:val="2A1E7490"/>
     <w:multiLevelType w:val="hybridMultilevel"/>
     <w:tmpl w:val="17600038"/>
@@ -7297,7 +7895,7 @@
       </w:pPr>
     </w:lvl>
   </w:abstractNum>
-  <w:abstractNum w:abstractNumId="10">
+  <w:abstractNum w:abstractNumId="11">
     <w:nsid w:val="2A401C4C"/>
     <w:multiLevelType w:val="hybridMultilevel"/>
     <w:tmpl w:val="8A14B430"/>
@@ -7383,7 +7981,7 @@
       </w:pPr>
     </w:lvl>
   </w:abstractNum>
-  <w:abstractNum w:abstractNumId="11">
+  <w:abstractNum w:abstractNumId="12">
     <w:nsid w:val="35652C04"/>
     <w:multiLevelType w:val="hybridMultilevel"/>
     <w:tmpl w:val="A13E414C"/>
@@ -7469,10 +8067,10 @@
       </w:pPr>
     </w:lvl>
   </w:abstractNum>
-  <w:abstractNum w:abstractNumId="12">
+  <w:abstractNum w:abstractNumId="13">
     <w:nsid w:val="395A73D2"/>
     <w:multiLevelType w:val="hybridMultilevel"/>
-    <w:tmpl w:val="8278956E"/>
+    <w:tmpl w:val="A97EDFF4"/>
     <w:lvl w:ilvl="0" w:tplc="0409000F">
       <w:start w:val="1"/>
       <w:numFmt w:val="decimal"/>
@@ -7558,7 +8156,7 @@
       </w:pPr>
     </w:lvl>
   </w:abstractNum>
-  <w:abstractNum w:abstractNumId="13">
+  <w:abstractNum w:abstractNumId="14">
     <w:nsid w:val="39FF221B"/>
     <w:multiLevelType w:val="hybridMultilevel"/>
     <w:tmpl w:val="3DE4E014"/>
@@ -7647,7 +8245,7 @@
       </w:pPr>
     </w:lvl>
   </w:abstractNum>
-  <w:abstractNum w:abstractNumId="14">
+  <w:abstractNum w:abstractNumId="15">
     <w:nsid w:val="3CAF37A9"/>
     <w:multiLevelType w:val="hybridMultilevel"/>
     <w:tmpl w:val="69625248"/>
@@ -7733,7 +8331,7 @@
       </w:pPr>
     </w:lvl>
   </w:abstractNum>
-  <w:abstractNum w:abstractNumId="15">
+  <w:abstractNum w:abstractNumId="16">
     <w:nsid w:val="3D564043"/>
     <w:multiLevelType w:val="multilevel"/>
     <w:tmpl w:val="FFCCD364"/>
@@ -7846,7 +8444,7 @@
       </w:rPr>
     </w:lvl>
   </w:abstractNum>
-  <w:abstractNum w:abstractNumId="16">
+  <w:abstractNum w:abstractNumId="17">
     <w:nsid w:val="3F0C00F2"/>
     <w:multiLevelType w:val="hybridMultilevel"/>
     <w:tmpl w:val="E8246A00"/>
@@ -7932,7 +8530,7 @@
       </w:pPr>
     </w:lvl>
   </w:abstractNum>
-  <w:abstractNum w:abstractNumId="17">
+  <w:abstractNum w:abstractNumId="18">
     <w:nsid w:val="41E127B2"/>
     <w:multiLevelType w:val="hybridMultilevel"/>
     <w:tmpl w:val="3EEE7C00"/>
@@ -8018,7 +8616,7 @@
       </w:pPr>
     </w:lvl>
   </w:abstractNum>
-  <w:abstractNum w:abstractNumId="18">
+  <w:abstractNum w:abstractNumId="19">
     <w:nsid w:val="49686BFB"/>
     <w:multiLevelType w:val="hybridMultilevel"/>
     <w:tmpl w:val="AEA80AD6"/>
@@ -8131,7 +8729,7 @@
       </w:rPr>
     </w:lvl>
   </w:abstractNum>
-  <w:abstractNum w:abstractNumId="19">
+  <w:abstractNum w:abstractNumId="20">
     <w:nsid w:val="52A3719B"/>
     <w:multiLevelType w:val="hybridMultilevel"/>
     <w:tmpl w:val="44B2DF86"/>
@@ -8217,7 +8815,7 @@
       </w:pPr>
     </w:lvl>
   </w:abstractNum>
-  <w:abstractNum w:abstractNumId="20">
+  <w:abstractNum w:abstractNumId="21">
     <w:nsid w:val="548F33F8"/>
     <w:multiLevelType w:val="hybridMultilevel"/>
     <w:tmpl w:val="86562480"/>
@@ -8306,7 +8904,7 @@
       </w:pPr>
     </w:lvl>
   </w:abstractNum>
-  <w:abstractNum w:abstractNumId="21">
+  <w:abstractNum w:abstractNumId="22">
     <w:nsid w:val="574E2663"/>
     <w:multiLevelType w:val="hybridMultilevel"/>
     <w:tmpl w:val="8118E422"/>
@@ -8392,7 +8990,7 @@
       </w:pPr>
     </w:lvl>
   </w:abstractNum>
-  <w:abstractNum w:abstractNumId="22">
+  <w:abstractNum w:abstractNumId="23">
     <w:nsid w:val="697B5A6F"/>
     <w:multiLevelType w:val="hybridMultilevel"/>
     <w:tmpl w:val="54C46F7C"/>
@@ -8481,7 +9079,7 @@
       </w:pPr>
     </w:lvl>
   </w:abstractNum>
-  <w:abstractNum w:abstractNumId="23">
+  <w:abstractNum w:abstractNumId="24">
     <w:nsid w:val="6DDE1CA6"/>
     <w:multiLevelType w:val="hybridMultilevel"/>
     <w:tmpl w:val="942E15B4"/>
@@ -8567,7 +9165,7 @@
       </w:pPr>
     </w:lvl>
   </w:abstractNum>
-  <w:abstractNum w:abstractNumId="24">
+  <w:abstractNum w:abstractNumId="25">
     <w:nsid w:val="6EEF1806"/>
     <w:multiLevelType w:val="hybridMultilevel"/>
     <w:tmpl w:val="A1B2A6F8"/>
@@ -8653,7 +9251,7 @@
       </w:pPr>
     </w:lvl>
   </w:abstractNum>
-  <w:abstractNum w:abstractNumId="25">
+  <w:abstractNum w:abstractNumId="26">
     <w:nsid w:val="78F17D14"/>
     <w:multiLevelType w:val="hybridMultilevel"/>
     <w:tmpl w:val="6A0CB9B4"/>
@@ -8742,7 +9340,7 @@
       </w:pPr>
     </w:lvl>
   </w:abstractNum>
-  <w:abstractNum w:abstractNumId="26">
+  <w:abstractNum w:abstractNumId="27">
     <w:nsid w:val="79D06307"/>
     <w:multiLevelType w:val="hybridMultilevel"/>
     <w:tmpl w:val="C220EB4E"/>
@@ -8832,22 +9430,22 @@
     <w:abstractNumId w:val="0"/>
   </w:num>
   <w:num w:numId="2">
-    <w:abstractNumId w:val="1"/>
+    <w:abstractNumId w:val="2"/>
   </w:num>
   <w:num w:numId="3">
-    <w:abstractNumId w:val="18"/>
+    <w:abstractNumId w:val="19"/>
   </w:num>
   <w:num w:numId="4">
-    <w:abstractNumId w:val="26"/>
+    <w:abstractNumId w:val="27"/>
   </w:num>
   <w:num w:numId="5">
-    <w:abstractNumId w:val="15"/>
+    <w:abstractNumId w:val="16"/>
   </w:num>
   <w:num w:numId="6">
-    <w:abstractNumId w:val="8"/>
+    <w:abstractNumId w:val="9"/>
   </w:num>
   <w:num w:numId="7">
-    <w:abstractNumId w:val="8"/>
+    <w:abstractNumId w:val="9"/>
     <w:lvlOverride w:ilvl="0">
       <w:startOverride w:val="1"/>
     </w:lvlOverride>
@@ -8877,67 +9475,70 @@
     </w:lvlOverride>
   </w:num>
   <w:num w:numId="8">
+    <w:abstractNumId w:val="7"/>
+  </w:num>
+  <w:num w:numId="9">
+    <w:abstractNumId w:val="13"/>
+  </w:num>
+  <w:num w:numId="10">
+    <w:abstractNumId w:val="4"/>
+  </w:num>
+  <w:num w:numId="11">
+    <w:abstractNumId w:val="21"/>
+  </w:num>
+  <w:num w:numId="12">
+    <w:abstractNumId w:val="18"/>
+  </w:num>
+  <w:num w:numId="13">
+    <w:abstractNumId w:val="15"/>
+  </w:num>
+  <w:num w:numId="14">
+    <w:abstractNumId w:val="26"/>
+  </w:num>
+  <w:num w:numId="15">
+    <w:abstractNumId w:val="12"/>
+  </w:num>
+  <w:num w:numId="16">
+    <w:abstractNumId w:val="25"/>
+  </w:num>
+  <w:num w:numId="17">
+    <w:abstractNumId w:val="20"/>
+  </w:num>
+  <w:num w:numId="18">
+    <w:abstractNumId w:val="22"/>
+  </w:num>
+  <w:num w:numId="19">
+    <w:abstractNumId w:val="23"/>
+  </w:num>
+  <w:num w:numId="20">
+    <w:abstractNumId w:val="14"/>
+  </w:num>
+  <w:num w:numId="21">
+    <w:abstractNumId w:val="3"/>
+  </w:num>
+  <w:num w:numId="22">
+    <w:abstractNumId w:val="24"/>
+  </w:num>
+  <w:num w:numId="23">
+    <w:abstractNumId w:val="8"/>
+  </w:num>
+  <w:num w:numId="24">
+    <w:abstractNumId w:val="11"/>
+  </w:num>
+  <w:num w:numId="25">
     <w:abstractNumId w:val="6"/>
   </w:num>
-  <w:num w:numId="9">
-    <w:abstractNumId w:val="12"/>
+  <w:num w:numId="26">
+    <w:abstractNumId w:val="10"/>
   </w:num>
-  <w:num w:numId="10">
-    <w:abstractNumId w:val="3"/>
+  <w:num w:numId="27">
+    <w:abstractNumId w:val="5"/>
   </w:num>
-  <w:num w:numId="11">
-    <w:abstractNumId w:val="20"/>
-  </w:num>
-  <w:num w:numId="12">
+  <w:num w:numId="28">
     <w:abstractNumId w:val="17"/>
   </w:num>
-  <w:num w:numId="13">
-    <w:abstractNumId w:val="14"/>
-  </w:num>
-  <w:num w:numId="14">
-    <w:abstractNumId w:val="25"/>
-  </w:num>
-  <w:num w:numId="15">
-    <w:abstractNumId w:val="11"/>
-  </w:num>
-  <w:num w:numId="16">
-    <w:abstractNumId w:val="24"/>
-  </w:num>
-  <w:num w:numId="17">
-    <w:abstractNumId w:val="19"/>
-  </w:num>
-  <w:num w:numId="18">
-    <w:abstractNumId w:val="21"/>
-  </w:num>
-  <w:num w:numId="19">
-    <w:abstractNumId w:val="22"/>
-  </w:num>
-  <w:num w:numId="20">
-    <w:abstractNumId w:val="13"/>
-  </w:num>
-  <w:num w:numId="21">
-    <w:abstractNumId w:val="2"/>
-  </w:num>
-  <w:num w:numId="22">
-    <w:abstractNumId w:val="23"/>
-  </w:num>
-  <w:num w:numId="23">
-    <w:abstractNumId w:val="7"/>
-  </w:num>
-  <w:num w:numId="24">
-    <w:abstractNumId w:val="10"/>
-  </w:num>
-  <w:num w:numId="25">
-    <w:abstractNumId w:val="5"/>
-  </w:num>
-  <w:num w:numId="26">
-    <w:abstractNumId w:val="9"/>
-  </w:num>
-  <w:num w:numId="27">
-    <w:abstractNumId w:val="4"/>
-  </w:num>
-  <w:num w:numId="28">
-    <w:abstractNumId w:val="16"/>
+  <w:num w:numId="29">
+    <w:abstractNumId w:val="1"/>
   </w:num>
 </w:numbering>
 </file>
@@ -10321,7 +10922,7 @@
 </file>
 
 <file path=customXml/itemProps2.xml><?xml version="1.0" encoding="utf-8"?>
-<ds:datastoreItem xmlns:ds="http://schemas.openxmlformats.org/officeDocument/2006/customXml" ds:itemID="{6C78D51D-0DEB-4FF1-A6BB-8FF9B0ED19DF}">
+<ds:datastoreItem xmlns:ds="http://schemas.openxmlformats.org/officeDocument/2006/customXml" ds:itemID="{CF36B010-C4A3-4138-8ABF-78D81B424611}">
   <ds:schemaRefs>
     <ds:schemaRef ds:uri="http://schemas.openxmlformats.org/officeDocument/2006/bibliography"/>
   </ds:schemaRefs>

</xml_diff>